<commit_message>
amélioration du rendu du mémoire
</commit_message>
<xml_diff>
--- a/mémoire/aide_points_a_valider_SECTIONS_REMPLIS.docx
+++ b/mémoire/aide_points_a_valider_SECTIONS_REMPLIS.docx
@@ -7,7 +7,7 @@
         <w:pStyle w:val="Titre1"/>
       </w:pPr>
       <w:bookmarkStart w:id="0" w:name="_Toc129942733"/>
-      <w:bookmarkStart w:id="1" w:name="_Toc141034742"/>
+      <w:bookmarkStart w:id="1" w:name="_Toc141043010"/>
       <w:r>
         <w:t>Tableau des compétences</w:t>
       </w:r>
@@ -3307,7 +3307,7 @@
           <w:r>
             <w:fldChar w:fldCharType="separate"/>
           </w:r>
-          <w:hyperlink w:anchor="_Toc141034742" w:history="1">
+          <w:hyperlink w:anchor="_Toc141043010" w:history="1">
             <w:r>
               <w:rPr>
                 <w:rStyle w:val="Lienhypertexte"/>
@@ -3334,7 +3334,7 @@
                 <w:noProof/>
                 <w:webHidden/>
               </w:rPr>
-              <w:instrText xml:space="preserve"> PAGEREF _Toc141034742 \h </w:instrText>
+              <w:instrText xml:space="preserve"> PAGEREF _Toc141043010 \h </w:instrText>
             </w:r>
             <w:r>
               <w:rPr>
@@ -3377,7 +3377,7 @@
               <w:lang w:eastAsia="fr-FR"/>
             </w:rPr>
           </w:pPr>
-          <w:hyperlink w:anchor="_Toc141034743" w:history="1">
+          <w:hyperlink w:anchor="_Toc141043011" w:history="1">
             <w:r>
               <w:rPr>
                 <w:rStyle w:val="Lienhypertexte"/>
@@ -3404,7 +3404,7 @@
                 <w:noProof/>
                 <w:webHidden/>
               </w:rPr>
-              <w:instrText xml:space="preserve"> PAGEREF _Toc141034743 \h </w:instrText>
+              <w:instrText xml:space="preserve"> PAGEREF _Toc141043011 \h </w:instrText>
             </w:r>
             <w:r>
               <w:rPr>
@@ -3447,7 +3447,7 @@
               <w:lang w:eastAsia="fr-FR"/>
             </w:rPr>
           </w:pPr>
-          <w:hyperlink w:anchor="_Toc141034744" w:history="1">
+          <w:hyperlink w:anchor="_Toc141043012" w:history="1">
             <w:r>
               <w:rPr>
                 <w:rStyle w:val="Lienhypertexte"/>
@@ -3474,7 +3474,7 @@
                 <w:noProof/>
                 <w:webHidden/>
               </w:rPr>
-              <w:instrText xml:space="preserve"> PAGEREF _Toc141034744 \h </w:instrText>
+              <w:instrText xml:space="preserve"> PAGEREF _Toc141043012 \h </w:instrText>
             </w:r>
             <w:r>
               <w:rPr>
@@ -3517,7 +3517,7 @@
               <w:lang w:eastAsia="fr-FR"/>
             </w:rPr>
           </w:pPr>
-          <w:hyperlink w:anchor="_Toc141034745" w:history="1">
+          <w:hyperlink w:anchor="_Toc141043013" w:history="1">
             <w:r>
               <w:rPr>
                 <w:rStyle w:val="Lienhypertexte"/>
@@ -3544,7 +3544,7 @@
                 <w:noProof/>
                 <w:webHidden/>
               </w:rPr>
-              <w:instrText xml:space="preserve"> PAGEREF _Toc141034745 \h </w:instrText>
+              <w:instrText xml:space="preserve"> PAGEREF _Toc141043013 \h </w:instrText>
             </w:r>
             <w:r>
               <w:rPr>
@@ -3587,7 +3587,7 @@
               <w:lang w:eastAsia="fr-FR"/>
             </w:rPr>
           </w:pPr>
-          <w:hyperlink w:anchor="_Toc141034746" w:history="1">
+          <w:hyperlink w:anchor="_Toc141043014" w:history="1">
             <w:r>
               <w:rPr>
                 <w:rStyle w:val="Lienhypertexte"/>
@@ -3614,7 +3614,7 @@
                 <w:noProof/>
                 <w:webHidden/>
               </w:rPr>
-              <w:instrText xml:space="preserve"> PAGEREF _Toc141034746 \h </w:instrText>
+              <w:instrText xml:space="preserve"> PAGEREF _Toc141043014 \h </w:instrText>
             </w:r>
             <w:r>
               <w:rPr>
@@ -3657,7 +3657,7 @@
               <w:lang w:eastAsia="fr-FR"/>
             </w:rPr>
           </w:pPr>
-          <w:hyperlink w:anchor="_Toc141034747" w:history="1">
+          <w:hyperlink w:anchor="_Toc141043015" w:history="1">
             <w:r>
               <w:rPr>
                 <w:rStyle w:val="Lienhypertexte"/>
@@ -3684,7 +3684,7 @@
                 <w:noProof/>
                 <w:webHidden/>
               </w:rPr>
-              <w:instrText xml:space="preserve"> PAGEREF _Toc141034747 \h </w:instrText>
+              <w:instrText xml:space="preserve"> PAGEREF _Toc141043015 \h </w:instrText>
             </w:r>
             <w:r>
               <w:rPr>
@@ -3727,7 +3727,7 @@
               <w:lang w:eastAsia="fr-FR"/>
             </w:rPr>
           </w:pPr>
-          <w:hyperlink w:anchor="_Toc141034748" w:history="1">
+          <w:hyperlink w:anchor="_Toc141043016" w:history="1">
             <w:r>
               <w:rPr>
                 <w:rStyle w:val="Lienhypertexte"/>
@@ -3754,7 +3754,7 @@
                 <w:noProof/>
                 <w:webHidden/>
               </w:rPr>
-              <w:instrText xml:space="preserve"> PAGEREF _Toc141034748 \h </w:instrText>
+              <w:instrText xml:space="preserve"> PAGEREF _Toc141043016 \h </w:instrText>
             </w:r>
             <w:r>
               <w:rPr>
@@ -3774,7 +3774,7 @@
                 <w:noProof/>
                 <w:webHidden/>
               </w:rPr>
-              <w:t>7</w:t>
+              <w:t>6</w:t>
             </w:r>
             <w:r>
               <w:rPr>
@@ -3797,7 +3797,7 @@
               <w:lang w:eastAsia="fr-FR"/>
             </w:rPr>
           </w:pPr>
-          <w:hyperlink w:anchor="_Toc141034749" w:history="1">
+          <w:hyperlink w:anchor="_Toc141043017" w:history="1">
             <w:r>
               <w:rPr>
                 <w:rStyle w:val="Lienhypertexte"/>
@@ -3824,7 +3824,7 @@
                 <w:noProof/>
                 <w:webHidden/>
               </w:rPr>
-              <w:instrText xml:space="preserve"> PAGEREF _Toc141034749 \h </w:instrText>
+              <w:instrText xml:space="preserve"> PAGEREF _Toc141043017 \h </w:instrText>
             </w:r>
             <w:r>
               <w:rPr>
@@ -3844,7 +3844,7 @@
                 <w:noProof/>
                 <w:webHidden/>
               </w:rPr>
-              <w:t>7</w:t>
+              <w:t>6</w:t>
             </w:r>
             <w:r>
               <w:rPr>
@@ -3867,13 +3867,13 @@
               <w:lang w:eastAsia="fr-FR"/>
             </w:rPr>
           </w:pPr>
-          <w:hyperlink w:anchor="_Toc141034750" w:history="1">
+          <w:hyperlink w:anchor="_Toc141043018" w:history="1">
             <w:r>
               <w:rPr>
                 <w:rStyle w:val="Lienhypertexte"/>
                 <w:noProof/>
               </w:rPr>
-              <w:t>Logiciel déployé</w:t>
+              <w:t>Besoins exprimés</w:t>
             </w:r>
             <w:r>
               <w:rPr>
@@ -3894,7 +3894,7 @@
                 <w:noProof/>
                 <w:webHidden/>
               </w:rPr>
-              <w:instrText xml:space="preserve"> PAGEREF _Toc141034750 \h </w:instrText>
+              <w:instrText xml:space="preserve"> PAGEREF _Toc141043018 \h </w:instrText>
             </w:r>
             <w:r>
               <w:rPr>
@@ -3914,7 +3914,77 @@
                 <w:noProof/>
                 <w:webHidden/>
               </w:rPr>
-              <w:t>7</w:t>
+              <w:t>6</w:t>
+            </w:r>
+            <w:r>
+              <w:rPr>
+                <w:noProof/>
+                <w:webHidden/>
+              </w:rPr>
+              <w:fldChar w:fldCharType="end"/>
+            </w:r>
+          </w:hyperlink>
+        </w:p>
+        <w:p>
+          <w:pPr>
+            <w:pStyle w:val="TM1"/>
+            <w:tabs>
+              <w:tab w:val="right" w:leader="dot" w:pos="9062"/>
+            </w:tabs>
+            <w:rPr>
+              <w:rFonts w:eastAsiaTheme="minorEastAsia"/>
+              <w:noProof/>
+              <w:lang w:eastAsia="fr-FR"/>
+            </w:rPr>
+          </w:pPr>
+          <w:hyperlink w:anchor="_Toc141043019" w:history="1">
+            <w:r>
+              <w:rPr>
+                <w:rStyle w:val="Lienhypertexte"/>
+                <w:noProof/>
+              </w:rPr>
+              <w:t>Définition du projet</w:t>
+            </w:r>
+            <w:r>
+              <w:rPr>
+                <w:noProof/>
+                <w:webHidden/>
+              </w:rPr>
+              <w:tab/>
+            </w:r>
+            <w:r>
+              <w:rPr>
+                <w:noProof/>
+                <w:webHidden/>
+              </w:rPr>
+              <w:fldChar w:fldCharType="begin"/>
+            </w:r>
+            <w:r>
+              <w:rPr>
+                <w:noProof/>
+                <w:webHidden/>
+              </w:rPr>
+              <w:instrText xml:space="preserve"> PAGEREF _Toc141043019 \h </w:instrText>
+            </w:r>
+            <w:r>
+              <w:rPr>
+                <w:noProof/>
+                <w:webHidden/>
+              </w:rPr>
+            </w:r>
+            <w:r>
+              <w:rPr>
+                <w:noProof/>
+                <w:webHidden/>
+              </w:rPr>
+              <w:fldChar w:fldCharType="separate"/>
+            </w:r>
+            <w:r>
+              <w:rPr>
+                <w:noProof/>
+                <w:webHidden/>
+              </w:rPr>
+              <w:t>6</w:t>
             </w:r>
             <w:r>
               <w:rPr>
@@ -3937,13 +4007,13 @@
               <w:lang w:eastAsia="fr-FR"/>
             </w:rPr>
           </w:pPr>
-          <w:hyperlink w:anchor="_Toc141034751" w:history="1">
+          <w:hyperlink w:anchor="_Toc141043020" w:history="1">
             <w:r>
               <w:rPr>
                 <w:rStyle w:val="Lienhypertexte"/>
                 <w:noProof/>
               </w:rPr>
-              <w:t>Besoins exprimés</w:t>
+              <w:t>Cahier des charges</w:t>
             </w:r>
             <w:r>
               <w:rPr>
@@ -3964,7 +4034,147 @@
                 <w:noProof/>
                 <w:webHidden/>
               </w:rPr>
-              <w:instrText xml:space="preserve"> PAGEREF _Toc141034751 \h </w:instrText>
+              <w:instrText xml:space="preserve"> PAGEREF _Toc141043020 \h </w:instrText>
+            </w:r>
+            <w:r>
+              <w:rPr>
+                <w:noProof/>
+                <w:webHidden/>
+              </w:rPr>
+            </w:r>
+            <w:r>
+              <w:rPr>
+                <w:noProof/>
+                <w:webHidden/>
+              </w:rPr>
+              <w:fldChar w:fldCharType="separate"/>
+            </w:r>
+            <w:r>
+              <w:rPr>
+                <w:noProof/>
+                <w:webHidden/>
+              </w:rPr>
+              <w:t>6</w:t>
+            </w:r>
+            <w:r>
+              <w:rPr>
+                <w:noProof/>
+                <w:webHidden/>
+              </w:rPr>
+              <w:fldChar w:fldCharType="end"/>
+            </w:r>
+          </w:hyperlink>
+        </w:p>
+        <w:p>
+          <w:pPr>
+            <w:pStyle w:val="TM2"/>
+            <w:tabs>
+              <w:tab w:val="right" w:leader="dot" w:pos="9062"/>
+            </w:tabs>
+            <w:rPr>
+              <w:rFonts w:eastAsiaTheme="minorEastAsia"/>
+              <w:noProof/>
+              <w:lang w:eastAsia="fr-FR"/>
+            </w:rPr>
+          </w:pPr>
+          <w:hyperlink w:anchor="_Toc141043021" w:history="1">
+            <w:r>
+              <w:rPr>
+                <w:rStyle w:val="Lienhypertexte"/>
+                <w:noProof/>
+              </w:rPr>
+              <w:t>Architecture des interfaces</w:t>
+            </w:r>
+            <w:r>
+              <w:rPr>
+                <w:noProof/>
+                <w:webHidden/>
+              </w:rPr>
+              <w:tab/>
+            </w:r>
+            <w:r>
+              <w:rPr>
+                <w:noProof/>
+                <w:webHidden/>
+              </w:rPr>
+              <w:fldChar w:fldCharType="begin"/>
+            </w:r>
+            <w:r>
+              <w:rPr>
+                <w:noProof/>
+                <w:webHidden/>
+              </w:rPr>
+              <w:instrText xml:space="preserve"> PAGEREF _Toc141043021 \h </w:instrText>
+            </w:r>
+            <w:r>
+              <w:rPr>
+                <w:noProof/>
+                <w:webHidden/>
+              </w:rPr>
+            </w:r>
+            <w:r>
+              <w:rPr>
+                <w:noProof/>
+                <w:webHidden/>
+              </w:rPr>
+              <w:fldChar w:fldCharType="separate"/>
+            </w:r>
+            <w:r>
+              <w:rPr>
+                <w:noProof/>
+                <w:webHidden/>
+              </w:rPr>
+              <w:t>7</w:t>
+            </w:r>
+            <w:r>
+              <w:rPr>
+                <w:noProof/>
+                <w:webHidden/>
+              </w:rPr>
+              <w:fldChar w:fldCharType="end"/>
+            </w:r>
+          </w:hyperlink>
+        </w:p>
+        <w:p>
+          <w:pPr>
+            <w:pStyle w:val="TM2"/>
+            <w:tabs>
+              <w:tab w:val="right" w:leader="dot" w:pos="9062"/>
+            </w:tabs>
+            <w:rPr>
+              <w:rFonts w:eastAsiaTheme="minorEastAsia"/>
+              <w:noProof/>
+              <w:lang w:eastAsia="fr-FR"/>
+            </w:rPr>
+          </w:pPr>
+          <w:hyperlink w:anchor="_Toc141043022" w:history="1">
+            <w:r>
+              <w:rPr>
+                <w:rStyle w:val="Lienhypertexte"/>
+                <w:noProof/>
+              </w:rPr>
+              <w:t>Architecture logicielle</w:t>
+            </w:r>
+            <w:r>
+              <w:rPr>
+                <w:noProof/>
+                <w:webHidden/>
+              </w:rPr>
+              <w:tab/>
+            </w:r>
+            <w:r>
+              <w:rPr>
+                <w:noProof/>
+                <w:webHidden/>
+              </w:rPr>
+              <w:fldChar w:fldCharType="begin"/>
+            </w:r>
+            <w:r>
+              <w:rPr>
+                <w:noProof/>
+                <w:webHidden/>
+              </w:rPr>
+              <w:instrText xml:space="preserve"> PAGEREF _Toc141043022 \h </w:instrText>
             </w:r>
             <w:r>
               <w:rPr>
@@ -4007,13 +4217,13 @@
               <w:lang w:eastAsia="fr-FR"/>
             </w:rPr>
           </w:pPr>
-          <w:hyperlink w:anchor="_Toc141034752" w:history="1">
+          <w:hyperlink w:anchor="_Toc141043023" w:history="1">
             <w:r>
               <w:rPr>
                 <w:rStyle w:val="Lienhypertexte"/>
                 <w:noProof/>
               </w:rPr>
-              <w:t>Définition du projet</w:t>
+              <w:t>Méthodologie du projet</w:t>
             </w:r>
             <w:r>
               <w:rPr>
@@ -4034,7 +4244,7 @@
                 <w:noProof/>
                 <w:webHidden/>
               </w:rPr>
-              <w:instrText xml:space="preserve"> PAGEREF _Toc141034752 \h </w:instrText>
+              <w:instrText xml:space="preserve"> PAGEREF _Toc141043023 \h </w:instrText>
             </w:r>
             <w:r>
               <w:rPr>
@@ -4077,13 +4287,13 @@
               <w:lang w:eastAsia="fr-FR"/>
             </w:rPr>
           </w:pPr>
-          <w:hyperlink w:anchor="_Toc141034753" w:history="1">
+          <w:hyperlink w:anchor="_Toc141043024" w:history="1">
             <w:r>
               <w:rPr>
                 <w:rStyle w:val="Lienhypertexte"/>
                 <w:noProof/>
               </w:rPr>
-              <w:t>Cahier des charges</w:t>
+              <w:t>Planning et Livraisons</w:t>
             </w:r>
             <w:r>
               <w:rPr>
@@ -4104,7 +4314,7 @@
                 <w:noProof/>
                 <w:webHidden/>
               </w:rPr>
-              <w:instrText xml:space="preserve"> PAGEREF _Toc141034753 \h </w:instrText>
+              <w:instrText xml:space="preserve"> PAGEREF _Toc141043024 \h </w:instrText>
             </w:r>
             <w:r>
               <w:rPr>
@@ -4147,13 +4357,13 @@
               <w:lang w:eastAsia="fr-FR"/>
             </w:rPr>
           </w:pPr>
-          <w:hyperlink w:anchor="_Toc141034754" w:history="1">
+          <w:hyperlink w:anchor="_Toc141043025" w:history="1">
             <w:r>
               <w:rPr>
                 <w:rStyle w:val="Lienhypertexte"/>
                 <w:noProof/>
               </w:rPr>
-              <w:t>Architecture des interfaces</w:t>
+              <w:t>Logiciels de travail collaboratif</w:t>
             </w:r>
             <w:r>
               <w:rPr>
@@ -4174,7 +4384,7 @@
                 <w:noProof/>
                 <w:webHidden/>
               </w:rPr>
-              <w:instrText xml:space="preserve"> PAGEREF _Toc141034754 \h </w:instrText>
+              <w:instrText xml:space="preserve"> PAGEREF _Toc141043025 \h </w:instrText>
             </w:r>
             <w:r>
               <w:rPr>
@@ -4217,13 +4427,13 @@
               <w:lang w:eastAsia="fr-FR"/>
             </w:rPr>
           </w:pPr>
-          <w:hyperlink w:anchor="_Toc141034755" w:history="1">
+          <w:hyperlink w:anchor="_Toc141043026" w:history="1">
             <w:r>
               <w:rPr>
                 <w:rStyle w:val="Lienhypertexte"/>
                 <w:noProof/>
               </w:rPr>
-              <w:t>Architecture logicielle</w:t>
+              <w:t>Méthode Scrum</w:t>
             </w:r>
             <w:r>
               <w:rPr>
@@ -4244,7 +4454,77 @@
                 <w:noProof/>
                 <w:webHidden/>
               </w:rPr>
-              <w:instrText xml:space="preserve"> PAGEREF _Toc141034755 \h </w:instrText>
+              <w:instrText xml:space="preserve"> PAGEREF _Toc141043026 \h </w:instrText>
+            </w:r>
+            <w:r>
+              <w:rPr>
+                <w:noProof/>
+                <w:webHidden/>
+              </w:rPr>
+            </w:r>
+            <w:r>
+              <w:rPr>
+                <w:noProof/>
+                <w:webHidden/>
+              </w:rPr>
+              <w:fldChar w:fldCharType="separate"/>
+            </w:r>
+            <w:r>
+              <w:rPr>
+                <w:noProof/>
+                <w:webHidden/>
+              </w:rPr>
+              <w:t>7</w:t>
+            </w:r>
+            <w:r>
+              <w:rPr>
+                <w:noProof/>
+                <w:webHidden/>
+              </w:rPr>
+              <w:fldChar w:fldCharType="end"/>
+            </w:r>
+          </w:hyperlink>
+        </w:p>
+        <w:p>
+          <w:pPr>
+            <w:pStyle w:val="TM2"/>
+            <w:tabs>
+              <w:tab w:val="right" w:leader="dot" w:pos="9062"/>
+            </w:tabs>
+            <w:rPr>
+              <w:rFonts w:eastAsiaTheme="minorEastAsia"/>
+              <w:noProof/>
+              <w:lang w:eastAsia="fr-FR"/>
+            </w:rPr>
+          </w:pPr>
+          <w:hyperlink w:anchor="_Toc141043027" w:history="1">
+            <w:r>
+              <w:rPr>
+                <w:rStyle w:val="Lienhypertexte"/>
+                <w:noProof/>
+              </w:rPr>
+              <w:t>Réunions client</w:t>
+            </w:r>
+            <w:r>
+              <w:rPr>
+                <w:noProof/>
+                <w:webHidden/>
+              </w:rPr>
+              <w:tab/>
+            </w:r>
+            <w:r>
+              <w:rPr>
+                <w:noProof/>
+                <w:webHidden/>
+              </w:rPr>
+              <w:fldChar w:fldCharType="begin"/>
+            </w:r>
+            <w:r>
+              <w:rPr>
+                <w:noProof/>
+                <w:webHidden/>
+              </w:rPr>
+              <w:instrText xml:space="preserve"> PAGEREF _Toc141043027 \h </w:instrText>
             </w:r>
             <w:r>
               <w:rPr>
@@ -4287,13 +4567,13 @@
               <w:lang w:eastAsia="fr-FR"/>
             </w:rPr>
           </w:pPr>
-          <w:hyperlink w:anchor="_Toc141034756" w:history="1">
+          <w:hyperlink w:anchor="_Toc141043028" w:history="1">
             <w:r>
               <w:rPr>
                 <w:rStyle w:val="Lienhypertexte"/>
                 <w:noProof/>
               </w:rPr>
-              <w:t>Méthodologie du projet</w:t>
+              <w:t>Implémentation du composant log et de son service</w:t>
             </w:r>
             <w:r>
               <w:rPr>
@@ -4314,7 +4594,7 @@
                 <w:noProof/>
                 <w:webHidden/>
               </w:rPr>
-              <w:instrText xml:space="preserve"> PAGEREF _Toc141034756 \h </w:instrText>
+              <w:instrText xml:space="preserve"> PAGEREF _Toc141043028 \h </w:instrText>
             </w:r>
             <w:r>
               <w:rPr>
@@ -4357,13 +4637,13 @@
               <w:lang w:eastAsia="fr-FR"/>
             </w:rPr>
           </w:pPr>
-          <w:hyperlink w:anchor="_Toc141034757" w:history="1">
+          <w:hyperlink w:anchor="_Toc141043029" w:history="1">
             <w:r>
               <w:rPr>
                 <w:rStyle w:val="Lienhypertexte"/>
                 <w:noProof/>
               </w:rPr>
-              <w:t>Réunions client</w:t>
+              <w:t>Contexte et objectif</w:t>
             </w:r>
             <w:r>
               <w:rPr>
@@ -4384,7 +4664,7 @@
                 <w:noProof/>
                 <w:webHidden/>
               </w:rPr>
-              <w:instrText xml:space="preserve"> PAGEREF _Toc141034757 \h </w:instrText>
+              <w:instrText xml:space="preserve"> PAGEREF _Toc141043029 \h </w:instrText>
             </w:r>
             <w:r>
               <w:rPr>
@@ -4427,13 +4707,13 @@
               <w:lang w:eastAsia="fr-FR"/>
             </w:rPr>
           </w:pPr>
-          <w:hyperlink w:anchor="_Toc141034758" w:history="1">
+          <w:hyperlink w:anchor="_Toc141043030" w:history="1">
             <w:r>
               <w:rPr>
                 <w:rStyle w:val="Lienhypertexte"/>
                 <w:noProof/>
               </w:rPr>
-              <w:t>Planning et Livraisons</w:t>
+              <w:t>Interface du composant</w:t>
             </w:r>
             <w:r>
               <w:rPr>
@@ -4454,7 +4734,7 @@
                 <w:noProof/>
                 <w:webHidden/>
               </w:rPr>
-              <w:instrText xml:space="preserve"> PAGEREF _Toc141034758 \h </w:instrText>
+              <w:instrText xml:space="preserve"> PAGEREF _Toc141043030 \h </w:instrText>
             </w:r>
             <w:r>
               <w:rPr>
@@ -4497,13 +4777,13 @@
               <w:lang w:eastAsia="fr-FR"/>
             </w:rPr>
           </w:pPr>
-          <w:hyperlink w:anchor="_Toc141034759" w:history="1">
+          <w:hyperlink w:anchor="_Toc141043031" w:history="1">
             <w:r>
               <w:rPr>
                 <w:rStyle w:val="Lienhypertexte"/>
                 <w:noProof/>
               </w:rPr>
-              <w:t>Méthode Scrum</w:t>
+              <w:t>Mise en œuvre et réalisation</w:t>
             </w:r>
             <w:r>
               <w:rPr>
@@ -4524,7 +4804,217 @@
                 <w:noProof/>
                 <w:webHidden/>
               </w:rPr>
-              <w:instrText xml:space="preserve"> PAGEREF _Toc141034759 \h </w:instrText>
+              <w:instrText xml:space="preserve"> PAGEREF _Toc141043031 \h </w:instrText>
+            </w:r>
+            <w:r>
+              <w:rPr>
+                <w:noProof/>
+                <w:webHidden/>
+              </w:rPr>
+            </w:r>
+            <w:r>
+              <w:rPr>
+                <w:noProof/>
+                <w:webHidden/>
+              </w:rPr>
+              <w:fldChar w:fldCharType="separate"/>
+            </w:r>
+            <w:r>
+              <w:rPr>
+                <w:noProof/>
+                <w:webHidden/>
+              </w:rPr>
+              <w:t>7</w:t>
+            </w:r>
+            <w:r>
+              <w:rPr>
+                <w:noProof/>
+                <w:webHidden/>
+              </w:rPr>
+              <w:fldChar w:fldCharType="end"/>
+            </w:r>
+          </w:hyperlink>
+        </w:p>
+        <w:p>
+          <w:pPr>
+            <w:pStyle w:val="TM3"/>
+            <w:tabs>
+              <w:tab w:val="right" w:leader="dot" w:pos="9062"/>
+            </w:tabs>
+            <w:rPr>
+              <w:rFonts w:eastAsiaTheme="minorEastAsia"/>
+              <w:noProof/>
+              <w:lang w:eastAsia="fr-FR"/>
+            </w:rPr>
+          </w:pPr>
+          <w:hyperlink w:anchor="_Toc141043032" w:history="1">
+            <w:r>
+              <w:rPr>
+                <w:rStyle w:val="Lienhypertexte"/>
+                <w:noProof/>
+              </w:rPr>
+              <w:t>Récupération de la donnée</w:t>
+            </w:r>
+            <w:r>
+              <w:rPr>
+                <w:noProof/>
+                <w:webHidden/>
+              </w:rPr>
+              <w:tab/>
+            </w:r>
+            <w:r>
+              <w:rPr>
+                <w:noProof/>
+                <w:webHidden/>
+              </w:rPr>
+              <w:fldChar w:fldCharType="begin"/>
+            </w:r>
+            <w:r>
+              <w:rPr>
+                <w:noProof/>
+                <w:webHidden/>
+              </w:rPr>
+              <w:instrText xml:space="preserve"> PAGEREF _Toc141043032 \h </w:instrText>
+            </w:r>
+            <w:r>
+              <w:rPr>
+                <w:noProof/>
+                <w:webHidden/>
+              </w:rPr>
+            </w:r>
+            <w:r>
+              <w:rPr>
+                <w:noProof/>
+                <w:webHidden/>
+              </w:rPr>
+              <w:fldChar w:fldCharType="separate"/>
+            </w:r>
+            <w:r>
+              <w:rPr>
+                <w:noProof/>
+                <w:webHidden/>
+              </w:rPr>
+              <w:t>7</w:t>
+            </w:r>
+            <w:r>
+              <w:rPr>
+                <w:noProof/>
+                <w:webHidden/>
+              </w:rPr>
+              <w:fldChar w:fldCharType="end"/>
+            </w:r>
+          </w:hyperlink>
+        </w:p>
+        <w:p>
+          <w:pPr>
+            <w:pStyle w:val="TM3"/>
+            <w:tabs>
+              <w:tab w:val="right" w:leader="dot" w:pos="9062"/>
+            </w:tabs>
+            <w:rPr>
+              <w:rFonts w:eastAsiaTheme="minorEastAsia"/>
+              <w:noProof/>
+              <w:lang w:eastAsia="fr-FR"/>
+            </w:rPr>
+          </w:pPr>
+          <w:hyperlink w:anchor="_Toc141043033" w:history="1">
+            <w:r>
+              <w:rPr>
+                <w:rStyle w:val="Lienhypertexte"/>
+                <w:noProof/>
+              </w:rPr>
+              <w:t>Architecture du service</w:t>
+            </w:r>
+            <w:r>
+              <w:rPr>
+                <w:noProof/>
+                <w:webHidden/>
+              </w:rPr>
+              <w:tab/>
+            </w:r>
+            <w:r>
+              <w:rPr>
+                <w:noProof/>
+                <w:webHidden/>
+              </w:rPr>
+              <w:fldChar w:fldCharType="begin"/>
+            </w:r>
+            <w:r>
+              <w:rPr>
+                <w:noProof/>
+                <w:webHidden/>
+              </w:rPr>
+              <w:instrText xml:space="preserve"> PAGEREF _Toc141043033 \h </w:instrText>
+            </w:r>
+            <w:r>
+              <w:rPr>
+                <w:noProof/>
+                <w:webHidden/>
+              </w:rPr>
+            </w:r>
+            <w:r>
+              <w:rPr>
+                <w:noProof/>
+                <w:webHidden/>
+              </w:rPr>
+              <w:fldChar w:fldCharType="separate"/>
+            </w:r>
+            <w:r>
+              <w:rPr>
+                <w:noProof/>
+                <w:webHidden/>
+              </w:rPr>
+              <w:t>7</w:t>
+            </w:r>
+            <w:r>
+              <w:rPr>
+                <w:noProof/>
+                <w:webHidden/>
+              </w:rPr>
+              <w:fldChar w:fldCharType="end"/>
+            </w:r>
+          </w:hyperlink>
+        </w:p>
+        <w:p>
+          <w:pPr>
+            <w:pStyle w:val="TM3"/>
+            <w:tabs>
+              <w:tab w:val="right" w:leader="dot" w:pos="9062"/>
+            </w:tabs>
+            <w:rPr>
+              <w:rFonts w:eastAsiaTheme="minorEastAsia"/>
+              <w:noProof/>
+              <w:lang w:eastAsia="fr-FR"/>
+            </w:rPr>
+          </w:pPr>
+          <w:hyperlink w:anchor="_Toc141043034" w:history="1">
+            <w:r>
+              <w:rPr>
+                <w:rStyle w:val="Lienhypertexte"/>
+                <w:noProof/>
+              </w:rPr>
+              <w:t>Architecture du composant</w:t>
+            </w:r>
+            <w:r>
+              <w:rPr>
+                <w:noProof/>
+                <w:webHidden/>
+              </w:rPr>
+              <w:tab/>
+            </w:r>
+            <w:r>
+              <w:rPr>
+                <w:noProof/>
+                <w:webHidden/>
+              </w:rPr>
+              <w:fldChar w:fldCharType="begin"/>
+            </w:r>
+            <w:r>
+              <w:rPr>
+                <w:noProof/>
+                <w:webHidden/>
+              </w:rPr>
+              <w:instrText xml:space="preserve"> PAGEREF _Toc141043034 \h </w:instrText>
             </w:r>
             <w:r>
               <w:rPr>
@@ -4567,13 +5057,13 @@
               <w:lang w:eastAsia="fr-FR"/>
             </w:rPr>
           </w:pPr>
-          <w:hyperlink w:anchor="_Toc141034760" w:history="1">
+          <w:hyperlink w:anchor="_Toc141043035" w:history="1">
             <w:r>
               <w:rPr>
                 <w:rStyle w:val="Lienhypertexte"/>
                 <w:noProof/>
               </w:rPr>
-              <w:t>Logiciels de travail collaboratif</w:t>
+              <w:t>Problématique rencontrée et solution trouvée</w:t>
             </w:r>
             <w:r>
               <w:rPr>
@@ -4594,7 +5084,7 @@
                 <w:noProof/>
                 <w:webHidden/>
               </w:rPr>
-              <w:instrText xml:space="preserve"> PAGEREF _Toc141034760 \h </w:instrText>
+              <w:instrText xml:space="preserve"> PAGEREF _Toc141043035 \h </w:instrText>
             </w:r>
             <w:r>
               <w:rPr>
@@ -4615,6 +5105,216 @@
                 <w:webHidden/>
               </w:rPr>
               <w:t>7</w:t>
+            </w:r>
+            <w:r>
+              <w:rPr>
+                <w:noProof/>
+                <w:webHidden/>
+              </w:rPr>
+              <w:fldChar w:fldCharType="end"/>
+            </w:r>
+          </w:hyperlink>
+        </w:p>
+        <w:p>
+          <w:pPr>
+            <w:pStyle w:val="TM3"/>
+            <w:tabs>
+              <w:tab w:val="right" w:leader="dot" w:pos="9062"/>
+            </w:tabs>
+            <w:rPr>
+              <w:rFonts w:eastAsiaTheme="minorEastAsia"/>
+              <w:noProof/>
+              <w:lang w:eastAsia="fr-FR"/>
+            </w:rPr>
+          </w:pPr>
+          <w:hyperlink w:anchor="_Toc141043036" w:history="1">
+            <w:r>
+              <w:rPr>
+                <w:rStyle w:val="Lienhypertexte"/>
+                <w:noProof/>
+              </w:rPr>
+              <w:t>Identification de la problématique</w:t>
+            </w:r>
+            <w:r>
+              <w:rPr>
+                <w:noProof/>
+                <w:webHidden/>
+              </w:rPr>
+              <w:tab/>
+            </w:r>
+            <w:r>
+              <w:rPr>
+                <w:noProof/>
+                <w:webHidden/>
+              </w:rPr>
+              <w:fldChar w:fldCharType="begin"/>
+            </w:r>
+            <w:r>
+              <w:rPr>
+                <w:noProof/>
+                <w:webHidden/>
+              </w:rPr>
+              <w:instrText xml:space="preserve"> PAGEREF _Toc141043036 \h </w:instrText>
+            </w:r>
+            <w:r>
+              <w:rPr>
+                <w:noProof/>
+                <w:webHidden/>
+              </w:rPr>
+            </w:r>
+            <w:r>
+              <w:rPr>
+                <w:noProof/>
+                <w:webHidden/>
+              </w:rPr>
+              <w:fldChar w:fldCharType="separate"/>
+            </w:r>
+            <w:r>
+              <w:rPr>
+                <w:noProof/>
+                <w:webHidden/>
+              </w:rPr>
+              <w:t>7</w:t>
+            </w:r>
+            <w:r>
+              <w:rPr>
+                <w:noProof/>
+                <w:webHidden/>
+              </w:rPr>
+              <w:fldChar w:fldCharType="end"/>
+            </w:r>
+          </w:hyperlink>
+        </w:p>
+        <w:p>
+          <w:pPr>
+            <w:pStyle w:val="TM3"/>
+            <w:tabs>
+              <w:tab w:val="right" w:leader="dot" w:pos="9062"/>
+            </w:tabs>
+            <w:rPr>
+              <w:rFonts w:eastAsiaTheme="minorEastAsia"/>
+              <w:noProof/>
+              <w:lang w:eastAsia="fr-FR"/>
+            </w:rPr>
+          </w:pPr>
+          <w:hyperlink w:anchor="_Toc141043037" w:history="1">
+            <w:r>
+              <w:rPr>
+                <w:rStyle w:val="Lienhypertexte"/>
+                <w:noProof/>
+              </w:rPr>
+              <w:t>Réunion client</w:t>
+            </w:r>
+            <w:r>
+              <w:rPr>
+                <w:noProof/>
+                <w:webHidden/>
+              </w:rPr>
+              <w:tab/>
+            </w:r>
+            <w:r>
+              <w:rPr>
+                <w:noProof/>
+                <w:webHidden/>
+              </w:rPr>
+              <w:fldChar w:fldCharType="begin"/>
+            </w:r>
+            <w:r>
+              <w:rPr>
+                <w:noProof/>
+                <w:webHidden/>
+              </w:rPr>
+              <w:instrText xml:space="preserve"> PAGEREF _Toc141043037 \h </w:instrText>
+            </w:r>
+            <w:r>
+              <w:rPr>
+                <w:noProof/>
+                <w:webHidden/>
+              </w:rPr>
+            </w:r>
+            <w:r>
+              <w:rPr>
+                <w:noProof/>
+                <w:webHidden/>
+              </w:rPr>
+              <w:fldChar w:fldCharType="separate"/>
+            </w:r>
+            <w:r>
+              <w:rPr>
+                <w:noProof/>
+                <w:webHidden/>
+              </w:rPr>
+              <w:t>8</w:t>
+            </w:r>
+            <w:r>
+              <w:rPr>
+                <w:noProof/>
+                <w:webHidden/>
+              </w:rPr>
+              <w:fldChar w:fldCharType="end"/>
+            </w:r>
+          </w:hyperlink>
+        </w:p>
+        <w:p>
+          <w:pPr>
+            <w:pStyle w:val="TM3"/>
+            <w:tabs>
+              <w:tab w:val="right" w:leader="dot" w:pos="9062"/>
+            </w:tabs>
+            <w:rPr>
+              <w:rFonts w:eastAsiaTheme="minorEastAsia"/>
+              <w:noProof/>
+              <w:lang w:eastAsia="fr-FR"/>
+            </w:rPr>
+          </w:pPr>
+          <w:hyperlink w:anchor="_Toc141043038" w:history="1">
+            <w:r>
+              <w:rPr>
+                <w:rStyle w:val="Lienhypertexte"/>
+                <w:noProof/>
+              </w:rPr>
+              <w:t>Nouvelle solution implémentée</w:t>
+            </w:r>
+            <w:r>
+              <w:rPr>
+                <w:noProof/>
+                <w:webHidden/>
+              </w:rPr>
+              <w:tab/>
+            </w:r>
+            <w:r>
+              <w:rPr>
+                <w:noProof/>
+                <w:webHidden/>
+              </w:rPr>
+              <w:fldChar w:fldCharType="begin"/>
+            </w:r>
+            <w:r>
+              <w:rPr>
+                <w:noProof/>
+                <w:webHidden/>
+              </w:rPr>
+              <w:instrText xml:space="preserve"> PAGEREF _Toc141043038 \h </w:instrText>
+            </w:r>
+            <w:r>
+              <w:rPr>
+                <w:noProof/>
+                <w:webHidden/>
+              </w:rPr>
+            </w:r>
+            <w:r>
+              <w:rPr>
+                <w:noProof/>
+                <w:webHidden/>
+              </w:rPr>
+              <w:fldChar w:fldCharType="separate"/>
+            </w:r>
+            <w:r>
+              <w:rPr>
+                <w:noProof/>
+                <w:webHidden/>
+              </w:rPr>
+              <w:t>8</w:t>
             </w:r>
             <w:r>
               <w:rPr>
@@ -4637,13 +5337,13 @@
               <w:lang w:eastAsia="fr-FR"/>
             </w:rPr>
           </w:pPr>
-          <w:hyperlink w:anchor="_Toc141034761" w:history="1">
+          <w:hyperlink w:anchor="_Toc141043039" w:history="1">
             <w:r>
               <w:rPr>
                 <w:rStyle w:val="Lienhypertexte"/>
                 <w:noProof/>
               </w:rPr>
-              <w:t>Implémentation du composant log et de son service</w:t>
+              <w:t>Transformation du projet en livrable</w:t>
             </w:r>
             <w:r>
               <w:rPr>
@@ -4664,7 +5364,7 @@
                 <w:noProof/>
                 <w:webHidden/>
               </w:rPr>
-              <w:instrText xml:space="preserve"> PAGEREF _Toc141034761 \h </w:instrText>
+              <w:instrText xml:space="preserve"> PAGEREF _Toc141043039 \h </w:instrText>
             </w:r>
             <w:r>
               <w:rPr>
@@ -4684,7 +5384,7 @@
                 <w:noProof/>
                 <w:webHidden/>
               </w:rPr>
-              <w:t>7</w:t>
+              <w:t>8</w:t>
             </w:r>
             <w:r>
               <w:rPr>
@@ -4707,13 +5407,13 @@
               <w:lang w:eastAsia="fr-FR"/>
             </w:rPr>
           </w:pPr>
-          <w:hyperlink w:anchor="_Toc141034762" w:history="1">
+          <w:hyperlink w:anchor="_Toc141043040" w:history="1">
             <w:r>
               <w:rPr>
                 <w:rStyle w:val="Lienhypertexte"/>
                 <w:noProof/>
               </w:rPr>
-              <w:t>Contexte et objectif</w:t>
+              <w:t>Création d’un Dockerfile</w:t>
             </w:r>
             <w:r>
               <w:rPr>
@@ -4734,7 +5434,7 @@
                 <w:noProof/>
                 <w:webHidden/>
               </w:rPr>
-              <w:instrText xml:space="preserve"> PAGEREF _Toc141034762 \h </w:instrText>
+              <w:instrText xml:space="preserve"> PAGEREF _Toc141043040 \h </w:instrText>
             </w:r>
             <w:r>
               <w:rPr>
@@ -4754,7 +5454,7 @@
                 <w:noProof/>
                 <w:webHidden/>
               </w:rPr>
-              <w:t>7</w:t>
+              <w:t>8</w:t>
             </w:r>
             <w:r>
               <w:rPr>
@@ -4777,13 +5477,13 @@
               <w:lang w:eastAsia="fr-FR"/>
             </w:rPr>
           </w:pPr>
-          <w:hyperlink w:anchor="_Toc141034763" w:history="1">
+          <w:hyperlink w:anchor="_Toc141043041" w:history="1">
             <w:r>
               <w:rPr>
                 <w:rStyle w:val="Lienhypertexte"/>
                 <w:noProof/>
               </w:rPr>
-              <w:t>Interface du composant</w:t>
+              <w:t>Création d’une documentation technique</w:t>
             </w:r>
             <w:r>
               <w:rPr>
@@ -4804,7 +5504,7 @@
                 <w:noProof/>
                 <w:webHidden/>
               </w:rPr>
-              <w:instrText xml:space="preserve"> PAGEREF _Toc141034763 \h </w:instrText>
+              <w:instrText xml:space="preserve"> PAGEREF _Toc141043041 \h </w:instrText>
             </w:r>
             <w:r>
               <w:rPr>
@@ -4847,13 +5547,13 @@
               <w:lang w:eastAsia="fr-FR"/>
             </w:rPr>
           </w:pPr>
-          <w:hyperlink w:anchor="_Toc141034764" w:history="1">
+          <w:hyperlink w:anchor="_Toc141043042" w:history="1">
             <w:r>
               <w:rPr>
                 <w:rStyle w:val="Lienhypertexte"/>
                 <w:noProof/>
               </w:rPr>
-              <w:t>Mise en œuvre et réalisation</w:t>
+              <w:t>Validation du livrable final par le client</w:t>
             </w:r>
             <w:r>
               <w:rPr>
@@ -4874,7 +5574,7 @@
                 <w:noProof/>
                 <w:webHidden/>
               </w:rPr>
-              <w:instrText xml:space="preserve"> PAGEREF _Toc141034764 \h </w:instrText>
+              <w:instrText xml:space="preserve"> PAGEREF _Toc141043042 \h </w:instrText>
             </w:r>
             <w:r>
               <w:rPr>
@@ -4907,7 +5607,7 @@
         </w:p>
         <w:p>
           <w:pPr>
-            <w:pStyle w:val="TM3"/>
+            <w:pStyle w:val="TM1"/>
             <w:tabs>
               <w:tab w:val="right" w:leader="dot" w:pos="9062"/>
             </w:tabs>
@@ -4917,13 +5617,13 @@
               <w:lang w:eastAsia="fr-FR"/>
             </w:rPr>
           </w:pPr>
-          <w:hyperlink w:anchor="_Toc141034765" w:history="1">
+          <w:hyperlink w:anchor="_Toc141043043" w:history="1">
             <w:r>
               <w:rPr>
                 <w:rStyle w:val="Lienhypertexte"/>
                 <w:noProof/>
               </w:rPr>
-              <w:t>Récupération de la donnée</w:t>
+              <w:t>Projet personnel : Outil de sauvegarde et de suivis des analyses d’eau</w:t>
             </w:r>
             <w:r>
               <w:rPr>
@@ -4944,147 +5644,7 @@
                 <w:noProof/>
                 <w:webHidden/>
               </w:rPr>
-              <w:instrText xml:space="preserve"> PAGEREF _Toc141034765 \h </w:instrText>
-            </w:r>
-            <w:r>
-              <w:rPr>
-                <w:noProof/>
-                <w:webHidden/>
-              </w:rPr>
-            </w:r>
-            <w:r>
-              <w:rPr>
-                <w:noProof/>
-                <w:webHidden/>
-              </w:rPr>
-              <w:fldChar w:fldCharType="separate"/>
-            </w:r>
-            <w:r>
-              <w:rPr>
-                <w:noProof/>
-                <w:webHidden/>
-              </w:rPr>
-              <w:t>8</w:t>
-            </w:r>
-            <w:r>
-              <w:rPr>
-                <w:noProof/>
-                <w:webHidden/>
-              </w:rPr>
-              <w:fldChar w:fldCharType="end"/>
-            </w:r>
-          </w:hyperlink>
-        </w:p>
-        <w:p>
-          <w:pPr>
-            <w:pStyle w:val="TM3"/>
-            <w:tabs>
-              <w:tab w:val="right" w:leader="dot" w:pos="9062"/>
-            </w:tabs>
-            <w:rPr>
-              <w:rFonts w:eastAsiaTheme="minorEastAsia"/>
-              <w:noProof/>
-              <w:lang w:eastAsia="fr-FR"/>
-            </w:rPr>
-          </w:pPr>
-          <w:hyperlink w:anchor="_Toc141034766" w:history="1">
-            <w:r>
-              <w:rPr>
-                <w:rStyle w:val="Lienhypertexte"/>
-                <w:noProof/>
-              </w:rPr>
-              <w:t>Architecture du service</w:t>
-            </w:r>
-            <w:r>
-              <w:rPr>
-                <w:noProof/>
-                <w:webHidden/>
-              </w:rPr>
-              <w:tab/>
-            </w:r>
-            <w:r>
-              <w:rPr>
-                <w:noProof/>
-                <w:webHidden/>
-              </w:rPr>
-              <w:fldChar w:fldCharType="begin"/>
-            </w:r>
-            <w:r>
-              <w:rPr>
-                <w:noProof/>
-                <w:webHidden/>
-              </w:rPr>
-              <w:instrText xml:space="preserve"> PAGEREF _Toc141034766 \h </w:instrText>
-            </w:r>
-            <w:r>
-              <w:rPr>
-                <w:noProof/>
-                <w:webHidden/>
-              </w:rPr>
-            </w:r>
-            <w:r>
-              <w:rPr>
-                <w:noProof/>
-                <w:webHidden/>
-              </w:rPr>
-              <w:fldChar w:fldCharType="separate"/>
-            </w:r>
-            <w:r>
-              <w:rPr>
-                <w:noProof/>
-                <w:webHidden/>
-              </w:rPr>
-              <w:t>8</w:t>
-            </w:r>
-            <w:r>
-              <w:rPr>
-                <w:noProof/>
-                <w:webHidden/>
-              </w:rPr>
-              <w:fldChar w:fldCharType="end"/>
-            </w:r>
-          </w:hyperlink>
-        </w:p>
-        <w:p>
-          <w:pPr>
-            <w:pStyle w:val="TM3"/>
-            <w:tabs>
-              <w:tab w:val="right" w:leader="dot" w:pos="9062"/>
-            </w:tabs>
-            <w:rPr>
-              <w:rFonts w:eastAsiaTheme="minorEastAsia"/>
-              <w:noProof/>
-              <w:lang w:eastAsia="fr-FR"/>
-            </w:rPr>
-          </w:pPr>
-          <w:hyperlink w:anchor="_Toc141034767" w:history="1">
-            <w:r>
-              <w:rPr>
-                <w:rStyle w:val="Lienhypertexte"/>
-                <w:noProof/>
-              </w:rPr>
-              <w:t>Architecture du composant</w:t>
-            </w:r>
-            <w:r>
-              <w:rPr>
-                <w:noProof/>
-                <w:webHidden/>
-              </w:rPr>
-              <w:tab/>
-            </w:r>
-            <w:r>
-              <w:rPr>
-                <w:noProof/>
-                <w:webHidden/>
-              </w:rPr>
-              <w:fldChar w:fldCharType="begin"/>
-            </w:r>
-            <w:r>
-              <w:rPr>
-                <w:noProof/>
-                <w:webHidden/>
-              </w:rPr>
-              <w:instrText xml:space="preserve"> PAGEREF _Toc141034767 \h </w:instrText>
+              <w:instrText xml:space="preserve"> PAGEREF _Toc141043043 \h </w:instrText>
             </w:r>
             <w:r>
               <w:rPr>
@@ -5127,13 +5687,13 @@
               <w:lang w:eastAsia="fr-FR"/>
             </w:rPr>
           </w:pPr>
-          <w:hyperlink w:anchor="_Toc141034768" w:history="1">
+          <w:hyperlink w:anchor="_Toc141043044" w:history="1">
             <w:r>
               <w:rPr>
                 <w:rStyle w:val="Lienhypertexte"/>
                 <w:noProof/>
               </w:rPr>
-              <w:t>Problématique rencontrée et solution trouvée</w:t>
+              <w:t>Présentation du projet</w:t>
             </w:r>
             <w:r>
               <w:rPr>
@@ -5154,7 +5714,7 @@
                 <w:noProof/>
                 <w:webHidden/>
               </w:rPr>
-              <w:instrText xml:space="preserve"> PAGEREF _Toc141034768 \h </w:instrText>
+              <w:instrText xml:space="preserve"> PAGEREF _Toc141043044 \h </w:instrText>
             </w:r>
             <w:r>
               <w:rPr>
@@ -5187,7 +5747,7 @@
         </w:p>
         <w:p>
           <w:pPr>
-            <w:pStyle w:val="TM3"/>
+            <w:pStyle w:val="TM2"/>
             <w:tabs>
               <w:tab w:val="right" w:leader="dot" w:pos="9062"/>
             </w:tabs>
@@ -5197,13 +5757,13 @@
               <w:lang w:eastAsia="fr-FR"/>
             </w:rPr>
           </w:pPr>
-          <w:hyperlink w:anchor="_Toc141034769" w:history="1">
+          <w:hyperlink w:anchor="_Toc141043045" w:history="1">
             <w:r>
               <w:rPr>
                 <w:rStyle w:val="Lienhypertexte"/>
                 <w:noProof/>
               </w:rPr>
-              <w:t>Identification de la problématique</w:t>
+              <w:t>Cahier des charges</w:t>
             </w:r>
             <w:r>
               <w:rPr>
@@ -5224,7 +5784,7 @@
                 <w:noProof/>
                 <w:webHidden/>
               </w:rPr>
-              <w:instrText xml:space="preserve"> PAGEREF _Toc141034769 \h </w:instrText>
+              <w:instrText xml:space="preserve"> PAGEREF _Toc141043045 \h </w:instrText>
             </w:r>
             <w:r>
               <w:rPr>
@@ -5257,7 +5817,7 @@
         </w:p>
         <w:p>
           <w:pPr>
-            <w:pStyle w:val="TM3"/>
+            <w:pStyle w:val="TM2"/>
             <w:tabs>
               <w:tab w:val="right" w:leader="dot" w:pos="9062"/>
             </w:tabs>
@@ -5267,13 +5827,13 @@
               <w:lang w:eastAsia="fr-FR"/>
             </w:rPr>
           </w:pPr>
-          <w:hyperlink w:anchor="_Toc141034770" w:history="1">
+          <w:hyperlink w:anchor="_Toc141043046" w:history="1">
             <w:r>
               <w:rPr>
                 <w:rStyle w:val="Lienhypertexte"/>
                 <w:noProof/>
               </w:rPr>
-              <w:t>Réunion client</w:t>
+              <w:t>Conception UML</w:t>
             </w:r>
             <w:r>
               <w:rPr>
@@ -5294,7 +5854,7 @@
                 <w:noProof/>
                 <w:webHidden/>
               </w:rPr>
-              <w:instrText xml:space="preserve"> PAGEREF _Toc141034770 \h </w:instrText>
+              <w:instrText xml:space="preserve"> PAGEREF _Toc141043046 \h </w:instrText>
             </w:r>
             <w:r>
               <w:rPr>
@@ -5327,7 +5887,7 @@
         </w:p>
         <w:p>
           <w:pPr>
-            <w:pStyle w:val="TM3"/>
+            <w:pStyle w:val="TM2"/>
             <w:tabs>
               <w:tab w:val="right" w:leader="dot" w:pos="9062"/>
             </w:tabs>
@@ -5337,13 +5897,13 @@
               <w:lang w:eastAsia="fr-FR"/>
             </w:rPr>
           </w:pPr>
-          <w:hyperlink w:anchor="_Toc141034771" w:history="1">
+          <w:hyperlink w:anchor="_Toc141043047" w:history="1">
             <w:r>
               <w:rPr>
                 <w:rStyle w:val="Lienhypertexte"/>
                 <w:noProof/>
               </w:rPr>
-              <w:t>Nouvelle solution implémentée</w:t>
+              <w:t>Conception MCD et MLD</w:t>
             </w:r>
             <w:r>
               <w:rPr>
@@ -5364,7 +5924,7 @@
                 <w:noProof/>
                 <w:webHidden/>
               </w:rPr>
-              <w:instrText xml:space="preserve"> PAGEREF _Toc141034771 \h </w:instrText>
+              <w:instrText xml:space="preserve"> PAGEREF _Toc141043047 \h </w:instrText>
             </w:r>
             <w:r>
               <w:rPr>
@@ -5385,6 +5945,286 @@
                 <w:webHidden/>
               </w:rPr>
               <w:t>8</w:t>
+            </w:r>
+            <w:r>
+              <w:rPr>
+                <w:noProof/>
+                <w:webHidden/>
+              </w:rPr>
+              <w:fldChar w:fldCharType="end"/>
+            </w:r>
+          </w:hyperlink>
+        </w:p>
+        <w:p>
+          <w:pPr>
+            <w:pStyle w:val="TM2"/>
+            <w:tabs>
+              <w:tab w:val="right" w:leader="dot" w:pos="9062"/>
+            </w:tabs>
+            <w:rPr>
+              <w:rFonts w:eastAsiaTheme="minorEastAsia"/>
+              <w:noProof/>
+              <w:lang w:eastAsia="fr-FR"/>
+            </w:rPr>
+          </w:pPr>
+          <w:hyperlink w:anchor="_Toc141043048" w:history="1">
+            <w:r>
+              <w:rPr>
+                <w:rStyle w:val="Lienhypertexte"/>
+                <w:noProof/>
+              </w:rPr>
+              <w:t>Maquettage</w:t>
+            </w:r>
+            <w:r>
+              <w:rPr>
+                <w:noProof/>
+                <w:webHidden/>
+              </w:rPr>
+              <w:tab/>
+            </w:r>
+            <w:r>
+              <w:rPr>
+                <w:noProof/>
+                <w:webHidden/>
+              </w:rPr>
+              <w:fldChar w:fldCharType="begin"/>
+            </w:r>
+            <w:r>
+              <w:rPr>
+                <w:noProof/>
+                <w:webHidden/>
+              </w:rPr>
+              <w:instrText xml:space="preserve"> PAGEREF _Toc141043048 \h </w:instrText>
+            </w:r>
+            <w:r>
+              <w:rPr>
+                <w:noProof/>
+                <w:webHidden/>
+              </w:rPr>
+            </w:r>
+            <w:r>
+              <w:rPr>
+                <w:noProof/>
+                <w:webHidden/>
+              </w:rPr>
+              <w:fldChar w:fldCharType="separate"/>
+            </w:r>
+            <w:r>
+              <w:rPr>
+                <w:noProof/>
+                <w:webHidden/>
+              </w:rPr>
+              <w:t>8</w:t>
+            </w:r>
+            <w:r>
+              <w:rPr>
+                <w:noProof/>
+                <w:webHidden/>
+              </w:rPr>
+              <w:fldChar w:fldCharType="end"/>
+            </w:r>
+          </w:hyperlink>
+        </w:p>
+        <w:p>
+          <w:pPr>
+            <w:pStyle w:val="TM2"/>
+            <w:tabs>
+              <w:tab w:val="right" w:leader="dot" w:pos="9062"/>
+            </w:tabs>
+            <w:rPr>
+              <w:rFonts w:eastAsiaTheme="minorEastAsia"/>
+              <w:noProof/>
+              <w:lang w:eastAsia="fr-FR"/>
+            </w:rPr>
+          </w:pPr>
+          <w:hyperlink w:anchor="_Toc141043049" w:history="1">
+            <w:r>
+              <w:rPr>
+                <w:rStyle w:val="Lienhypertexte"/>
+                <w:noProof/>
+              </w:rPr>
+              <w:t>Architecture logicielle</w:t>
+            </w:r>
+            <w:r>
+              <w:rPr>
+                <w:noProof/>
+                <w:webHidden/>
+              </w:rPr>
+              <w:tab/>
+            </w:r>
+            <w:r>
+              <w:rPr>
+                <w:noProof/>
+                <w:webHidden/>
+              </w:rPr>
+              <w:fldChar w:fldCharType="begin"/>
+            </w:r>
+            <w:r>
+              <w:rPr>
+                <w:noProof/>
+                <w:webHidden/>
+              </w:rPr>
+              <w:instrText xml:space="preserve"> PAGEREF _Toc141043049 \h </w:instrText>
+            </w:r>
+            <w:r>
+              <w:rPr>
+                <w:noProof/>
+                <w:webHidden/>
+              </w:rPr>
+            </w:r>
+            <w:r>
+              <w:rPr>
+                <w:noProof/>
+                <w:webHidden/>
+              </w:rPr>
+              <w:fldChar w:fldCharType="separate"/>
+            </w:r>
+            <w:r>
+              <w:rPr>
+                <w:noProof/>
+                <w:webHidden/>
+              </w:rPr>
+              <w:t>8</w:t>
+            </w:r>
+            <w:r>
+              <w:rPr>
+                <w:noProof/>
+                <w:webHidden/>
+              </w:rPr>
+              <w:fldChar w:fldCharType="end"/>
+            </w:r>
+          </w:hyperlink>
+        </w:p>
+        <w:p>
+          <w:pPr>
+            <w:pStyle w:val="TM2"/>
+            <w:tabs>
+              <w:tab w:val="right" w:leader="dot" w:pos="9062"/>
+            </w:tabs>
+            <w:rPr>
+              <w:rFonts w:eastAsiaTheme="minorEastAsia"/>
+              <w:noProof/>
+              <w:lang w:eastAsia="fr-FR"/>
+            </w:rPr>
+          </w:pPr>
+          <w:hyperlink w:anchor="_Toc141043050" w:history="1">
+            <w:r>
+              <w:rPr>
+                <w:rStyle w:val="Lienhypertexte"/>
+                <w:noProof/>
+              </w:rPr>
+              <w:t>Tests Unitaires</w:t>
+            </w:r>
+            <w:r>
+              <w:rPr>
+                <w:noProof/>
+                <w:webHidden/>
+              </w:rPr>
+              <w:tab/>
+            </w:r>
+            <w:r>
+              <w:rPr>
+                <w:noProof/>
+                <w:webHidden/>
+              </w:rPr>
+              <w:fldChar w:fldCharType="begin"/>
+            </w:r>
+            <w:r>
+              <w:rPr>
+                <w:noProof/>
+                <w:webHidden/>
+              </w:rPr>
+              <w:instrText xml:space="preserve"> PAGEREF _Toc141043050 \h </w:instrText>
+            </w:r>
+            <w:r>
+              <w:rPr>
+                <w:noProof/>
+                <w:webHidden/>
+              </w:rPr>
+            </w:r>
+            <w:r>
+              <w:rPr>
+                <w:noProof/>
+                <w:webHidden/>
+              </w:rPr>
+              <w:fldChar w:fldCharType="separate"/>
+            </w:r>
+            <w:r>
+              <w:rPr>
+                <w:noProof/>
+                <w:webHidden/>
+              </w:rPr>
+              <w:t>9</w:t>
+            </w:r>
+            <w:r>
+              <w:rPr>
+                <w:noProof/>
+                <w:webHidden/>
+              </w:rPr>
+              <w:fldChar w:fldCharType="end"/>
+            </w:r>
+          </w:hyperlink>
+        </w:p>
+        <w:p>
+          <w:pPr>
+            <w:pStyle w:val="TM2"/>
+            <w:tabs>
+              <w:tab w:val="right" w:leader="dot" w:pos="9062"/>
+            </w:tabs>
+            <w:rPr>
+              <w:rFonts w:eastAsiaTheme="minorEastAsia"/>
+              <w:noProof/>
+              <w:lang w:eastAsia="fr-FR"/>
+            </w:rPr>
+          </w:pPr>
+          <w:hyperlink w:anchor="_Toc141043051" w:history="1">
+            <w:r>
+              <w:rPr>
+                <w:rStyle w:val="Lienhypertexte"/>
+                <w:noProof/>
+              </w:rPr>
+              <w:t>Déploiement sur serveur</w:t>
+            </w:r>
+            <w:r>
+              <w:rPr>
+                <w:noProof/>
+                <w:webHidden/>
+              </w:rPr>
+              <w:tab/>
+            </w:r>
+            <w:r>
+              <w:rPr>
+                <w:noProof/>
+                <w:webHidden/>
+              </w:rPr>
+              <w:fldChar w:fldCharType="begin"/>
+            </w:r>
+            <w:r>
+              <w:rPr>
+                <w:noProof/>
+                <w:webHidden/>
+              </w:rPr>
+              <w:instrText xml:space="preserve"> PAGEREF _Toc141043051 \h </w:instrText>
+            </w:r>
+            <w:r>
+              <w:rPr>
+                <w:noProof/>
+                <w:webHidden/>
+              </w:rPr>
+            </w:r>
+            <w:r>
+              <w:rPr>
+                <w:noProof/>
+                <w:webHidden/>
+              </w:rPr>
+              <w:fldChar w:fldCharType="separate"/>
+            </w:r>
+            <w:r>
+              <w:rPr>
+                <w:noProof/>
+                <w:webHidden/>
+              </w:rPr>
+              <w:t>9</w:t>
             </w:r>
             <w:r>
               <w:rPr>
@@ -5407,13 +6247,13 @@
               <w:lang w:eastAsia="fr-FR"/>
             </w:rPr>
           </w:pPr>
-          <w:hyperlink w:anchor="_Toc141034772" w:history="1">
+          <w:hyperlink w:anchor="_Toc141043052" w:history="1">
             <w:r>
               <w:rPr>
                 <w:rStyle w:val="Lienhypertexte"/>
                 <w:noProof/>
               </w:rPr>
-              <w:t>Phase de finalisation du projet</w:t>
+              <w:t>Conclusion</w:t>
             </w:r>
             <w:r>
               <w:rPr>
@@ -5434,7 +6274,7 @@
                 <w:noProof/>
                 <w:webHidden/>
               </w:rPr>
-              <w:instrText xml:space="preserve"> PAGEREF _Toc141034772 \h </w:instrText>
+              <w:instrText xml:space="preserve"> PAGEREF _Toc141043052 \h </w:instrText>
             </w:r>
             <w:r>
               <w:rPr>
@@ -5454,217 +6294,7 @@
                 <w:noProof/>
                 <w:webHidden/>
               </w:rPr>
-              <w:t>8</w:t>
-            </w:r>
-            <w:r>
-              <w:rPr>
-                <w:noProof/>
-                <w:webHidden/>
-              </w:rPr>
-              <w:fldChar w:fldCharType="end"/>
-            </w:r>
-          </w:hyperlink>
-        </w:p>
-        <w:p>
-          <w:pPr>
-            <w:pStyle w:val="TM2"/>
-            <w:tabs>
-              <w:tab w:val="right" w:leader="dot" w:pos="9062"/>
-            </w:tabs>
-            <w:rPr>
-              <w:rFonts w:eastAsiaTheme="minorEastAsia"/>
-              <w:noProof/>
-              <w:lang w:eastAsia="fr-FR"/>
-            </w:rPr>
-          </w:pPr>
-          <w:hyperlink w:anchor="_Toc141034773" w:history="1">
-            <w:r>
-              <w:rPr>
-                <w:rStyle w:val="Lienhypertexte"/>
-                <w:noProof/>
-              </w:rPr>
-              <w:t>Création d’un Dockerfile</w:t>
-            </w:r>
-            <w:r>
-              <w:rPr>
-                <w:noProof/>
-                <w:webHidden/>
-              </w:rPr>
-              <w:tab/>
-            </w:r>
-            <w:r>
-              <w:rPr>
-                <w:noProof/>
-                <w:webHidden/>
-              </w:rPr>
-              <w:fldChar w:fldCharType="begin"/>
-            </w:r>
-            <w:r>
-              <w:rPr>
-                <w:noProof/>
-                <w:webHidden/>
-              </w:rPr>
-              <w:instrText xml:space="preserve"> PAGEREF _Toc141034773 \h </w:instrText>
-            </w:r>
-            <w:r>
-              <w:rPr>
-                <w:noProof/>
-                <w:webHidden/>
-              </w:rPr>
-            </w:r>
-            <w:r>
-              <w:rPr>
-                <w:noProof/>
-                <w:webHidden/>
-              </w:rPr>
-              <w:fldChar w:fldCharType="separate"/>
-            </w:r>
-            <w:r>
-              <w:rPr>
-                <w:noProof/>
-                <w:webHidden/>
-              </w:rPr>
-              <w:t>8</w:t>
-            </w:r>
-            <w:r>
-              <w:rPr>
-                <w:noProof/>
-                <w:webHidden/>
-              </w:rPr>
-              <w:fldChar w:fldCharType="end"/>
-            </w:r>
-          </w:hyperlink>
-        </w:p>
-        <w:p>
-          <w:pPr>
-            <w:pStyle w:val="TM2"/>
-            <w:tabs>
-              <w:tab w:val="right" w:leader="dot" w:pos="9062"/>
-            </w:tabs>
-            <w:rPr>
-              <w:rFonts w:eastAsiaTheme="minorEastAsia"/>
-              <w:noProof/>
-              <w:lang w:eastAsia="fr-FR"/>
-            </w:rPr>
-          </w:pPr>
-          <w:hyperlink w:anchor="_Toc141034774" w:history="1">
-            <w:r>
-              <w:rPr>
-                <w:rStyle w:val="Lienhypertexte"/>
-                <w:noProof/>
-              </w:rPr>
-              <w:t>Création d’une documentation technique</w:t>
-            </w:r>
-            <w:r>
-              <w:rPr>
-                <w:noProof/>
-                <w:webHidden/>
-              </w:rPr>
-              <w:tab/>
-            </w:r>
-            <w:r>
-              <w:rPr>
-                <w:noProof/>
-                <w:webHidden/>
-              </w:rPr>
-              <w:fldChar w:fldCharType="begin"/>
-            </w:r>
-            <w:r>
-              <w:rPr>
-                <w:noProof/>
-                <w:webHidden/>
-              </w:rPr>
-              <w:instrText xml:space="preserve"> PAGEREF _Toc141034774 \h </w:instrText>
-            </w:r>
-            <w:r>
-              <w:rPr>
-                <w:noProof/>
-                <w:webHidden/>
-              </w:rPr>
-            </w:r>
-            <w:r>
-              <w:rPr>
-                <w:noProof/>
-                <w:webHidden/>
-              </w:rPr>
-              <w:fldChar w:fldCharType="separate"/>
-            </w:r>
-            <w:r>
-              <w:rPr>
-                <w:noProof/>
-                <w:webHidden/>
-              </w:rPr>
-              <w:t>8</w:t>
-            </w:r>
-            <w:r>
-              <w:rPr>
-                <w:noProof/>
-                <w:webHidden/>
-              </w:rPr>
-              <w:fldChar w:fldCharType="end"/>
-            </w:r>
-          </w:hyperlink>
-        </w:p>
-        <w:p>
-          <w:pPr>
-            <w:pStyle w:val="TM2"/>
-            <w:tabs>
-              <w:tab w:val="right" w:leader="dot" w:pos="9062"/>
-            </w:tabs>
-            <w:rPr>
-              <w:rFonts w:eastAsiaTheme="minorEastAsia"/>
-              <w:noProof/>
-              <w:lang w:eastAsia="fr-FR"/>
-            </w:rPr>
-          </w:pPr>
-          <w:hyperlink w:anchor="_Toc141034775" w:history="1">
-            <w:r>
-              <w:rPr>
-                <w:rStyle w:val="Lienhypertexte"/>
-                <w:noProof/>
-              </w:rPr>
-              <w:t>Validation du livrable final par le client</w:t>
-            </w:r>
-            <w:r>
-              <w:rPr>
-                <w:noProof/>
-                <w:webHidden/>
-              </w:rPr>
-              <w:tab/>
-            </w:r>
-            <w:r>
-              <w:rPr>
-                <w:noProof/>
-                <w:webHidden/>
-              </w:rPr>
-              <w:fldChar w:fldCharType="begin"/>
-            </w:r>
-            <w:r>
-              <w:rPr>
-                <w:noProof/>
-                <w:webHidden/>
-              </w:rPr>
-              <w:instrText xml:space="preserve"> PAGEREF _Toc141034775 \h </w:instrText>
-            </w:r>
-            <w:r>
-              <w:rPr>
-                <w:noProof/>
-                <w:webHidden/>
-              </w:rPr>
-            </w:r>
-            <w:r>
-              <w:rPr>
-                <w:noProof/>
-                <w:webHidden/>
-              </w:rPr>
-              <w:fldChar w:fldCharType="separate"/>
-            </w:r>
-            <w:r>
-              <w:rPr>
-                <w:noProof/>
-                <w:webHidden/>
-              </w:rPr>
-              <w:t>8</w:t>
+              <w:t>9</w:t>
             </w:r>
             <w:r>
               <w:rPr>
@@ -5687,13 +6317,13 @@
               <w:lang w:eastAsia="fr-FR"/>
             </w:rPr>
           </w:pPr>
-          <w:hyperlink w:anchor="_Toc141034776" w:history="1">
+          <w:hyperlink w:anchor="_Toc141043053" w:history="1">
             <w:r>
               <w:rPr>
                 <w:rStyle w:val="Lienhypertexte"/>
                 <w:noProof/>
               </w:rPr>
-              <w:t>Projet personnel : Outil de sauvegarde et de suivis des analyses d’eau</w:t>
+              <w:t>Bibliographie</w:t>
             </w:r>
             <w:r>
               <w:rPr>
@@ -5714,567 +6344,7 @@
                 <w:noProof/>
                 <w:webHidden/>
               </w:rPr>
-              <w:instrText xml:space="preserve"> PAGEREF _Toc141034776 \h </w:instrText>
-            </w:r>
-            <w:r>
-              <w:rPr>
-                <w:noProof/>
-                <w:webHidden/>
-              </w:rPr>
-            </w:r>
-            <w:r>
-              <w:rPr>
-                <w:noProof/>
-                <w:webHidden/>
-              </w:rPr>
-              <w:fldChar w:fldCharType="separate"/>
-            </w:r>
-            <w:r>
-              <w:rPr>
-                <w:noProof/>
-                <w:webHidden/>
-              </w:rPr>
-              <w:t>8</w:t>
-            </w:r>
-            <w:r>
-              <w:rPr>
-                <w:noProof/>
-                <w:webHidden/>
-              </w:rPr>
-              <w:fldChar w:fldCharType="end"/>
-            </w:r>
-          </w:hyperlink>
-        </w:p>
-        <w:p>
-          <w:pPr>
-            <w:pStyle w:val="TM2"/>
-            <w:tabs>
-              <w:tab w:val="right" w:leader="dot" w:pos="9062"/>
-            </w:tabs>
-            <w:rPr>
-              <w:rFonts w:eastAsiaTheme="minorEastAsia"/>
-              <w:noProof/>
-              <w:lang w:eastAsia="fr-FR"/>
-            </w:rPr>
-          </w:pPr>
-          <w:hyperlink w:anchor="_Toc141034777" w:history="1">
-            <w:r>
-              <w:rPr>
-                <w:rStyle w:val="Lienhypertexte"/>
-                <w:noProof/>
-              </w:rPr>
-              <w:t>Présentation du projet</w:t>
-            </w:r>
-            <w:r>
-              <w:rPr>
-                <w:noProof/>
-                <w:webHidden/>
-              </w:rPr>
-              <w:tab/>
-            </w:r>
-            <w:r>
-              <w:rPr>
-                <w:noProof/>
-                <w:webHidden/>
-              </w:rPr>
-              <w:fldChar w:fldCharType="begin"/>
-            </w:r>
-            <w:r>
-              <w:rPr>
-                <w:noProof/>
-                <w:webHidden/>
-              </w:rPr>
-              <w:instrText xml:space="preserve"> PAGEREF _Toc141034777 \h </w:instrText>
-            </w:r>
-            <w:r>
-              <w:rPr>
-                <w:noProof/>
-                <w:webHidden/>
-              </w:rPr>
-            </w:r>
-            <w:r>
-              <w:rPr>
-                <w:noProof/>
-                <w:webHidden/>
-              </w:rPr>
-              <w:fldChar w:fldCharType="separate"/>
-            </w:r>
-            <w:r>
-              <w:rPr>
-                <w:noProof/>
-                <w:webHidden/>
-              </w:rPr>
-              <w:t>8</w:t>
-            </w:r>
-            <w:r>
-              <w:rPr>
-                <w:noProof/>
-                <w:webHidden/>
-              </w:rPr>
-              <w:fldChar w:fldCharType="end"/>
-            </w:r>
-          </w:hyperlink>
-        </w:p>
-        <w:p>
-          <w:pPr>
-            <w:pStyle w:val="TM2"/>
-            <w:tabs>
-              <w:tab w:val="right" w:leader="dot" w:pos="9062"/>
-            </w:tabs>
-            <w:rPr>
-              <w:rFonts w:eastAsiaTheme="minorEastAsia"/>
-              <w:noProof/>
-              <w:lang w:eastAsia="fr-FR"/>
-            </w:rPr>
-          </w:pPr>
-          <w:hyperlink w:anchor="_Toc141034778" w:history="1">
-            <w:r>
-              <w:rPr>
-                <w:rStyle w:val="Lienhypertexte"/>
-                <w:noProof/>
-              </w:rPr>
-              <w:t>Cahier des charges</w:t>
-            </w:r>
-            <w:r>
-              <w:rPr>
-                <w:noProof/>
-                <w:webHidden/>
-              </w:rPr>
-              <w:tab/>
-            </w:r>
-            <w:r>
-              <w:rPr>
-                <w:noProof/>
-                <w:webHidden/>
-              </w:rPr>
-              <w:fldChar w:fldCharType="begin"/>
-            </w:r>
-            <w:r>
-              <w:rPr>
-                <w:noProof/>
-                <w:webHidden/>
-              </w:rPr>
-              <w:instrText xml:space="preserve"> PAGEREF _Toc141034778 \h </w:instrText>
-            </w:r>
-            <w:r>
-              <w:rPr>
-                <w:noProof/>
-                <w:webHidden/>
-              </w:rPr>
-            </w:r>
-            <w:r>
-              <w:rPr>
-                <w:noProof/>
-                <w:webHidden/>
-              </w:rPr>
-              <w:fldChar w:fldCharType="separate"/>
-            </w:r>
-            <w:r>
-              <w:rPr>
-                <w:noProof/>
-                <w:webHidden/>
-              </w:rPr>
-              <w:t>8</w:t>
-            </w:r>
-            <w:r>
-              <w:rPr>
-                <w:noProof/>
-                <w:webHidden/>
-              </w:rPr>
-              <w:fldChar w:fldCharType="end"/>
-            </w:r>
-          </w:hyperlink>
-        </w:p>
-        <w:p>
-          <w:pPr>
-            <w:pStyle w:val="TM2"/>
-            <w:tabs>
-              <w:tab w:val="right" w:leader="dot" w:pos="9062"/>
-            </w:tabs>
-            <w:rPr>
-              <w:rFonts w:eastAsiaTheme="minorEastAsia"/>
-              <w:noProof/>
-              <w:lang w:eastAsia="fr-FR"/>
-            </w:rPr>
-          </w:pPr>
-          <w:hyperlink w:anchor="_Toc141034779" w:history="1">
-            <w:r>
-              <w:rPr>
-                <w:rStyle w:val="Lienhypertexte"/>
-                <w:noProof/>
-              </w:rPr>
-              <w:t>Conception UML</w:t>
-            </w:r>
-            <w:r>
-              <w:rPr>
-                <w:noProof/>
-                <w:webHidden/>
-              </w:rPr>
-              <w:tab/>
-            </w:r>
-            <w:r>
-              <w:rPr>
-                <w:noProof/>
-                <w:webHidden/>
-              </w:rPr>
-              <w:fldChar w:fldCharType="begin"/>
-            </w:r>
-            <w:r>
-              <w:rPr>
-                <w:noProof/>
-                <w:webHidden/>
-              </w:rPr>
-              <w:instrText xml:space="preserve"> PAGEREF _Toc141034779 \h </w:instrText>
-            </w:r>
-            <w:r>
-              <w:rPr>
-                <w:noProof/>
-                <w:webHidden/>
-              </w:rPr>
-            </w:r>
-            <w:r>
-              <w:rPr>
-                <w:noProof/>
-                <w:webHidden/>
-              </w:rPr>
-              <w:fldChar w:fldCharType="separate"/>
-            </w:r>
-            <w:r>
-              <w:rPr>
-                <w:noProof/>
-                <w:webHidden/>
-              </w:rPr>
-              <w:t>9</w:t>
-            </w:r>
-            <w:r>
-              <w:rPr>
-                <w:noProof/>
-                <w:webHidden/>
-              </w:rPr>
-              <w:fldChar w:fldCharType="end"/>
-            </w:r>
-          </w:hyperlink>
-        </w:p>
-        <w:p>
-          <w:pPr>
-            <w:pStyle w:val="TM2"/>
-            <w:tabs>
-              <w:tab w:val="right" w:leader="dot" w:pos="9062"/>
-            </w:tabs>
-            <w:rPr>
-              <w:rFonts w:eastAsiaTheme="minorEastAsia"/>
-              <w:noProof/>
-              <w:lang w:eastAsia="fr-FR"/>
-            </w:rPr>
-          </w:pPr>
-          <w:hyperlink w:anchor="_Toc141034780" w:history="1">
-            <w:r>
-              <w:rPr>
-                <w:rStyle w:val="Lienhypertexte"/>
-                <w:noProof/>
-              </w:rPr>
-              <w:t>Conception MCD et MLD</w:t>
-            </w:r>
-            <w:r>
-              <w:rPr>
-                <w:noProof/>
-                <w:webHidden/>
-              </w:rPr>
-              <w:tab/>
-            </w:r>
-            <w:r>
-              <w:rPr>
-                <w:noProof/>
-                <w:webHidden/>
-              </w:rPr>
-              <w:fldChar w:fldCharType="begin"/>
-            </w:r>
-            <w:r>
-              <w:rPr>
-                <w:noProof/>
-                <w:webHidden/>
-              </w:rPr>
-              <w:instrText xml:space="preserve"> PAGEREF _Toc141034780 \h </w:instrText>
-            </w:r>
-            <w:r>
-              <w:rPr>
-                <w:noProof/>
-                <w:webHidden/>
-              </w:rPr>
-            </w:r>
-            <w:r>
-              <w:rPr>
-                <w:noProof/>
-                <w:webHidden/>
-              </w:rPr>
-              <w:fldChar w:fldCharType="separate"/>
-            </w:r>
-            <w:r>
-              <w:rPr>
-                <w:noProof/>
-                <w:webHidden/>
-              </w:rPr>
-              <w:t>9</w:t>
-            </w:r>
-            <w:r>
-              <w:rPr>
-                <w:noProof/>
-                <w:webHidden/>
-              </w:rPr>
-              <w:fldChar w:fldCharType="end"/>
-            </w:r>
-          </w:hyperlink>
-        </w:p>
-        <w:p>
-          <w:pPr>
-            <w:pStyle w:val="TM2"/>
-            <w:tabs>
-              <w:tab w:val="right" w:leader="dot" w:pos="9062"/>
-            </w:tabs>
-            <w:rPr>
-              <w:rFonts w:eastAsiaTheme="minorEastAsia"/>
-              <w:noProof/>
-              <w:lang w:eastAsia="fr-FR"/>
-            </w:rPr>
-          </w:pPr>
-          <w:hyperlink w:anchor="_Toc141034781" w:history="1">
-            <w:r>
-              <w:rPr>
-                <w:rStyle w:val="Lienhypertexte"/>
-                <w:noProof/>
-              </w:rPr>
-              <w:t>Maquettage</w:t>
-            </w:r>
-            <w:r>
-              <w:rPr>
-                <w:noProof/>
-                <w:webHidden/>
-              </w:rPr>
-              <w:tab/>
-            </w:r>
-            <w:r>
-              <w:rPr>
-                <w:noProof/>
-                <w:webHidden/>
-              </w:rPr>
-              <w:fldChar w:fldCharType="begin"/>
-            </w:r>
-            <w:r>
-              <w:rPr>
-                <w:noProof/>
-                <w:webHidden/>
-              </w:rPr>
-              <w:instrText xml:space="preserve"> PAGEREF _Toc141034781 \h </w:instrText>
-            </w:r>
-            <w:r>
-              <w:rPr>
-                <w:noProof/>
-                <w:webHidden/>
-              </w:rPr>
-            </w:r>
-            <w:r>
-              <w:rPr>
-                <w:noProof/>
-                <w:webHidden/>
-              </w:rPr>
-              <w:fldChar w:fldCharType="separate"/>
-            </w:r>
-            <w:r>
-              <w:rPr>
-                <w:noProof/>
-                <w:webHidden/>
-              </w:rPr>
-              <w:t>9</w:t>
-            </w:r>
-            <w:r>
-              <w:rPr>
-                <w:noProof/>
-                <w:webHidden/>
-              </w:rPr>
-              <w:fldChar w:fldCharType="end"/>
-            </w:r>
-          </w:hyperlink>
-        </w:p>
-        <w:p>
-          <w:pPr>
-            <w:pStyle w:val="TM2"/>
-            <w:tabs>
-              <w:tab w:val="right" w:leader="dot" w:pos="9062"/>
-            </w:tabs>
-            <w:rPr>
-              <w:rFonts w:eastAsiaTheme="minorEastAsia"/>
-              <w:noProof/>
-              <w:lang w:eastAsia="fr-FR"/>
-            </w:rPr>
-          </w:pPr>
-          <w:hyperlink w:anchor="_Toc141034782" w:history="1">
-            <w:r>
-              <w:rPr>
-                <w:rStyle w:val="Lienhypertexte"/>
-                <w:noProof/>
-              </w:rPr>
-              <w:t>Architecture logicielle</w:t>
-            </w:r>
-            <w:r>
-              <w:rPr>
-                <w:noProof/>
-                <w:webHidden/>
-              </w:rPr>
-              <w:tab/>
-            </w:r>
-            <w:r>
-              <w:rPr>
-                <w:noProof/>
-                <w:webHidden/>
-              </w:rPr>
-              <w:fldChar w:fldCharType="begin"/>
-            </w:r>
-            <w:r>
-              <w:rPr>
-                <w:noProof/>
-                <w:webHidden/>
-              </w:rPr>
-              <w:instrText xml:space="preserve"> PAGEREF _Toc141034782 \h </w:instrText>
-            </w:r>
-            <w:r>
-              <w:rPr>
-                <w:noProof/>
-                <w:webHidden/>
-              </w:rPr>
-            </w:r>
-            <w:r>
-              <w:rPr>
-                <w:noProof/>
-                <w:webHidden/>
-              </w:rPr>
-              <w:fldChar w:fldCharType="separate"/>
-            </w:r>
-            <w:r>
-              <w:rPr>
-                <w:noProof/>
-                <w:webHidden/>
-              </w:rPr>
-              <w:t>9</w:t>
-            </w:r>
-            <w:r>
-              <w:rPr>
-                <w:noProof/>
-                <w:webHidden/>
-              </w:rPr>
-              <w:fldChar w:fldCharType="end"/>
-            </w:r>
-          </w:hyperlink>
-        </w:p>
-        <w:p>
-          <w:pPr>
-            <w:pStyle w:val="TM2"/>
-            <w:tabs>
-              <w:tab w:val="right" w:leader="dot" w:pos="9062"/>
-            </w:tabs>
-            <w:rPr>
-              <w:rFonts w:eastAsiaTheme="minorEastAsia"/>
-              <w:noProof/>
-              <w:lang w:eastAsia="fr-FR"/>
-            </w:rPr>
-          </w:pPr>
-          <w:hyperlink w:anchor="_Toc141034783" w:history="1">
-            <w:r>
-              <w:rPr>
-                <w:rStyle w:val="Lienhypertexte"/>
-                <w:noProof/>
-              </w:rPr>
-              <w:t>Tests Unitaires</w:t>
-            </w:r>
-            <w:r>
-              <w:rPr>
-                <w:noProof/>
-                <w:webHidden/>
-              </w:rPr>
-              <w:tab/>
-            </w:r>
-            <w:r>
-              <w:rPr>
-                <w:noProof/>
-                <w:webHidden/>
-              </w:rPr>
-              <w:fldChar w:fldCharType="begin"/>
-            </w:r>
-            <w:r>
-              <w:rPr>
-                <w:noProof/>
-                <w:webHidden/>
-              </w:rPr>
-              <w:instrText xml:space="preserve"> PAGEREF _Toc141034783 \h </w:instrText>
-            </w:r>
-            <w:r>
-              <w:rPr>
-                <w:noProof/>
-                <w:webHidden/>
-              </w:rPr>
-            </w:r>
-            <w:r>
-              <w:rPr>
-                <w:noProof/>
-                <w:webHidden/>
-              </w:rPr>
-              <w:fldChar w:fldCharType="separate"/>
-            </w:r>
-            <w:r>
-              <w:rPr>
-                <w:noProof/>
-                <w:webHidden/>
-              </w:rPr>
-              <w:t>9</w:t>
-            </w:r>
-            <w:r>
-              <w:rPr>
-                <w:noProof/>
-                <w:webHidden/>
-              </w:rPr>
-              <w:fldChar w:fldCharType="end"/>
-            </w:r>
-          </w:hyperlink>
-        </w:p>
-        <w:p>
-          <w:pPr>
-            <w:pStyle w:val="TM2"/>
-            <w:tabs>
-              <w:tab w:val="right" w:leader="dot" w:pos="9062"/>
-            </w:tabs>
-            <w:rPr>
-              <w:rFonts w:eastAsiaTheme="minorEastAsia"/>
-              <w:noProof/>
-              <w:lang w:eastAsia="fr-FR"/>
-            </w:rPr>
-          </w:pPr>
-          <w:hyperlink w:anchor="_Toc141034784" w:history="1">
-            <w:r>
-              <w:rPr>
-                <w:rStyle w:val="Lienhypertexte"/>
-                <w:noProof/>
-              </w:rPr>
-              <w:t>Déploiement sur serveur</w:t>
-            </w:r>
-            <w:r>
-              <w:rPr>
-                <w:noProof/>
-                <w:webHidden/>
-              </w:rPr>
-              <w:tab/>
-            </w:r>
-            <w:r>
-              <w:rPr>
-                <w:noProof/>
-                <w:webHidden/>
-              </w:rPr>
-              <w:fldChar w:fldCharType="begin"/>
-            </w:r>
-            <w:r>
-              <w:rPr>
-                <w:noProof/>
-                <w:webHidden/>
-              </w:rPr>
-              <w:instrText xml:space="preserve"> PAGEREF _Toc141034784 \h </w:instrText>
+              <w:instrText xml:space="preserve"> PAGEREF _Toc141043053 \h </w:instrText>
             </w:r>
             <w:r>
               <w:rPr>
@@ -6317,13 +6387,13 @@
               <w:lang w:eastAsia="fr-FR"/>
             </w:rPr>
           </w:pPr>
-          <w:hyperlink w:anchor="_Toc141034785" w:history="1">
+          <w:hyperlink w:anchor="_Toc141043054" w:history="1">
             <w:r>
               <w:rPr>
                 <w:rStyle w:val="Lienhypertexte"/>
                 <w:noProof/>
               </w:rPr>
-              <w:t>Conclusion</w:t>
+              <w:t>Glossaire</w:t>
             </w:r>
             <w:r>
               <w:rPr>
@@ -6344,7 +6414,7 @@
                 <w:noProof/>
                 <w:webHidden/>
               </w:rPr>
-              <w:instrText xml:space="preserve"> PAGEREF _Toc141034785 \h </w:instrText>
+              <w:instrText xml:space="preserve"> PAGEREF _Toc141043054 \h </w:instrText>
             </w:r>
             <w:r>
               <w:rPr>
@@ -6387,13 +6457,13 @@
               <w:lang w:eastAsia="fr-FR"/>
             </w:rPr>
           </w:pPr>
-          <w:hyperlink w:anchor="_Toc141034786" w:history="1">
+          <w:hyperlink w:anchor="_Toc141043055" w:history="1">
             <w:r>
               <w:rPr>
                 <w:rStyle w:val="Lienhypertexte"/>
                 <w:noProof/>
               </w:rPr>
-              <w:t>Bibliographie</w:t>
+              <w:t>Table des illustrations</w:t>
             </w:r>
             <w:r>
               <w:rPr>
@@ -6414,7 +6484,7 @@
                 <w:noProof/>
                 <w:webHidden/>
               </w:rPr>
-              <w:instrText xml:space="preserve"> PAGEREF _Toc141034786 \h </w:instrText>
+              <w:instrText xml:space="preserve"> PAGEREF _Toc141043055 \h </w:instrText>
             </w:r>
             <w:r>
               <w:rPr>
@@ -6457,13 +6527,13 @@
               <w:lang w:eastAsia="fr-FR"/>
             </w:rPr>
           </w:pPr>
-          <w:hyperlink w:anchor="_Toc141034787" w:history="1">
+          <w:hyperlink w:anchor="_Toc141043056" w:history="1">
             <w:r>
               <w:rPr>
                 <w:rStyle w:val="Lienhypertexte"/>
                 <w:noProof/>
               </w:rPr>
-              <w:t>Glossaire</w:t>
+              <w:t>Annexes</w:t>
             </w:r>
             <w:r>
               <w:rPr>
@@ -6484,147 +6554,7 @@
                 <w:noProof/>
                 <w:webHidden/>
               </w:rPr>
-              <w:instrText xml:space="preserve"> PAGEREF _Toc141034787 \h </w:instrText>
-            </w:r>
-            <w:r>
-              <w:rPr>
-                <w:noProof/>
-                <w:webHidden/>
-              </w:rPr>
-            </w:r>
-            <w:r>
-              <w:rPr>
-                <w:noProof/>
-                <w:webHidden/>
-              </w:rPr>
-              <w:fldChar w:fldCharType="separate"/>
-            </w:r>
-            <w:r>
-              <w:rPr>
-                <w:noProof/>
-                <w:webHidden/>
-              </w:rPr>
-              <w:t>9</w:t>
-            </w:r>
-            <w:r>
-              <w:rPr>
-                <w:noProof/>
-                <w:webHidden/>
-              </w:rPr>
-              <w:fldChar w:fldCharType="end"/>
-            </w:r>
-          </w:hyperlink>
-        </w:p>
-        <w:p>
-          <w:pPr>
-            <w:pStyle w:val="TM1"/>
-            <w:tabs>
-              <w:tab w:val="right" w:leader="dot" w:pos="9062"/>
-            </w:tabs>
-            <w:rPr>
-              <w:rFonts w:eastAsiaTheme="minorEastAsia"/>
-              <w:noProof/>
-              <w:lang w:eastAsia="fr-FR"/>
-            </w:rPr>
-          </w:pPr>
-          <w:hyperlink w:anchor="_Toc141034788" w:history="1">
-            <w:r>
-              <w:rPr>
-                <w:rStyle w:val="Lienhypertexte"/>
-                <w:noProof/>
-              </w:rPr>
-              <w:t>Table des illustrations</w:t>
-            </w:r>
-            <w:r>
-              <w:rPr>
-                <w:noProof/>
-                <w:webHidden/>
-              </w:rPr>
-              <w:tab/>
-            </w:r>
-            <w:r>
-              <w:rPr>
-                <w:noProof/>
-                <w:webHidden/>
-              </w:rPr>
-              <w:fldChar w:fldCharType="begin"/>
-            </w:r>
-            <w:r>
-              <w:rPr>
-                <w:noProof/>
-                <w:webHidden/>
-              </w:rPr>
-              <w:instrText xml:space="preserve"> PAGEREF _Toc141034788 \h </w:instrText>
-            </w:r>
-            <w:r>
-              <w:rPr>
-                <w:noProof/>
-                <w:webHidden/>
-              </w:rPr>
-            </w:r>
-            <w:r>
-              <w:rPr>
-                <w:noProof/>
-                <w:webHidden/>
-              </w:rPr>
-              <w:fldChar w:fldCharType="separate"/>
-            </w:r>
-            <w:r>
-              <w:rPr>
-                <w:noProof/>
-                <w:webHidden/>
-              </w:rPr>
-              <w:t>9</w:t>
-            </w:r>
-            <w:r>
-              <w:rPr>
-                <w:noProof/>
-                <w:webHidden/>
-              </w:rPr>
-              <w:fldChar w:fldCharType="end"/>
-            </w:r>
-          </w:hyperlink>
-        </w:p>
-        <w:p>
-          <w:pPr>
-            <w:pStyle w:val="TM1"/>
-            <w:tabs>
-              <w:tab w:val="right" w:leader="dot" w:pos="9062"/>
-            </w:tabs>
-            <w:rPr>
-              <w:rFonts w:eastAsiaTheme="minorEastAsia"/>
-              <w:noProof/>
-              <w:lang w:eastAsia="fr-FR"/>
-            </w:rPr>
-          </w:pPr>
-          <w:hyperlink w:anchor="_Toc141034789" w:history="1">
-            <w:r>
-              <w:rPr>
-                <w:rStyle w:val="Lienhypertexte"/>
-                <w:noProof/>
-              </w:rPr>
-              <w:t>Annexes</w:t>
-            </w:r>
-            <w:r>
-              <w:rPr>
-                <w:noProof/>
-                <w:webHidden/>
-              </w:rPr>
-              <w:tab/>
-            </w:r>
-            <w:r>
-              <w:rPr>
-                <w:noProof/>
-                <w:webHidden/>
-              </w:rPr>
-              <w:fldChar w:fldCharType="begin"/>
-            </w:r>
-            <w:r>
-              <w:rPr>
-                <w:noProof/>
-                <w:webHidden/>
-              </w:rPr>
-              <w:instrText xml:space="preserve"> PAGEREF _Toc141034789 \h </w:instrText>
+              <w:instrText xml:space="preserve"> PAGEREF _Toc141043056 \h </w:instrText>
             </w:r>
             <w:r>
               <w:rPr>
@@ -6672,7 +6602,7 @@
       <w:pPr>
         <w:pStyle w:val="Titre1"/>
       </w:pPr>
-      <w:bookmarkStart w:id="2" w:name="_Toc141034743"/>
+      <w:bookmarkStart w:id="2" w:name="_Toc141043011"/>
       <w:r>
         <w:t>Présentation personnelle</w:t>
       </w:r>
@@ -6682,7 +6612,7 @@
       <w:pPr>
         <w:pStyle w:val="Titre1"/>
       </w:pPr>
-      <w:bookmarkStart w:id="3" w:name="_Toc141034744"/>
+      <w:bookmarkStart w:id="3" w:name="_Toc141043012"/>
       <w:r>
         <w:t>Présentation de l’entreprise</w:t>
       </w:r>
@@ -6692,14 +6622,14 @@
       <w:pPr>
         <w:pStyle w:val="Titre2"/>
       </w:pPr>
-      <w:bookmarkStart w:id="4" w:name="_Toc141034745"/>
+      <w:bookmarkStart w:id="4" w:name="_Toc141043013"/>
       <w:r>
         <w:t>Historique</w:t>
       </w:r>
       <w:bookmarkEnd w:id="4"/>
     </w:p>
     <w:p>
-      <w:bookmarkStart w:id="5" w:name="_Toc141034746"/>
+      <w:bookmarkStart w:id="5" w:name="_Toc141043014"/>
       <w:r>
         <w:rPr>
           <w:rStyle w:val="Titre2Car"/>
@@ -6712,7 +6642,7 @@
       <w:pPr>
         <w:pStyle w:val="Titre2"/>
       </w:pPr>
-      <w:bookmarkStart w:id="6" w:name="_Toc141034747"/>
+      <w:bookmarkStart w:id="6" w:name="_Toc141043015"/>
       <w:r>
         <w:t>Mon équipe et mes activités</w:t>
       </w:r>
@@ -6739,9 +6669,8 @@
       <w:pPr>
         <w:pStyle w:val="Titre1"/>
       </w:pPr>
-      <w:bookmarkStart w:id="7" w:name="_Toc141034748"/>
-      <w:r>
-        <w:lastRenderedPageBreak/>
+      <w:bookmarkStart w:id="7" w:name="_Toc141043016"/>
+      <w:r>
         <w:t>Présentation du client</w:t>
       </w:r>
       <w:bookmarkEnd w:id="7"/>
@@ -6750,7 +6679,7 @@
       <w:pPr>
         <w:pStyle w:val="Titre2"/>
       </w:pPr>
-      <w:bookmarkStart w:id="8" w:name="_Toc141034749"/>
+      <w:bookmarkStart w:id="8" w:name="_Toc141043017"/>
       <w:r>
         <w:t>Équipe et activités</w:t>
       </w:r>
@@ -6760,664 +6689,765 @@
       <w:pPr>
         <w:pStyle w:val="Titre2"/>
       </w:pPr>
-      <w:bookmarkStart w:id="9" w:name="_Toc141034750"/>
-      <w:r>
-        <w:t>Logiciel déployé</w:t>
+      <w:bookmarkStart w:id="9" w:name="_Toc141043018"/>
+      <w:r>
+        <w:t>Besoins exprimés</w:t>
       </w:r>
       <w:bookmarkEnd w:id="9"/>
     </w:p>
     <w:p>
       <w:pPr>
-        <w:pStyle w:val="Titre2"/>
-      </w:pPr>
-      <w:bookmarkStart w:id="10" w:name="_Toc141034751"/>
-      <w:r>
-        <w:t>Besoins exprimés</w:t>
+        <w:pStyle w:val="Titre1"/>
+      </w:pPr>
+      <w:bookmarkStart w:id="10" w:name="_Toc141043019"/>
+      <w:r>
+        <w:t>Définition du projet</w:t>
       </w:r>
       <w:bookmarkEnd w:id="10"/>
     </w:p>
     <w:p>
       <w:pPr>
-        <w:pStyle w:val="Titre1"/>
-      </w:pPr>
-      <w:bookmarkStart w:id="11" w:name="_Toc141034752"/>
-      <w:r>
-        <w:t>Définition du projet</w:t>
+        <w:pStyle w:val="Titre2"/>
+      </w:pPr>
+      <w:bookmarkStart w:id="11" w:name="_Toc141043020"/>
+      <w:r>
+        <w:t>Cahier des charges</w:t>
       </w:r>
       <w:bookmarkEnd w:id="11"/>
     </w:p>
     <w:p>
+      <w:r>
+        <w:t>1.</w:t>
+      </w:r>
+      <w:r>
+        <w:t>Aveugle peut aller sur le site(double)</w:t>
+      </w:r>
+    </w:p>
+    <w:p>
+      <w:r>
+        <w:t xml:space="preserve">2.Définir les acteurs d’un document officiel, leurs </w:t>
+      </w:r>
+      <w:r>
+        <w:t>rôles</w:t>
+      </w:r>
+      <w:r>
+        <w:t xml:space="preserve">, provenance des sources </w:t>
+      </w:r>
+    </w:p>
+    <w:p>
+      <w:r>
+        <w:lastRenderedPageBreak/>
+        <w:t xml:space="preserve">3.utilise </w:t>
+      </w:r>
+      <w:proofErr w:type="gramStart"/>
+      <w:r>
+        <w:t>des librairie</w:t>
+      </w:r>
+      <w:proofErr w:type="gramEnd"/>
+      <w:r>
+        <w:t xml:space="preserve"> qui respectent le RSE, politique entreprise sur vie privé, sécu des donnée</w:t>
+      </w:r>
+    </w:p>
+    <w:p>
       <w:pPr>
         <w:pStyle w:val="Titre2"/>
       </w:pPr>
-      <w:bookmarkStart w:id="12" w:name="_Toc141034753"/>
-      <w:r>
-        <w:t>Cahier des charges</w:t>
+      <w:bookmarkStart w:id="12" w:name="_Toc141043021"/>
+      <w:r>
+        <w:t>Architecture des interfaces</w:t>
       </w:r>
       <w:bookmarkEnd w:id="12"/>
     </w:p>
     <w:p>
-      <w:r>
-        <w:t>1.</w:t>
-      </w:r>
-      <w:r>
-        <w:t>Aveugle peut aller sur le site(double)</w:t>
-      </w:r>
-    </w:p>
-    <w:p>
-      <w:r>
-        <w:t xml:space="preserve">2.Définir les acteurs d’un document officiel, leurs </w:t>
-      </w:r>
-      <w:r>
-        <w:t>rôles</w:t>
-      </w:r>
-      <w:r>
-        <w:t xml:space="preserve">, provenance des sources </w:t>
-      </w:r>
-    </w:p>
-    <w:p>
-      <w:r>
-        <w:t xml:space="preserve">3.utilise </w:t>
-      </w:r>
-      <w:proofErr w:type="gramStart"/>
-      <w:r>
-        <w:t>des librairie</w:t>
-      </w:r>
-      <w:proofErr w:type="gramEnd"/>
-      <w:r>
-        <w:t xml:space="preserve"> qui respectent le RSE, politique entreprise sur vie privé, sécu des donnée</w:t>
-      </w:r>
-    </w:p>
-    <w:p>
       <w:pPr>
         <w:pStyle w:val="Titre2"/>
       </w:pPr>
-      <w:bookmarkStart w:id="13" w:name="_Toc141034754"/>
-      <w:r>
-        <w:t>Architecture des interfaces</w:t>
+      <w:bookmarkStart w:id="13" w:name="_Toc141043022"/>
+      <w:r>
+        <w:t>Architecture logicielle</w:t>
       </w:r>
       <w:bookmarkEnd w:id="13"/>
     </w:p>
     <w:p>
-      <w:pPr>
-        <w:pStyle w:val="Titre2"/>
-      </w:pPr>
-      <w:bookmarkStart w:id="14" w:name="_Toc141034755"/>
-      <w:r>
-        <w:t>Architecture logicielle</w:t>
+      <w:r>
+        <w:t xml:space="preserve">2. avoir architecture </w:t>
+      </w:r>
+      <w:proofErr w:type="spellStart"/>
+      <w:r>
+        <w:t>mvc</w:t>
+      </w:r>
+      <w:proofErr w:type="spellEnd"/>
+      <w:r>
+        <w:t xml:space="preserve"> ou service composant pour être au max réutilisable(double)</w:t>
+      </w:r>
+    </w:p>
+    <w:p>
+      <w:r>
+        <w:t>4.faire de l’échange de donnée par dictionnaire entre deux logiciels</w:t>
+      </w:r>
+    </w:p>
+    <w:p>
+      <w:r>
+        <w:t xml:space="preserve">4.mise en place d’api et de </w:t>
+      </w:r>
+      <w:proofErr w:type="spellStart"/>
+      <w:r>
+        <w:t>websocket</w:t>
+      </w:r>
+      <w:proofErr w:type="spellEnd"/>
+      <w:r>
+        <w:t>(double)</w:t>
+      </w:r>
+    </w:p>
+    <w:p>
+      <w:pPr>
+        <w:pStyle w:val="Titre1"/>
+      </w:pPr>
+      <w:bookmarkStart w:id="14" w:name="_Toc141043023"/>
+      <w:r>
+        <w:t>Méthodologie du projet</w:t>
       </w:r>
       <w:bookmarkEnd w:id="14"/>
     </w:p>
     <w:p>
-      <w:r>
-        <w:t xml:space="preserve">2. avoir architecture </w:t>
-      </w:r>
-      <w:proofErr w:type="spellStart"/>
-      <w:r>
-        <w:t>mvc</w:t>
-      </w:r>
-      <w:proofErr w:type="spellEnd"/>
-      <w:r>
-        <w:t xml:space="preserve"> ou service composant pour être au max réutilisable(double)</w:t>
-      </w:r>
+      <w:pPr>
+        <w:pStyle w:val="Titre2"/>
+      </w:pPr>
+      <w:bookmarkStart w:id="15" w:name="_Toc141043024"/>
+      <w:r>
+        <w:t>Planning et Livraisons</w:t>
+      </w:r>
+      <w:bookmarkEnd w:id="15"/>
     </w:p>
     <w:p>
       <w:r>
-        <w:t>4.faire de l’échange de donnée par dictionnaire entre deux logiciels</w:t>
+        <w:t>2.Anticiper le planning</w:t>
       </w:r>
     </w:p>
     <w:p>
       <w:r>
+        <w:t xml:space="preserve">3.faire une estimation de temps et utiliser </w:t>
+      </w:r>
+      <w:proofErr w:type="spellStart"/>
+      <w:r>
+        <w:t>jira</w:t>
+      </w:r>
+      <w:proofErr w:type="spellEnd"/>
+      <w:r>
+        <w:t>(double)</w:t>
+      </w:r>
+    </w:p>
+    <w:p>
+      <w:pPr>
+        <w:pStyle w:val="Titre2"/>
+      </w:pPr>
+      <w:bookmarkStart w:id="16" w:name="_Toc141043025"/>
+      <w:r>
+        <w:t>Logiciels de travail collaboratif</w:t>
+      </w:r>
+      <w:bookmarkEnd w:id="16"/>
+    </w:p>
+    <w:p>
+      <w:r>
+        <w:t xml:space="preserve">3.faire une estimation de temps et utiliser </w:t>
+      </w:r>
+      <w:proofErr w:type="spellStart"/>
+      <w:r>
+        <w:t>jira</w:t>
+      </w:r>
+      <w:proofErr w:type="spellEnd"/>
+      <w:r>
+        <w:t>(double)</w:t>
+      </w:r>
+    </w:p>
+    <w:p>
+      <w:pPr>
+        <w:pStyle w:val="Titre2"/>
+      </w:pPr>
+      <w:bookmarkStart w:id="17" w:name="_Toc141043026"/>
+      <w:r>
+        <w:t>Méthode Scrum</w:t>
+      </w:r>
+      <w:bookmarkEnd w:id="17"/>
+    </w:p>
+    <w:p>
+      <w:r>
+        <w:t>2.Gerer un projet en méthode agile</w:t>
+      </w:r>
+    </w:p>
+    <w:p>
+      <w:r>
+        <w:t>2.Faire une présentation de son travail a son équipe interne ou externe</w:t>
+      </w:r>
+    </w:p>
+    <w:p>
+      <w:pPr>
+        <w:pStyle w:val="Titre2"/>
+      </w:pPr>
+      <w:bookmarkStart w:id="18" w:name="_Toc141043027"/>
+      <w:r>
+        <w:t>Réunions client</w:t>
+      </w:r>
+      <w:bookmarkEnd w:id="18"/>
+    </w:p>
+    <w:p>
+      <w:r>
+        <w:t>2.Adapter des explications orales de dev suivant l’auditoire</w:t>
+      </w:r>
+    </w:p>
+    <w:p>
+      <w:r>
+        <w:t>2.Faire une présentation de son travail a son équipe interne ou externe</w:t>
+      </w:r>
+    </w:p>
+    <w:p>
+      <w:pPr>
+        <w:pStyle w:val="Titre1"/>
+      </w:pPr>
+      <w:bookmarkStart w:id="19" w:name="_Toc141043028"/>
+      <w:r>
+        <w:t>Implémentation du composant log et de son service</w:t>
+      </w:r>
+      <w:bookmarkEnd w:id="19"/>
+    </w:p>
+    <w:p>
+      <w:pPr>
+        <w:pStyle w:val="Titre2"/>
+      </w:pPr>
+      <w:bookmarkStart w:id="20" w:name="_Toc141043029"/>
+      <w:r>
+        <w:t>Contexte et objectif</w:t>
+      </w:r>
+      <w:bookmarkEnd w:id="20"/>
+    </w:p>
+    <w:p>
+      <w:r>
+        <w:t>1.</w:t>
+      </w:r>
+      <w:r>
+        <w:t>Concevoir service et composant réutilisable(</w:t>
+      </w:r>
+      <w:r>
+        <w:t>double</w:t>
+      </w:r>
+      <w:r>
+        <w:t>)</w:t>
+      </w:r>
+    </w:p>
+    <w:p>
+      <w:r>
+        <w:t>(Partir sur un principe de segmentation par test dès le début)</w:t>
+      </w:r>
+    </w:p>
+    <w:p>
+      <w:pPr>
+        <w:pStyle w:val="Titre2"/>
+      </w:pPr>
+      <w:bookmarkStart w:id="21" w:name="_Toc141043030"/>
+      <w:r>
+        <w:t>Interface du composant</w:t>
+      </w:r>
+      <w:bookmarkEnd w:id="21"/>
+    </w:p>
+    <w:p>
+      <w:pPr>
+        <w:pStyle w:val="Titre2"/>
+      </w:pPr>
+      <w:bookmarkStart w:id="22" w:name="_Toc141043031"/>
+      <w:r>
+        <w:t>Mise en œuvre et réalisation</w:t>
+      </w:r>
+      <w:bookmarkEnd w:id="22"/>
+    </w:p>
+    <w:p>
+      <w:pPr>
+        <w:pStyle w:val="Titre3"/>
+      </w:pPr>
+      <w:bookmarkStart w:id="23" w:name="_Toc141043032"/>
+      <w:r>
+        <w:t>Récupération de la donnée</w:t>
+      </w:r>
+      <w:bookmarkEnd w:id="23"/>
+    </w:p>
+    <w:p>
+      <w:pPr>
+        <w:pStyle w:val="Titre3"/>
+      </w:pPr>
+      <w:bookmarkStart w:id="24" w:name="_Toc141043033"/>
+      <w:r>
+        <w:t>Architecture du service</w:t>
+      </w:r>
+      <w:bookmarkEnd w:id="24"/>
+    </w:p>
+    <w:p>
+      <w:r>
         <w:t xml:space="preserve">4.mise en place d’api et de </w:t>
       </w:r>
       <w:proofErr w:type="spellStart"/>
       <w:r>
         <w:t>websocket</w:t>
       </w:r>
+      <w:proofErr w:type="spellEnd"/>
+      <w:r>
+        <w:t>(double)</w:t>
+      </w:r>
+    </w:p>
+    <w:p>
+      <w:pPr>
+        <w:pStyle w:val="Titre3"/>
+      </w:pPr>
+      <w:bookmarkStart w:id="25" w:name="_Toc141043034"/>
+      <w:r>
+        <w:t>Architecture du composant</w:t>
+      </w:r>
+      <w:bookmarkEnd w:id="25"/>
+    </w:p>
+    <w:p>
+      <w:r>
+        <w:t>1.</w:t>
+      </w:r>
+      <w:r>
+        <w:t>Faire du code propre(</w:t>
+      </w:r>
+      <w:r>
+        <w:t>double</w:t>
+      </w:r>
+      <w:r>
+        <w:t>)</w:t>
+      </w:r>
+    </w:p>
+    <w:p>
+      <w:r>
+        <w:t xml:space="preserve">2.Evaluer en </w:t>
+      </w:r>
+      <w:r>
+        <w:t>équipe</w:t>
+      </w:r>
+      <w:r>
+        <w:t xml:space="preserve"> de la </w:t>
+      </w:r>
+      <w:r>
+        <w:t>réutilisation</w:t>
+      </w:r>
+      <w:r>
+        <w:t xml:space="preserve"> ou non d’un composant</w:t>
+      </w:r>
+    </w:p>
+    <w:p>
+      <w:r>
+        <w:t>3.faire de l’algorithmie en expliquant son code</w:t>
+      </w:r>
+    </w:p>
+    <w:p>
+      <w:pPr>
+        <w:pStyle w:val="Titre2"/>
+      </w:pPr>
+      <w:bookmarkStart w:id="26" w:name="_Toc141043035"/>
+      <w:r>
+        <w:t>Problématique rencontrée</w:t>
+      </w:r>
+      <w:r>
+        <w:t xml:space="preserve"> et solution trouvée</w:t>
+      </w:r>
+      <w:bookmarkEnd w:id="26"/>
+    </w:p>
+    <w:p>
+      <w:pPr>
+        <w:pStyle w:val="Titre3"/>
+      </w:pPr>
+      <w:bookmarkStart w:id="27" w:name="_Toc141043036"/>
+      <w:r>
+        <w:t>Identification de la problématique</w:t>
+      </w:r>
+      <w:bookmarkEnd w:id="27"/>
+    </w:p>
+    <w:p>
+      <w:r>
+        <w:t>1.Chercher les erreurs de code ou d’affichage en condition extrême</w:t>
+      </w:r>
+    </w:p>
+    <w:p>
+      <w:pPr>
+        <w:pStyle w:val="Titre3"/>
+      </w:pPr>
+      <w:bookmarkStart w:id="28" w:name="_Toc141043037"/>
+      <w:r>
+        <w:lastRenderedPageBreak/>
+        <w:t>Réunion client</w:t>
+      </w:r>
+      <w:bookmarkEnd w:id="28"/>
+    </w:p>
+    <w:p>
+      <w:r>
+        <w:t>2.Adapter son discours de dev a son interlocuteur</w:t>
+      </w:r>
+    </w:p>
+    <w:p>
+      <w:r>
+        <w:t>3.faire des réunions clients pour changer les objectifs</w:t>
+      </w:r>
+    </w:p>
+    <w:p>
+      <w:r>
+        <w:t>(</w:t>
+      </w:r>
+      <w:proofErr w:type="gramStart"/>
+      <w:r>
+        <w:t>je</w:t>
+      </w:r>
+      <w:proofErr w:type="gramEnd"/>
+      <w:r>
+        <w:t xml:space="preserve"> parle de la redéfinition des objectifs)</w:t>
+      </w:r>
+    </w:p>
+    <w:p>
+      <w:pPr>
+        <w:pStyle w:val="Titre3"/>
+      </w:pPr>
+      <w:bookmarkStart w:id="29" w:name="_Toc141043038"/>
+      <w:r>
+        <w:t>Nouvelle solution implémentée</w:t>
+      </w:r>
+      <w:bookmarkEnd w:id="29"/>
+    </w:p>
+    <w:p>
+      <w:r>
+        <w:t>3.dire qu’on a des erreurs de code et qu’on les répare</w:t>
+      </w:r>
+    </w:p>
+    <w:p>
+      <w:r>
+        <w:t>2.Faire tests unitaires et tests manuelles(double)</w:t>
+      </w:r>
+    </w:p>
+    <w:p>
+      <w:r>
+        <w:t>3.Modifier du code</w:t>
+      </w:r>
+    </w:p>
+    <w:p>
+      <w:pPr>
+        <w:pStyle w:val="Titre1"/>
+      </w:pPr>
+      <w:bookmarkStart w:id="30" w:name="_Toc141043039"/>
+      <w:r>
+        <w:t>Transformation du projet en livrable</w:t>
+      </w:r>
+      <w:bookmarkEnd w:id="30"/>
+    </w:p>
+    <w:p>
+      <w:pPr>
+        <w:pStyle w:val="Titre2"/>
+      </w:pPr>
+      <w:bookmarkStart w:id="31" w:name="_Toc141043040"/>
+      <w:r>
+        <w:t xml:space="preserve">Création d’un </w:t>
+      </w:r>
+      <w:proofErr w:type="spellStart"/>
+      <w:r>
+        <w:t>Dockerfile</w:t>
+      </w:r>
+      <w:bookmarkEnd w:id="31"/>
       <w:proofErr w:type="spellEnd"/>
     </w:p>
     <w:p>
-      <w:pPr>
-        <w:pStyle w:val="Titre1"/>
-      </w:pPr>
-      <w:bookmarkStart w:id="15" w:name="_Toc141034756"/>
-      <w:r>
-        <w:t>Méthodologie du projet</w:t>
-      </w:r>
-      <w:bookmarkEnd w:id="15"/>
-    </w:p>
-    <w:p>
-      <w:pPr>
-        <w:pStyle w:val="Titre2"/>
-      </w:pPr>
-      <w:bookmarkStart w:id="16" w:name="_Toc141034758"/>
-      <w:r>
-        <w:t>Planning et Livraisons</w:t>
-      </w:r>
-      <w:bookmarkEnd w:id="16"/>
-    </w:p>
-    <w:p>
-      <w:r>
-        <w:t>2.Anticiper le planning</w:t>
-      </w:r>
-    </w:p>
-    <w:p>
-      <w:r>
-        <w:t xml:space="preserve">3.faire une estimation de temps et utiliser </w:t>
+      <w:r>
+        <w:t xml:space="preserve">4.Ecrire un </w:t>
       </w:r>
       <w:proofErr w:type="spellStart"/>
       <w:r>
-        <w:t>jira</w:t>
-      </w:r>
-      <w:proofErr w:type="spellEnd"/>
-      <w:r>
-        <w:t>(double)</w:t>
-      </w:r>
-    </w:p>
-    <w:p>
-      <w:pPr>
-        <w:pStyle w:val="Titre2"/>
-      </w:pPr>
-      <w:bookmarkStart w:id="17" w:name="_Toc141034760"/>
-      <w:r>
-        <w:t>Logiciels de travail collaboratif</w:t>
-      </w:r>
-      <w:bookmarkEnd w:id="17"/>
-    </w:p>
-    <w:p>
-      <w:r>
-        <w:t xml:space="preserve">3.faire une estimation de temps et utiliser </w:t>
-      </w:r>
-      <w:proofErr w:type="spellStart"/>
-      <w:r>
-        <w:t>jira</w:t>
-      </w:r>
-      <w:proofErr w:type="spellEnd"/>
-      <w:r>
-        <w:t>(double)</w:t>
-      </w:r>
-    </w:p>
-    <w:p>
-      <w:pPr>
-        <w:pStyle w:val="Titre2"/>
-      </w:pPr>
-      <w:bookmarkStart w:id="18" w:name="_Toc141034759"/>
-      <w:r>
-        <w:t>Méthode Scrum</w:t>
-      </w:r>
-      <w:bookmarkEnd w:id="18"/>
-    </w:p>
-    <w:p>
-      <w:r>
-        <w:t>2.Gerer un projet en méthode agile</w:t>
-      </w:r>
-    </w:p>
-    <w:p>
-      <w:r>
-        <w:t>2.Faire une présentation de son travail a son équipe interne ou externe</w:t>
-      </w:r>
-    </w:p>
-    <w:p>
-      <w:pPr>
-        <w:pStyle w:val="Titre2"/>
-      </w:pPr>
-      <w:bookmarkStart w:id="19" w:name="_Toc141034757"/>
-      <w:r>
-        <w:t>Réunions client</w:t>
-      </w:r>
-      <w:bookmarkEnd w:id="19"/>
-    </w:p>
-    <w:p>
-      <w:r>
-        <w:t>2.Adapter des explications orales de dev suivant l’auditoire</w:t>
-      </w:r>
-    </w:p>
-    <w:p>
-      <w:r>
-        <w:t>2.Faire une présentation de son travail a son équipe interne ou externe</w:t>
-      </w:r>
-    </w:p>
-    <w:p>
-      <w:pPr>
-        <w:pStyle w:val="Titre1"/>
-      </w:pPr>
-      <w:bookmarkStart w:id="20" w:name="_Toc141034761"/>
-      <w:r>
-        <w:t>Implémentation du composant log et de son service</w:t>
-      </w:r>
-      <w:bookmarkEnd w:id="20"/>
-    </w:p>
-    <w:p>
-      <w:pPr>
-        <w:pStyle w:val="Titre2"/>
-      </w:pPr>
-      <w:bookmarkStart w:id="21" w:name="_Toc141034762"/>
-      <w:r>
-        <w:t>Contexte et objectif</w:t>
-      </w:r>
-      <w:bookmarkEnd w:id="21"/>
-    </w:p>
-    <w:p>
-      <w:r>
-        <w:t>1.</w:t>
-      </w:r>
-      <w:r>
-        <w:t>Concevoir service et composant réutilisable(</w:t>
-      </w:r>
-      <w:r>
-        <w:t>double</w:t>
-      </w:r>
-      <w:r>
-        <w:t>)</w:t>
-      </w:r>
-    </w:p>
-    <w:p>
-      <w:r>
-        <w:t>(Partir sur un principe de segmentation par test dès le début)</w:t>
-      </w:r>
-    </w:p>
-    <w:p>
-      <w:pPr>
-        <w:pStyle w:val="Titre2"/>
-      </w:pPr>
-      <w:bookmarkStart w:id="22" w:name="_Toc141034763"/>
-      <w:r>
-        <w:lastRenderedPageBreak/>
-        <w:t>Interface du composant</w:t>
-      </w:r>
-      <w:bookmarkEnd w:id="22"/>
-    </w:p>
-    <w:p>
-      <w:pPr>
-        <w:pStyle w:val="Titre2"/>
-      </w:pPr>
-      <w:bookmarkStart w:id="23" w:name="_Toc141034764"/>
-      <w:r>
-        <w:t>Mise en œuvre et réalisation</w:t>
-      </w:r>
-      <w:bookmarkEnd w:id="23"/>
-    </w:p>
-    <w:p>
-      <w:pPr>
-        <w:pStyle w:val="Titre3"/>
-      </w:pPr>
-      <w:bookmarkStart w:id="24" w:name="_Toc141034765"/>
-      <w:r>
-        <w:t>Récupération de la donnée</w:t>
-      </w:r>
-      <w:bookmarkEnd w:id="24"/>
-    </w:p>
-    <w:p>
-      <w:pPr>
-        <w:pStyle w:val="Titre3"/>
-      </w:pPr>
-      <w:bookmarkStart w:id="25" w:name="_Toc141034766"/>
-      <w:r>
-        <w:t>Architecture du service</w:t>
-      </w:r>
-      <w:bookmarkEnd w:id="25"/>
-    </w:p>
-    <w:p>
-      <w:pPr>
-        <w:pStyle w:val="Titre3"/>
-      </w:pPr>
-      <w:bookmarkStart w:id="26" w:name="_Toc141034767"/>
-      <w:r>
-        <w:t>Architecture du composant</w:t>
-      </w:r>
-      <w:bookmarkEnd w:id="26"/>
-    </w:p>
-    <w:p>
-      <w:r>
-        <w:t>1.</w:t>
-      </w:r>
-      <w:r>
-        <w:t>Faire du code propre(</w:t>
-      </w:r>
-      <w:r>
-        <w:t>double</w:t>
-      </w:r>
-      <w:r>
-        <w:t>)</w:t>
-      </w:r>
-    </w:p>
-    <w:p>
-      <w:r>
-        <w:t xml:space="preserve">2.Evaluer en </w:t>
-      </w:r>
-      <w:r>
-        <w:t>équipe</w:t>
-      </w:r>
-      <w:r>
-        <w:t xml:space="preserve"> de la </w:t>
-      </w:r>
-      <w:r>
-        <w:t>réutilisation</w:t>
-      </w:r>
-      <w:r>
-        <w:t xml:space="preserve"> ou non d’un composant</w:t>
-      </w:r>
-    </w:p>
-    <w:p>
-      <w:r>
-        <w:t>3.faire de l’algorithmie en expliquant son code</w:t>
-      </w:r>
-    </w:p>
-    <w:p>
-      <w:pPr>
-        <w:pStyle w:val="Titre2"/>
-      </w:pPr>
-      <w:bookmarkStart w:id="27" w:name="_Toc141034768"/>
-      <w:r>
-        <w:t>Problématique rencontrée</w:t>
-      </w:r>
-      <w:r>
-        <w:t xml:space="preserve"> et solution trouvée</w:t>
-      </w:r>
-      <w:bookmarkEnd w:id="27"/>
-    </w:p>
-    <w:p>
-      <w:pPr>
-        <w:pStyle w:val="Titre3"/>
-      </w:pPr>
-      <w:bookmarkStart w:id="28" w:name="_Toc141034769"/>
-      <w:r>
-        <w:t>Identification de la problématique</w:t>
-      </w:r>
-      <w:bookmarkEnd w:id="28"/>
-    </w:p>
-    <w:p>
-      <w:r>
-        <w:t>1.Chercher les erreurs de code ou d’affichage en condition extrême</w:t>
-      </w:r>
-    </w:p>
-    <w:p>
-      <w:pPr>
-        <w:pStyle w:val="Titre3"/>
-      </w:pPr>
-      <w:bookmarkStart w:id="29" w:name="_Toc141034770"/>
-      <w:r>
-        <w:t>Réunion client</w:t>
-      </w:r>
-      <w:bookmarkEnd w:id="29"/>
-    </w:p>
-    <w:p>
-      <w:r>
-        <w:t>2.Adapter son discours de dev a son interlocuteur</w:t>
-      </w:r>
-    </w:p>
-    <w:p>
-      <w:r>
-        <w:t>3.faire des réunions clients pour changer les objectifs</w:t>
-      </w:r>
-    </w:p>
-    <w:p>
-      <w:r>
-        <w:t>(</w:t>
-      </w:r>
-      <w:proofErr w:type="gramStart"/>
-      <w:r>
-        <w:t>je</w:t>
-      </w:r>
-      <w:proofErr w:type="gramEnd"/>
-      <w:r>
-        <w:t xml:space="preserve"> parle de la redéfinition des objectifs)</w:t>
-      </w:r>
-    </w:p>
-    <w:p>
-      <w:pPr>
-        <w:pStyle w:val="Titre3"/>
-      </w:pPr>
-      <w:bookmarkStart w:id="30" w:name="_Toc141034771"/>
-      <w:r>
-        <w:t>Nouvelle solution implémentée</w:t>
-      </w:r>
-      <w:bookmarkEnd w:id="30"/>
-    </w:p>
-    <w:p>
-      <w:r>
-        <w:t>3.dire qu’on a des erreurs de code et qu’on les répare</w:t>
-      </w:r>
-    </w:p>
-    <w:p>
-      <w:r>
-        <w:t>2.Faire tests unitaires et tests manuelles(double)</w:t>
-      </w:r>
-    </w:p>
-    <w:p>
-      <w:r>
-        <w:t>3.Modifier du code</w:t>
-      </w:r>
-    </w:p>
-    <w:p>
-      <w:pPr>
-        <w:pStyle w:val="Titre1"/>
-      </w:pPr>
-      <w:bookmarkStart w:id="31" w:name="_Toc141034772"/>
-      <w:r>
-        <w:t>Phase de finalisation du projet</w:t>
-      </w:r>
-      <w:bookmarkEnd w:id="31"/>
-    </w:p>
-    <w:p>
-      <w:pPr>
-        <w:pStyle w:val="Titre2"/>
-      </w:pPr>
-      <w:bookmarkStart w:id="32" w:name="_Toc141034773"/>
-      <w:r>
-        <w:t xml:space="preserve">Création d’un </w:t>
-      </w:r>
-      <w:proofErr w:type="spellStart"/>
-      <w:r>
         <w:t>Dockerfile</w:t>
       </w:r>
-      <w:bookmarkEnd w:id="32"/>
       <w:proofErr w:type="spellEnd"/>
     </w:p>
     <w:p>
-      <w:r>
-        <w:t xml:space="preserve">4.Ecrire un </w:t>
+      <w:pPr>
+        <w:pStyle w:val="Titre2"/>
+      </w:pPr>
+      <w:bookmarkStart w:id="32" w:name="_Toc141043041"/>
+      <w:r>
+        <w:t>Création d’une documentation technique</w:t>
+      </w:r>
+      <w:bookmarkEnd w:id="32"/>
+    </w:p>
+    <w:p>
+      <w:r>
+        <w:t>4.faire une doc qui n’exister pas encore sur un logiciel/composant</w:t>
+      </w:r>
+    </w:p>
+    <w:p>
+      <w:pPr>
+        <w:pStyle w:val="Titre2"/>
+      </w:pPr>
+      <w:bookmarkStart w:id="33" w:name="_Toc141043042"/>
+      <w:r>
+        <w:t>Validation du livrable final par le client</w:t>
+      </w:r>
+      <w:bookmarkEnd w:id="33"/>
+    </w:p>
+    <w:p>
+      <w:r>
+        <w:t>2.Se faire valider ses livrable par le client</w:t>
+      </w:r>
+    </w:p>
+    <w:p>
+      <w:pPr>
+        <w:pStyle w:val="Titre1"/>
+      </w:pPr>
+      <w:bookmarkStart w:id="34" w:name="_Toc141043043"/>
+      <w:r>
+        <w:t>Projet personnel : Outil de sauvegarde et de suivis des analyses d’eau</w:t>
+      </w:r>
+      <w:bookmarkEnd w:id="34"/>
+    </w:p>
+    <w:p>
+      <w:pPr>
+        <w:pStyle w:val="Titre2"/>
+      </w:pPr>
+      <w:bookmarkStart w:id="35" w:name="_Toc141043044"/>
+      <w:r>
+        <w:t>Présentation du projet</w:t>
+      </w:r>
+      <w:bookmarkEnd w:id="35"/>
+    </w:p>
+    <w:p>
+      <w:r>
+        <w:t>1.</w:t>
+      </w:r>
+      <w:r>
+        <w:t>Aveugle peut aller sur le site(double)</w:t>
+      </w:r>
+    </w:p>
+    <w:p>
+      <w:pPr>
+        <w:pStyle w:val="Titre2"/>
+      </w:pPr>
+      <w:bookmarkStart w:id="36" w:name="_Toc141043045"/>
+      <w:r>
+        <w:t>Cahier des charges</w:t>
+      </w:r>
+      <w:bookmarkEnd w:id="36"/>
+    </w:p>
+    <w:p>
+      <w:r>
+        <w:t>1.</w:t>
+      </w:r>
+      <w:r>
+        <w:t xml:space="preserve">Faire de la cybersécurité, rendre son app </w:t>
+      </w:r>
+      <w:r>
+        <w:t xml:space="preserve">sécurisé </w:t>
+      </w:r>
+      <w:proofErr w:type="gramStart"/>
+      <w:r>
+        <w:t>(</w:t>
+      </w:r>
+      <w:r>
+        <w:t>.</w:t>
       </w:r>
       <w:proofErr w:type="spellStart"/>
       <w:r>
-        <w:t>Dockerfile</w:t>
+        <w:t>env</w:t>
+      </w:r>
+      <w:proofErr w:type="spellEnd"/>
+      <w:proofErr w:type="gramEnd"/>
+      <w:r>
+        <w:t xml:space="preserve">, </w:t>
+      </w:r>
+      <w:proofErr w:type="spellStart"/>
+      <w:r>
+        <w:t>mdp</w:t>
+      </w:r>
+      <w:proofErr w:type="spellEnd"/>
+      <w:r>
+        <w:t xml:space="preserve"> </w:t>
+      </w:r>
+      <w:proofErr w:type="spellStart"/>
+      <w:r>
+        <w:t>hashé</w:t>
+      </w:r>
+      <w:proofErr w:type="spellEnd"/>
+      <w:r>
+        <w:t>)</w:t>
+      </w:r>
+    </w:p>
+    <w:p>
+      <w:r>
+        <w:t>1.</w:t>
+      </w:r>
+      <w:r>
+        <w:t>Faire du code propre(</w:t>
+      </w:r>
+      <w:r>
+        <w:t>double</w:t>
+      </w:r>
+      <w:r>
+        <w:t>)</w:t>
+      </w:r>
+    </w:p>
+    <w:p>
+      <w:r>
+        <w:t>1.</w:t>
+      </w:r>
+      <w:r>
+        <w:t>Cach</w:t>
+      </w:r>
+      <w:r>
+        <w:t>er</w:t>
+      </w:r>
+      <w:r>
+        <w:t xml:space="preserve"> l’accès </w:t>
+      </w:r>
+      <w:r>
+        <w:t>à</w:t>
+      </w:r>
+      <w:r>
+        <w:t xml:space="preserve"> la </w:t>
+      </w:r>
+      <w:proofErr w:type="spellStart"/>
+      <w:r>
+        <w:t>bdd</w:t>
+      </w:r>
+      <w:proofErr w:type="spellEnd"/>
+      <w:r>
+        <w:t xml:space="preserve"> avec un </w:t>
+      </w:r>
+      <w:proofErr w:type="gramStart"/>
+      <w:r>
+        <w:t>fichier .</w:t>
+      </w:r>
+      <w:proofErr w:type="spellStart"/>
+      <w:r>
+        <w:t>env</w:t>
+      </w:r>
+      <w:proofErr w:type="spellEnd"/>
+      <w:proofErr w:type="gramEnd"/>
+      <w:r>
+        <w:t xml:space="preserve">,  </w:t>
+      </w:r>
+      <w:r>
+        <w:t>Verif</w:t>
+      </w:r>
+      <w:r>
+        <w:t xml:space="preserve"> input dans </w:t>
+      </w:r>
+      <w:r>
+        <w:t>Controller</w:t>
+      </w:r>
+      <w:r>
+        <w:t xml:space="preserve"> et push </w:t>
+      </w:r>
+      <w:proofErr w:type="spellStart"/>
+      <w:r>
+        <w:t>bdd</w:t>
+      </w:r>
+      <w:proofErr w:type="spellEnd"/>
+      <w:r>
+        <w:t>(double)</w:t>
+      </w:r>
+    </w:p>
+    <w:p>
+      <w:pPr>
+        <w:pStyle w:val="Titre2"/>
+      </w:pPr>
+      <w:bookmarkStart w:id="37" w:name="_Toc141043046"/>
+      <w:r>
+        <w:t>Conception UML</w:t>
+      </w:r>
+      <w:bookmarkEnd w:id="37"/>
+    </w:p>
+    <w:p>
+      <w:r>
+        <w:t>1.</w:t>
+      </w:r>
+      <w:r>
+        <w:t xml:space="preserve">Diagramme </w:t>
+      </w:r>
+      <w:proofErr w:type="spellStart"/>
+      <w:r>
+        <w:t>usecas</w:t>
+      </w:r>
+      <w:r>
+        <w:t>e</w:t>
+      </w:r>
+      <w:proofErr w:type="spellEnd"/>
+      <w:r>
+        <w:t>/activité/</w:t>
+      </w:r>
+      <w:proofErr w:type="spellStart"/>
+      <w:r>
+        <w:t>sequence</w:t>
       </w:r>
       <w:proofErr w:type="spellEnd"/>
     </w:p>
     <w:p>
-      <w:pPr>
-        <w:pStyle w:val="Titre2"/>
-      </w:pPr>
-      <w:bookmarkStart w:id="33" w:name="_Toc141034774"/>
-      <w:r>
-        <w:t>Création d’une documentation technique</w:t>
-      </w:r>
-      <w:bookmarkEnd w:id="33"/>
+      <w:r>
+        <w:t>1.</w:t>
+      </w:r>
+      <w:r>
+        <w:t>Cach</w:t>
+      </w:r>
+      <w:r>
+        <w:t>er</w:t>
+      </w:r>
+      <w:r>
+        <w:t xml:space="preserve"> l’accès </w:t>
+      </w:r>
+      <w:r>
+        <w:t>à</w:t>
+      </w:r>
+      <w:r>
+        <w:t xml:space="preserve"> la </w:t>
+      </w:r>
+      <w:proofErr w:type="spellStart"/>
+      <w:r>
+        <w:t>bdd</w:t>
+      </w:r>
+      <w:proofErr w:type="spellEnd"/>
+      <w:r>
+        <w:t xml:space="preserve"> avec un </w:t>
+      </w:r>
+      <w:proofErr w:type="gramStart"/>
+      <w:r>
+        <w:t>fichier .</w:t>
+      </w:r>
+      <w:proofErr w:type="spellStart"/>
+      <w:r>
+        <w:t>env</w:t>
+      </w:r>
+      <w:proofErr w:type="spellEnd"/>
+      <w:proofErr w:type="gramEnd"/>
+      <w:r>
+        <w:t xml:space="preserve">,  </w:t>
+      </w:r>
+      <w:r>
+        <w:t>Verif</w:t>
+      </w:r>
+      <w:r>
+        <w:t xml:space="preserve"> input dans </w:t>
+      </w:r>
+      <w:r>
+        <w:t>Controller</w:t>
+      </w:r>
+      <w:r>
+        <w:t xml:space="preserve"> et push </w:t>
+      </w:r>
+      <w:proofErr w:type="spellStart"/>
+      <w:r>
+        <w:t>bdd</w:t>
+      </w:r>
+      <w:proofErr w:type="spellEnd"/>
+      <w:r>
+        <w:t>(double)</w:t>
+      </w:r>
     </w:p>
     <w:p>
-      <w:r>
-        <w:t>4.faire une doc qui n’exister pas encore sur un logiciel/composant</w:t>
-      </w:r>
-    </w:p>
-    <w:p>
       <w:pPr>
         <w:pStyle w:val="Titre2"/>
       </w:pPr>
-      <w:bookmarkStart w:id="34" w:name="_Toc141034775"/>
-      <w:r>
-        <w:t>Validation du livrable final par le client</w:t>
-      </w:r>
-      <w:bookmarkEnd w:id="34"/>
-    </w:p>
-    <w:p>
-      <w:r>
-        <w:t>2.Se faire valider ses livrable par le client</w:t>
-      </w:r>
-    </w:p>
-    <w:p>
-      <w:pPr>
-        <w:pStyle w:val="Titre1"/>
-      </w:pPr>
-      <w:bookmarkStart w:id="35" w:name="_Toc141034776"/>
-      <w:r>
-        <w:t>Projet personnel : Outil de sauvegarde et de suivis des analyses d’eau</w:t>
-      </w:r>
-      <w:bookmarkEnd w:id="35"/>
-    </w:p>
-    <w:p>
-      <w:pPr>
-        <w:pStyle w:val="Titre2"/>
-      </w:pPr>
-      <w:bookmarkStart w:id="36" w:name="_Toc141034777"/>
-      <w:r>
-        <w:t>Présentation du projet</w:t>
-      </w:r>
-      <w:bookmarkEnd w:id="36"/>
-    </w:p>
-    <w:p>
-      <w:r>
-        <w:t>1.</w:t>
-      </w:r>
-      <w:r>
-        <w:t>Aveugle peut aller sur le site(double)</w:t>
-      </w:r>
-    </w:p>
-    <w:p>
-      <w:pPr>
-        <w:pStyle w:val="Titre2"/>
-      </w:pPr>
-      <w:bookmarkStart w:id="37" w:name="_Toc141034778"/>
-      <w:r>
-        <w:t>Cahier des charges</w:t>
-      </w:r>
-      <w:bookmarkEnd w:id="37"/>
-    </w:p>
-    <w:p>
-      <w:r>
-        <w:t>1.</w:t>
-      </w:r>
-      <w:r>
-        <w:t xml:space="preserve">Faire de la cybersécurité, rendre son app </w:t>
-      </w:r>
-      <w:r>
-        <w:t xml:space="preserve">sécurisé </w:t>
-      </w:r>
-      <w:proofErr w:type="gramStart"/>
-      <w:r>
-        <w:t>(</w:t>
-      </w:r>
-      <w:r>
-        <w:t>.</w:t>
-      </w:r>
-      <w:proofErr w:type="spellStart"/>
-      <w:r>
-        <w:t>env</w:t>
-      </w:r>
-      <w:proofErr w:type="spellEnd"/>
-      <w:proofErr w:type="gramEnd"/>
-      <w:r>
-        <w:t xml:space="preserve">, </w:t>
-      </w:r>
-      <w:proofErr w:type="spellStart"/>
-      <w:r>
-        <w:t>mdp</w:t>
-      </w:r>
-      <w:proofErr w:type="spellEnd"/>
-      <w:r>
-        <w:t xml:space="preserve"> </w:t>
-      </w:r>
-      <w:proofErr w:type="spellStart"/>
-      <w:r>
-        <w:t>hashé</w:t>
-      </w:r>
-      <w:proofErr w:type="spellEnd"/>
-      <w:r>
-        <w:t>)</w:t>
-      </w:r>
-    </w:p>
-    <w:p>
-      <w:r>
-        <w:t>1.</w:t>
-      </w:r>
-      <w:r>
-        <w:t>Faire du code propre(</w:t>
-      </w:r>
-      <w:r>
-        <w:t>double</w:t>
-      </w:r>
-      <w:r>
-        <w:t>)</w:t>
-      </w:r>
-    </w:p>
-    <w:p>
-      <w:r>
-        <w:t>1.</w:t>
-      </w:r>
-      <w:r>
-        <w:t>Cach</w:t>
-      </w:r>
-      <w:r>
-        <w:t>er</w:t>
-      </w:r>
-      <w:r>
-        <w:t xml:space="preserve"> l’accès </w:t>
-      </w:r>
-      <w:r>
-        <w:t>à</w:t>
-      </w:r>
-      <w:r>
-        <w:t xml:space="preserve"> la </w:t>
-      </w:r>
-      <w:proofErr w:type="spellStart"/>
-      <w:r>
-        <w:t>bdd</w:t>
-      </w:r>
-      <w:proofErr w:type="spellEnd"/>
-      <w:r>
-        <w:t xml:space="preserve"> avec un </w:t>
-      </w:r>
-      <w:proofErr w:type="gramStart"/>
-      <w:r>
-        <w:t>fichier .</w:t>
-      </w:r>
-      <w:proofErr w:type="spellStart"/>
-      <w:r>
-        <w:t>env</w:t>
-      </w:r>
-      <w:proofErr w:type="spellEnd"/>
-      <w:proofErr w:type="gramEnd"/>
-      <w:r>
-        <w:t xml:space="preserve">,  </w:t>
-      </w:r>
-      <w:r>
-        <w:t>Verif</w:t>
-      </w:r>
-      <w:r>
-        <w:t xml:space="preserve"> input dans </w:t>
-      </w:r>
-      <w:r>
-        <w:t>Controller</w:t>
-      </w:r>
-      <w:r>
-        <w:t xml:space="preserve"> et push </w:t>
-      </w:r>
-      <w:proofErr w:type="spellStart"/>
-      <w:r>
-        <w:t>bdd</w:t>
-      </w:r>
-      <w:proofErr w:type="spellEnd"/>
-      <w:r>
-        <w:t>(double)</w:t>
-      </w:r>
-    </w:p>
-    <w:p>
-      <w:pPr>
-        <w:pStyle w:val="Titre2"/>
-      </w:pPr>
-      <w:bookmarkStart w:id="38" w:name="_Toc141034779"/>
-      <w:r>
-        <w:lastRenderedPageBreak/>
-        <w:t>Conception UML</w:t>
+      <w:bookmarkStart w:id="38" w:name="_Toc141043047"/>
+      <w:r>
+        <w:t>Conception MCD et MLD</w:t>
       </w:r>
       <w:bookmarkEnd w:id="38"/>
     </w:p>
@@ -7426,43 +7456,38 @@
         <w:t>1.</w:t>
       </w:r>
       <w:r>
-        <w:t xml:space="preserve">Diagramme </w:t>
+        <w:t xml:space="preserve">Utiliser une </w:t>
       </w:r>
       <w:proofErr w:type="spellStart"/>
       <w:r>
-        <w:t>usecas</w:t>
-      </w:r>
-      <w:r>
-        <w:t>e</w:t>
+        <w:t>bdd</w:t>
       </w:r>
       <w:proofErr w:type="spellEnd"/>
       <w:r>
-        <w:t>/activité/</w:t>
+        <w:t xml:space="preserve"> qui peut se connecter </w:t>
       </w:r>
       <w:proofErr w:type="spellStart"/>
       <w:r>
-        <w:t>sequence</w:t>
+        <w:t>a</w:t>
+      </w:r>
+      <w:proofErr w:type="spellEnd"/>
+      <w:r>
+        <w:t xml:space="preserve"> n’importe quel app</w:t>
+      </w:r>
+    </w:p>
+    <w:p>
+      <w:r>
+        <w:t xml:space="preserve">2.faire un document qui explique les nomenclatures d’une </w:t>
+      </w:r>
+      <w:proofErr w:type="spellStart"/>
+      <w:r>
+        <w:t>bdd</w:t>
       </w:r>
       <w:proofErr w:type="spellEnd"/>
     </w:p>
     <w:p>
       <w:r>
-        <w:t>1.</w:t>
-      </w:r>
-      <w:r>
-        <w:t>Cach</w:t>
-      </w:r>
-      <w:r>
-        <w:t>er</w:t>
-      </w:r>
-      <w:r>
-        <w:t xml:space="preserve"> l’accès </w:t>
-      </w:r>
-      <w:r>
-        <w:t>à</w:t>
-      </w:r>
-      <w:r>
-        <w:t xml:space="preserve"> la </w:t>
+        <w:t xml:space="preserve">4.Cacher des données en </w:t>
       </w:r>
       <w:proofErr w:type="spellStart"/>
       <w:r>
@@ -7470,49 +7495,29 @@
       </w:r>
       <w:proofErr w:type="spellEnd"/>
       <w:r>
-        <w:t xml:space="preserve"> avec un </w:t>
-      </w:r>
-      <w:proofErr w:type="gramStart"/>
-      <w:r>
-        <w:t>fichier .</w:t>
+        <w:t xml:space="preserve">, </w:t>
       </w:r>
       <w:proofErr w:type="spellStart"/>
       <w:r>
-        <w:t>env</w:t>
+        <w:t>hasher</w:t>
       </w:r>
       <w:proofErr w:type="spellEnd"/>
-      <w:proofErr w:type="gramEnd"/>
-      <w:r>
-        <w:t xml:space="preserve">,  </w:t>
-      </w:r>
-      <w:r>
-        <w:t>Verif</w:t>
-      </w:r>
-      <w:r>
-        <w:t xml:space="preserve"> input dans </w:t>
-      </w:r>
-      <w:r>
-        <w:t>Controller</w:t>
-      </w:r>
-      <w:r>
-        <w:t xml:space="preserve"> et push </w:t>
+      <w:r>
+        <w:t xml:space="preserve"> </w:t>
       </w:r>
       <w:proofErr w:type="spellStart"/>
       <w:r>
-        <w:t>bdd</w:t>
+        <w:t>password</w:t>
       </w:r>
       <w:proofErr w:type="spellEnd"/>
-      <w:r>
-        <w:t>(double)</w:t>
-      </w:r>
     </w:p>
     <w:p>
       <w:pPr>
         <w:pStyle w:val="Titre2"/>
       </w:pPr>
-      <w:bookmarkStart w:id="39" w:name="_Toc141034780"/>
-      <w:r>
-        <w:t>Conception MCD et MLD</w:t>
+      <w:bookmarkStart w:id="39" w:name="_Toc141043048"/>
+      <w:r>
+        <w:t>Maquettage</w:t>
       </w:r>
       <w:bookmarkEnd w:id="39"/>
     </w:p>
@@ -7521,68 +7526,21 @@
         <w:t>1.</w:t>
       </w:r>
       <w:r>
-        <w:t xml:space="preserve">Utiliser une </w:t>
+        <w:t xml:space="preserve">Faire des maquettes sur </w:t>
       </w:r>
       <w:proofErr w:type="spellStart"/>
       <w:r>
-        <w:t>bdd</w:t>
-      </w:r>
-      <w:proofErr w:type="spellEnd"/>
-      <w:r>
-        <w:t xml:space="preserve"> qui peut se connecter </w:t>
-      </w:r>
-      <w:proofErr w:type="spellStart"/>
-      <w:r>
-        <w:t>a</w:t>
-      </w:r>
-      <w:proofErr w:type="spellEnd"/>
-      <w:r>
-        <w:t xml:space="preserve"> n’importe quel app</w:t>
-      </w:r>
-    </w:p>
-    <w:p>
-      <w:r>
-        <w:t xml:space="preserve">2.faire un document qui explique les nomenclatures d’une </w:t>
-      </w:r>
-      <w:proofErr w:type="spellStart"/>
-      <w:r>
-        <w:t>bdd</w:t>
+        <w:t>figma</w:t>
       </w:r>
       <w:proofErr w:type="spellEnd"/>
     </w:p>
     <w:p>
-      <w:r>
-        <w:t xml:space="preserve">4.Cacher des données en </w:t>
-      </w:r>
-      <w:proofErr w:type="spellStart"/>
-      <w:r>
-        <w:t>bdd</w:t>
-      </w:r>
-      <w:proofErr w:type="spellEnd"/>
-      <w:r>
-        <w:t xml:space="preserve">, </w:t>
-      </w:r>
-      <w:proofErr w:type="spellStart"/>
-      <w:r>
-        <w:t>hasher</w:t>
-      </w:r>
-      <w:proofErr w:type="spellEnd"/>
-      <w:r>
-        <w:t xml:space="preserve"> </w:t>
-      </w:r>
-      <w:proofErr w:type="spellStart"/>
-      <w:r>
-        <w:t>password</w:t>
-      </w:r>
-      <w:proofErr w:type="spellEnd"/>
-    </w:p>
-    <w:p>
       <w:pPr>
         <w:pStyle w:val="Titre2"/>
       </w:pPr>
-      <w:bookmarkStart w:id="40" w:name="_Toc141034781"/>
-      <w:r>
-        <w:t>Maquettage</w:t>
+      <w:bookmarkStart w:id="40" w:name="_Toc141043049"/>
+      <w:r>
+        <w:t>Architecture logicielle</w:t>
       </w:r>
       <w:bookmarkEnd w:id="40"/>
     </w:p>
@@ -7591,110 +7549,98 @@
         <w:t>1.</w:t>
       </w:r>
       <w:r>
-        <w:t xml:space="preserve">Faire des maquettes sur </w:t>
-      </w:r>
-      <w:proofErr w:type="spellStart"/>
-      <w:r>
-        <w:t>figma</w:t>
-      </w:r>
-      <w:proofErr w:type="spellEnd"/>
+        <w:t>Concevoir s</w:t>
+      </w:r>
+      <w:r>
+        <w:t>ervice et composant réutilisable(</w:t>
+      </w:r>
+      <w:r>
+        <w:t>double</w:t>
+      </w:r>
+      <w:r>
+        <w:t>)</w:t>
+      </w:r>
     </w:p>
     <w:p>
+      <w:r>
+        <w:lastRenderedPageBreak/>
+        <w:t xml:space="preserve">2. avoir architecture </w:t>
+      </w:r>
+      <w:proofErr w:type="spellStart"/>
+      <w:r>
+        <w:t>mvc</w:t>
+      </w:r>
+      <w:proofErr w:type="spellEnd"/>
+      <w:r>
+        <w:t xml:space="preserve"> ou service composant pour être au max réutilisable(double)</w:t>
+      </w:r>
+    </w:p>
+    <w:p>
+      <w:r>
+        <w:t>3</w:t>
+      </w:r>
+      <w:r>
+        <w:t>.passer d’un document diagramme à du code</w:t>
+      </w:r>
+    </w:p>
+    <w:p>
       <w:pPr>
         <w:pStyle w:val="Titre2"/>
       </w:pPr>
-      <w:bookmarkStart w:id="41" w:name="_Toc141034782"/>
-      <w:r>
-        <w:t>Architecture logicielle</w:t>
+      <w:bookmarkStart w:id="41" w:name="_Toc141043050"/>
+      <w:r>
+        <w:t>Tests Unitaires</w:t>
       </w:r>
       <w:bookmarkEnd w:id="41"/>
     </w:p>
     <w:p>
       <w:r>
-        <w:t>1.</w:t>
-      </w:r>
-      <w:r>
-        <w:t>Concevoir s</w:t>
-      </w:r>
-      <w:r>
-        <w:t>ervice et composant réutilisable(</w:t>
-      </w:r>
-      <w:r>
-        <w:t>double</w:t>
-      </w:r>
-      <w:r>
-        <w:t>)</w:t>
+        <w:t>2.Faire tests unitaires et tests manuelles</w:t>
+      </w:r>
+      <w:r>
+        <w:t>(double)</w:t>
       </w:r>
     </w:p>
     <w:p>
       <w:r>
-        <w:t xml:space="preserve">2. avoir architecture </w:t>
-      </w:r>
-      <w:proofErr w:type="spellStart"/>
-      <w:r>
-        <w:t>mvc</w:t>
-      </w:r>
-      <w:proofErr w:type="spellEnd"/>
-      <w:r>
-        <w:t xml:space="preserve"> ou service composant pour être au max réutilisable(double)</w:t>
+        <w:t>3. faire des tests unitaires</w:t>
       </w:r>
     </w:p>
     <w:p>
-      <w:r>
-        <w:t>3</w:t>
-      </w:r>
-      <w:r>
-        <w:t>.passer d’un document diagramme à du code</w:t>
-      </w:r>
-    </w:p>
-    <w:p>
       <w:pPr>
         <w:pStyle w:val="Titre2"/>
       </w:pPr>
-      <w:bookmarkStart w:id="42" w:name="_Toc141034783"/>
-      <w:r>
-        <w:t>Tests Unitaires</w:t>
+      <w:bookmarkStart w:id="42" w:name="_Toc141043051"/>
+      <w:r>
+        <w:t>Déploiement sur serveur</w:t>
       </w:r>
       <w:bookmarkEnd w:id="42"/>
     </w:p>
     <w:p>
       <w:r>
-        <w:t>2.Faire tests unitaires et tests manuelles</w:t>
-      </w:r>
-      <w:r>
-        <w:t>(double)</w:t>
+        <w:t>1.</w:t>
+      </w:r>
+      <w:r>
+        <w:t>Prendre en compte que l’app soit avoir plusieurs utilisateurs en simultanés</w:t>
       </w:r>
     </w:p>
     <w:p>
-      <w:r>
-        <w:t>3. faire des tests unitaires</w:t>
-      </w:r>
-    </w:p>
-    <w:p>
-      <w:pPr>
-        <w:pStyle w:val="Titre2"/>
-      </w:pPr>
-      <w:bookmarkStart w:id="43" w:name="_Toc141034784"/>
-      <w:r>
-        <w:t>Déploiement sur serveur</w:t>
+      <w:pPr>
+        <w:pStyle w:val="Titre1"/>
+      </w:pPr>
+      <w:bookmarkStart w:id="43" w:name="_Toc141043052"/>
+      <w:r>
+        <w:t>Conclusion</w:t>
       </w:r>
       <w:bookmarkEnd w:id="43"/>
     </w:p>
     <w:p>
-      <w:r>
-        <w:t>1.</w:t>
-      </w:r>
-      <w:r>
-        <w:t>Prendre en compte que l’app soit avoir plusieurs utilisateurs en simultanés</w:t>
-      </w:r>
-    </w:p>
-    <w:p>
       <w:pPr>
         <w:pStyle w:val="Titre1"/>
       </w:pPr>
-      <w:bookmarkStart w:id="44" w:name="_Toc141034785"/>
-      <w:r>
-        <w:t>Conclusion</w:t>
+      <w:bookmarkStart w:id="44" w:name="_Toc141043053"/>
+      <w:r>
+        <w:t>Bibliographie</w:t>
       </w:r>
       <w:bookmarkEnd w:id="44"/>
     </w:p>
@@ -7702,9 +7648,9 @@
       <w:pPr>
         <w:pStyle w:val="Titre1"/>
       </w:pPr>
-      <w:bookmarkStart w:id="45" w:name="_Toc141034786"/>
-      <w:r>
-        <w:t>Bibliographie</w:t>
+      <w:bookmarkStart w:id="45" w:name="_Toc141043054"/>
+      <w:r>
+        <w:t>Glossaire</w:t>
       </w:r>
       <w:bookmarkEnd w:id="45"/>
     </w:p>
@@ -7712,9 +7658,9 @@
       <w:pPr>
         <w:pStyle w:val="Titre1"/>
       </w:pPr>
-      <w:bookmarkStart w:id="46" w:name="_Toc141034787"/>
-      <w:r>
-        <w:t>Glossaire</w:t>
+      <w:bookmarkStart w:id="46" w:name="_Toc141043055"/>
+      <w:r>
+        <w:t>Table des illustrations</w:t>
       </w:r>
       <w:bookmarkEnd w:id="46"/>
     </w:p>
@@ -7722,21 +7668,11 @@
       <w:pPr>
         <w:pStyle w:val="Titre1"/>
       </w:pPr>
-      <w:bookmarkStart w:id="47" w:name="_Toc141034788"/>
-      <w:r>
-        <w:t>Table des illustrations</w:t>
+      <w:bookmarkStart w:id="47" w:name="_Toc141043056"/>
+      <w:r>
+        <w:t>Annexes</w:t>
       </w:r>
       <w:bookmarkEnd w:id="47"/>
-    </w:p>
-    <w:p>
-      <w:pPr>
-        <w:pStyle w:val="Titre1"/>
-      </w:pPr>
-      <w:bookmarkStart w:id="48" w:name="_Toc141034789"/>
-      <w:r>
-        <w:t>Annexes</w:t>
-      </w:r>
-      <w:bookmarkEnd w:id="48"/>
     </w:p>
     <w:p/>
     <w:p/>
@@ -10203,7 +10139,7 @@
   <w:style w:type="paragraph" w:default="1" w:styleId="Normal">
     <w:name w:val="Normal"/>
     <w:qFormat/>
-    <w:rsid w:val="00D81EDA"/>
+    <w:rsid w:val="00760012"/>
   </w:style>
   <w:style w:type="paragraph" w:styleId="Titre1">
     <w:name w:val="heading 1"/>

</xml_diff>

<commit_message>
ajout mld et wireframe
</commit_message>
<xml_diff>
--- a/mémoire/aide_points_a_valider_SECTIONS_REMPLIS.docx
+++ b/mémoire/aide_points_a_valider_SECTIONS_REMPLIS.docx
@@ -346,6 +346,7 @@
                 <w:szCs w:val="20"/>
               </w:rPr>
             </w:pPr>
+            <w:bookmarkStart w:id="2" w:name="_Hlk142288685"/>
             <w:r>
               <w:rPr>
                 <w:rFonts w:ascii="Arial" w:hAnsi="Arial" w:cs="Arial"/>
@@ -353,9 +354,10 @@
                 <w:sz w:val="20"/>
                 <w:szCs w:val="20"/>
               </w:rPr>
-              <w:t xml:space="preserve">Utiliser une </w:t>
+              <w:t xml:space="preserve">Créer des services qui permet d’accéder </w:t>
             </w:r>
             <w:proofErr w:type="spellStart"/>
+            <w:proofErr w:type="gramStart"/>
             <w:r>
               <w:rPr>
                 <w:rFonts w:ascii="Arial" w:hAnsi="Arial" w:cs="Arial"/>
@@ -363,38 +365,31 @@
                 <w:sz w:val="20"/>
                 <w:szCs w:val="20"/>
               </w:rPr>
+              <w:t>a</w:t>
+            </w:r>
+            <w:proofErr w:type="spellEnd"/>
+            <w:proofErr w:type="gramEnd"/>
+            <w:r>
+              <w:rPr>
+                <w:rFonts w:ascii="Arial" w:hAnsi="Arial" w:cs="Arial"/>
+                <w:color w:val="000000" w:themeColor="text1"/>
+                <w:sz w:val="20"/>
+                <w:szCs w:val="20"/>
+              </w:rPr>
+              <w:t xml:space="preserve"> la </w:t>
+            </w:r>
+            <w:proofErr w:type="spellStart"/>
+            <w:r>
+              <w:rPr>
+                <w:rFonts w:ascii="Arial" w:hAnsi="Arial" w:cs="Arial"/>
+                <w:color w:val="000000" w:themeColor="text1"/>
+                <w:sz w:val="20"/>
+                <w:szCs w:val="20"/>
+              </w:rPr>
               <w:t>bdd</w:t>
             </w:r>
+            <w:bookmarkEnd w:id="2"/>
             <w:proofErr w:type="spellEnd"/>
-            <w:r>
-              <w:rPr>
-                <w:rFonts w:ascii="Arial" w:hAnsi="Arial" w:cs="Arial"/>
-                <w:color w:val="000000" w:themeColor="text1"/>
-                <w:sz w:val="20"/>
-                <w:szCs w:val="20"/>
-              </w:rPr>
-              <w:t xml:space="preserve"> qui peut se connecter </w:t>
-            </w:r>
-            <w:proofErr w:type="spellStart"/>
-            <w:r>
-              <w:rPr>
-                <w:rFonts w:ascii="Arial" w:hAnsi="Arial" w:cs="Arial"/>
-                <w:color w:val="000000" w:themeColor="text1"/>
-                <w:sz w:val="20"/>
-                <w:szCs w:val="20"/>
-              </w:rPr>
-              <w:t>a</w:t>
-            </w:r>
-            <w:proofErr w:type="spellEnd"/>
-            <w:r>
-              <w:rPr>
-                <w:rFonts w:ascii="Arial" w:hAnsi="Arial" w:cs="Arial"/>
-                <w:color w:val="000000" w:themeColor="text1"/>
-                <w:sz w:val="20"/>
-                <w:szCs w:val="20"/>
-              </w:rPr>
-              <w:t xml:space="preserve"> n’importe quel app</w:t>
-            </w:r>
           </w:p>
         </w:tc>
         <w:tc>
@@ -6602,86 +6597,76 @@
       <w:pPr>
         <w:pStyle w:val="Titre1"/>
       </w:pPr>
-      <w:bookmarkStart w:id="2" w:name="_Toc141043011"/>
+      <w:bookmarkStart w:id="3" w:name="_Toc141043011"/>
       <w:r>
         <w:t>Présentation personnelle</w:t>
-      </w:r>
-      <w:bookmarkEnd w:id="2"/>
-    </w:p>
-    <w:p>
-      <w:pPr>
-        <w:pStyle w:val="Titre1"/>
-      </w:pPr>
-      <w:bookmarkStart w:id="3" w:name="_Toc141043012"/>
-      <w:r>
-        <w:t>Présentation de l’entreprise</w:t>
       </w:r>
       <w:bookmarkEnd w:id="3"/>
     </w:p>
     <w:p>
       <w:pPr>
-        <w:pStyle w:val="Titre2"/>
-      </w:pPr>
-      <w:bookmarkStart w:id="4" w:name="_Toc141043013"/>
-      <w:r>
-        <w:t>Historique</w:t>
+        <w:pStyle w:val="Titre1"/>
+      </w:pPr>
+      <w:bookmarkStart w:id="4" w:name="_Toc141043012"/>
+      <w:r>
+        <w:t>Présentation de l’entreprise</w:t>
       </w:r>
       <w:bookmarkEnd w:id="4"/>
     </w:p>
     <w:p>
-      <w:bookmarkStart w:id="5" w:name="_Toc141043014"/>
+      <w:pPr>
+        <w:pStyle w:val="Titre2"/>
+      </w:pPr>
+      <w:bookmarkStart w:id="5" w:name="_Toc141043013"/>
+      <w:r>
+        <w:t>Historique</w:t>
+      </w:r>
+      <w:bookmarkEnd w:id="5"/>
+    </w:p>
+    <w:p>
+      <w:bookmarkStart w:id="6" w:name="_Toc141043014"/>
       <w:r>
         <w:rPr>
           <w:rStyle w:val="Titre2Car"/>
         </w:rPr>
         <w:t>Activités et chiffre clés</w:t>
       </w:r>
-      <w:bookmarkEnd w:id="5"/>
-    </w:p>
-    <w:p>
-      <w:pPr>
-        <w:pStyle w:val="Titre2"/>
-      </w:pPr>
-      <w:bookmarkStart w:id="6" w:name="_Toc141043015"/>
-      <w:r>
-        <w:t>Mon équipe et mes activités</w:t>
-      </w:r>
       <w:bookmarkEnd w:id="6"/>
     </w:p>
     <w:p>
-      <w:r>
-        <w:t xml:space="preserve">2. Changer une organisation dans </w:t>
-      </w:r>
-      <w:r>
-        <w:t>l’entreprise (</w:t>
-      </w:r>
-      <w:r>
-        <w:t xml:space="preserve">ex maintenant </w:t>
-      </w:r>
-      <w:r>
-        <w:t>Daily</w:t>
-      </w:r>
-      <w:r>
-        <w:t>)</w:t>
-      </w:r>
-    </w:p>
-    <w:p>
-      <w:pPr>
-        <w:pStyle w:val="Titre1"/>
-      </w:pPr>
-      <w:bookmarkStart w:id="7" w:name="_Toc141043016"/>
-      <w:r>
-        <w:t>Présentation du client</w:t>
+      <w:pPr>
+        <w:pStyle w:val="Titre2"/>
+      </w:pPr>
+      <w:bookmarkStart w:id="7" w:name="_Toc141043015"/>
+      <w:r>
+        <w:t>Mon équipe et mes activités</w:t>
       </w:r>
       <w:bookmarkEnd w:id="7"/>
     </w:p>
     <w:p>
-      <w:pPr>
-        <w:pStyle w:val="Titre2"/>
-      </w:pPr>
-      <w:bookmarkStart w:id="8" w:name="_Toc141043017"/>
-      <w:r>
-        <w:t>Équipe et activités</w:t>
+      <w:r>
+        <w:t xml:space="preserve">2. Changer une organisation dans </w:t>
+      </w:r>
+      <w:r>
+        <w:t>l’entreprise (</w:t>
+      </w:r>
+      <w:r>
+        <w:t xml:space="preserve">ex maintenant </w:t>
+      </w:r>
+      <w:r>
+        <w:t>Daily</w:t>
+      </w:r>
+      <w:r>
+        <w:t>)</w:t>
+      </w:r>
+    </w:p>
+    <w:p>
+      <w:pPr>
+        <w:pStyle w:val="Titre1"/>
+      </w:pPr>
+      <w:bookmarkStart w:id="8" w:name="_Toc141043016"/>
+      <w:r>
+        <w:t>Présentation du client</w:t>
       </w:r>
       <w:bookmarkEnd w:id="8"/>
     </w:p>
@@ -6689,210 +6674,200 @@
       <w:pPr>
         <w:pStyle w:val="Titre2"/>
       </w:pPr>
-      <w:bookmarkStart w:id="9" w:name="_Toc141043018"/>
-      <w:r>
-        <w:t>Besoins exprimés</w:t>
+      <w:bookmarkStart w:id="9" w:name="_Toc141043017"/>
+      <w:r>
+        <w:t>Équipe et activités</w:t>
       </w:r>
       <w:bookmarkEnd w:id="9"/>
     </w:p>
     <w:p>
       <w:pPr>
-        <w:pStyle w:val="Titre1"/>
-      </w:pPr>
-      <w:bookmarkStart w:id="10" w:name="_Toc141043019"/>
-      <w:r>
-        <w:t>Définition du projet</w:t>
+        <w:pStyle w:val="Titre2"/>
+      </w:pPr>
+      <w:bookmarkStart w:id="10" w:name="_Toc141043018"/>
+      <w:r>
+        <w:t>Besoins exprimés</w:t>
       </w:r>
       <w:bookmarkEnd w:id="10"/>
     </w:p>
     <w:p>
       <w:pPr>
-        <w:pStyle w:val="Titre2"/>
-      </w:pPr>
-      <w:bookmarkStart w:id="11" w:name="_Toc141043020"/>
-      <w:r>
-        <w:t>Cahier des charges</w:t>
+        <w:pStyle w:val="Titre1"/>
+      </w:pPr>
+      <w:bookmarkStart w:id="11" w:name="_Toc141043019"/>
+      <w:r>
+        <w:t>Définition du projet</w:t>
       </w:r>
       <w:bookmarkEnd w:id="11"/>
     </w:p>
     <w:p>
-      <w:r>
-        <w:t>1.</w:t>
-      </w:r>
-      <w:r>
-        <w:t>Aveugle peut aller sur le site(double)</w:t>
-      </w:r>
-    </w:p>
-    <w:p>
-      <w:r>
-        <w:t xml:space="preserve">2.Définir les acteurs d’un document officiel, leurs </w:t>
-      </w:r>
-      <w:r>
-        <w:t>rôles</w:t>
-      </w:r>
-      <w:r>
-        <w:t xml:space="preserve">, provenance des sources </w:t>
-      </w:r>
-    </w:p>
-    <w:p>
-      <w:r>
-        <w:lastRenderedPageBreak/>
-        <w:t xml:space="preserve">3.utilise </w:t>
-      </w:r>
-      <w:proofErr w:type="gramStart"/>
-      <w:r>
-        <w:t>des librairie</w:t>
-      </w:r>
-      <w:proofErr w:type="gramEnd"/>
-      <w:r>
-        <w:t xml:space="preserve"> qui respectent le RSE, politique entreprise sur vie privé, sécu des donnée</w:t>
-      </w:r>
-    </w:p>
-    <w:p>
       <w:pPr>
         <w:pStyle w:val="Titre2"/>
       </w:pPr>
-      <w:bookmarkStart w:id="12" w:name="_Toc141043021"/>
-      <w:r>
-        <w:t>Architecture des interfaces</w:t>
+      <w:bookmarkStart w:id="12" w:name="_Toc141043020"/>
+      <w:r>
+        <w:t>Cahier des charges</w:t>
       </w:r>
       <w:bookmarkEnd w:id="12"/>
     </w:p>
     <w:p>
+      <w:r>
+        <w:t>1.</w:t>
+      </w:r>
+      <w:r>
+        <w:t>Aveugle peut aller sur le site(double)</w:t>
+      </w:r>
+    </w:p>
+    <w:p>
+      <w:r>
+        <w:t xml:space="preserve">2.Définir les acteurs d’un document officiel, leurs </w:t>
+      </w:r>
+      <w:r>
+        <w:t>rôles</w:t>
+      </w:r>
+      <w:r>
+        <w:t xml:space="preserve">, provenance des sources </w:t>
+      </w:r>
+    </w:p>
+    <w:p>
+      <w:r>
+        <w:lastRenderedPageBreak/>
+        <w:t xml:space="preserve">3.utilise </w:t>
+      </w:r>
+      <w:proofErr w:type="gramStart"/>
+      <w:r>
+        <w:t>des librairie</w:t>
+      </w:r>
+      <w:proofErr w:type="gramEnd"/>
+      <w:r>
+        <w:t xml:space="preserve"> qui respectent le RSE, politique entreprise sur vie privé, sécu des donnée</w:t>
+      </w:r>
+    </w:p>
+    <w:p>
       <w:pPr>
         <w:pStyle w:val="Titre2"/>
       </w:pPr>
-      <w:bookmarkStart w:id="13" w:name="_Toc141043022"/>
-      <w:r>
-        <w:t>Architecture logicielle</w:t>
+      <w:bookmarkStart w:id="13" w:name="_Toc141043021"/>
+      <w:r>
+        <w:t>Architecture des interfaces</w:t>
       </w:r>
       <w:bookmarkEnd w:id="13"/>
     </w:p>
     <w:p>
-      <w:r>
-        <w:t xml:space="preserve">2. avoir architecture </w:t>
-      </w:r>
-      <w:proofErr w:type="spellStart"/>
-      <w:r>
-        <w:t>mvc</w:t>
-      </w:r>
-      <w:proofErr w:type="spellEnd"/>
-      <w:r>
-        <w:t xml:space="preserve"> ou service composant pour être au max réutilisable(double)</w:t>
-      </w:r>
-    </w:p>
-    <w:p>
-      <w:r>
-        <w:t>4.faire de l’échange de donnée par dictionnaire entre deux logiciels</w:t>
-      </w:r>
-    </w:p>
-    <w:p>
-      <w:r>
-        <w:t xml:space="preserve">4.mise en place d’api et de </w:t>
-      </w:r>
-      <w:proofErr w:type="spellStart"/>
-      <w:r>
-        <w:t>websocket</w:t>
-      </w:r>
-      <w:proofErr w:type="spellEnd"/>
-      <w:r>
-        <w:t>(double)</w:t>
-      </w:r>
-    </w:p>
-    <w:p>
-      <w:pPr>
-        <w:pStyle w:val="Titre1"/>
-      </w:pPr>
-      <w:bookmarkStart w:id="14" w:name="_Toc141043023"/>
-      <w:r>
-        <w:t>Méthodologie du projet</w:t>
+      <w:pPr>
+        <w:pStyle w:val="Titre2"/>
+      </w:pPr>
+      <w:bookmarkStart w:id="14" w:name="_Toc141043022"/>
+      <w:r>
+        <w:t>Architecture logicielle</w:t>
       </w:r>
       <w:bookmarkEnd w:id="14"/>
     </w:p>
     <w:p>
-      <w:pPr>
-        <w:pStyle w:val="Titre2"/>
-      </w:pPr>
-      <w:bookmarkStart w:id="15" w:name="_Toc141043024"/>
-      <w:r>
-        <w:t>Planning et Livraisons</w:t>
+      <w:r>
+        <w:t xml:space="preserve">2. avoir architecture </w:t>
+      </w:r>
+      <w:proofErr w:type="spellStart"/>
+      <w:r>
+        <w:t>mvc</w:t>
+      </w:r>
+      <w:proofErr w:type="spellEnd"/>
+      <w:r>
+        <w:t xml:space="preserve"> ou service composant pour être au max réutilisable(double)</w:t>
+      </w:r>
+    </w:p>
+    <w:p>
+      <w:r>
+        <w:t>4.faire de l’échange de donnée par dictionnaire entre deux logiciels</w:t>
+      </w:r>
+    </w:p>
+    <w:p>
+      <w:r>
+        <w:t xml:space="preserve">4.mise en place d’api et de </w:t>
+      </w:r>
+      <w:proofErr w:type="spellStart"/>
+      <w:r>
+        <w:t>websocket</w:t>
+      </w:r>
+      <w:proofErr w:type="spellEnd"/>
+      <w:r>
+        <w:t>(double)</w:t>
+      </w:r>
+    </w:p>
+    <w:p>
+      <w:pPr>
+        <w:pStyle w:val="Titre1"/>
+      </w:pPr>
+      <w:bookmarkStart w:id="15" w:name="_Toc141043023"/>
+      <w:r>
+        <w:t>Méthodologie du projet</w:t>
       </w:r>
       <w:bookmarkEnd w:id="15"/>
     </w:p>
     <w:p>
-      <w:r>
-        <w:t>2.Anticiper le planning</w:t>
-      </w:r>
-    </w:p>
-    <w:p>
-      <w:r>
-        <w:t xml:space="preserve">3.faire une estimation de temps et utiliser </w:t>
-      </w:r>
-      <w:proofErr w:type="spellStart"/>
-      <w:r>
-        <w:t>jira</w:t>
-      </w:r>
-      <w:proofErr w:type="spellEnd"/>
-      <w:r>
-        <w:t>(double)</w:t>
-      </w:r>
-    </w:p>
-    <w:p>
       <w:pPr>
         <w:pStyle w:val="Titre2"/>
       </w:pPr>
-      <w:bookmarkStart w:id="16" w:name="_Toc141043025"/>
-      <w:r>
-        <w:t>Logiciels de travail collaboratif</w:t>
+      <w:bookmarkStart w:id="16" w:name="_Toc141043024"/>
+      <w:r>
+        <w:t>Planning et Livraisons</w:t>
       </w:r>
       <w:bookmarkEnd w:id="16"/>
     </w:p>
     <w:p>
       <w:r>
-        <w:t xml:space="preserve">3.faire une estimation de temps et utiliser </w:t>
-      </w:r>
-      <w:proofErr w:type="spellStart"/>
-      <w:r>
-        <w:t>jira</w:t>
-      </w:r>
-      <w:proofErr w:type="spellEnd"/>
-      <w:r>
-        <w:t>(double)</w:t>
+        <w:t>2.Anticiper le planning</w:t>
       </w:r>
     </w:p>
     <w:p>
+      <w:r>
+        <w:t xml:space="preserve">3.faire une estimation de temps et utiliser </w:t>
+      </w:r>
+      <w:proofErr w:type="spellStart"/>
+      <w:r>
+        <w:t>jira</w:t>
+      </w:r>
+      <w:proofErr w:type="spellEnd"/>
+      <w:r>
+        <w:t>(double)</w:t>
+      </w:r>
+    </w:p>
+    <w:p>
       <w:pPr>
         <w:pStyle w:val="Titre2"/>
       </w:pPr>
-      <w:bookmarkStart w:id="17" w:name="_Toc141043026"/>
-      <w:r>
-        <w:t>Méthode Scrum</w:t>
+      <w:bookmarkStart w:id="17" w:name="_Toc141043025"/>
+      <w:r>
+        <w:t>Logiciels de travail collaboratif</w:t>
       </w:r>
       <w:bookmarkEnd w:id="17"/>
     </w:p>
     <w:p>
       <w:r>
-        <w:t>2.Gerer un projet en méthode agile</w:t>
+        <w:t xml:space="preserve">3.faire une estimation de temps et utiliser </w:t>
+      </w:r>
+      <w:proofErr w:type="spellStart"/>
+      <w:r>
+        <w:t>jira</w:t>
+      </w:r>
+      <w:proofErr w:type="spellEnd"/>
+      <w:r>
+        <w:t>(double)</w:t>
       </w:r>
     </w:p>
     <w:p>
-      <w:r>
-        <w:t>2.Faire une présentation de son travail a son équipe interne ou externe</w:t>
-      </w:r>
-    </w:p>
-    <w:p>
       <w:pPr>
         <w:pStyle w:val="Titre2"/>
       </w:pPr>
-      <w:bookmarkStart w:id="18" w:name="_Toc141043027"/>
-      <w:r>
-        <w:t>Réunions client</w:t>
+      <w:bookmarkStart w:id="18" w:name="_Toc141043026"/>
+      <w:r>
+        <w:t>Méthode Scrum</w:t>
       </w:r>
       <w:bookmarkEnd w:id="18"/>
     </w:p>
     <w:p>
       <w:r>
-        <w:t>2.Adapter des explications orales de dev suivant l’auditoire</w:t>
+        <w:t>2.Gerer un projet en méthode agile</w:t>
       </w:r>
     </w:p>
     <w:p>
@@ -6902,70 +6877,80 @@
     </w:p>
     <w:p>
       <w:pPr>
-        <w:pStyle w:val="Titre1"/>
-      </w:pPr>
-      <w:bookmarkStart w:id="19" w:name="_Toc141043028"/>
-      <w:r>
-        <w:t>Implémentation du composant log et de son service</w:t>
+        <w:pStyle w:val="Titre2"/>
+      </w:pPr>
+      <w:bookmarkStart w:id="19" w:name="_Toc141043027"/>
+      <w:r>
+        <w:t>Réunions client</w:t>
       </w:r>
       <w:bookmarkEnd w:id="19"/>
     </w:p>
     <w:p>
-      <w:pPr>
-        <w:pStyle w:val="Titre2"/>
-      </w:pPr>
-      <w:bookmarkStart w:id="20" w:name="_Toc141043029"/>
-      <w:r>
-        <w:t>Contexte et objectif</w:t>
+      <w:r>
+        <w:t>2.Adapter des explications orales de dev suivant l’auditoire</w:t>
+      </w:r>
+    </w:p>
+    <w:p>
+      <w:r>
+        <w:t>2.Faire une présentation de son travail a son équipe interne ou externe</w:t>
+      </w:r>
+    </w:p>
+    <w:p>
+      <w:pPr>
+        <w:pStyle w:val="Titre1"/>
+      </w:pPr>
+      <w:bookmarkStart w:id="20" w:name="_Toc141043028"/>
+      <w:r>
+        <w:t>Implémentation du composant log et de son service</w:t>
       </w:r>
       <w:bookmarkEnd w:id="20"/>
     </w:p>
     <w:p>
-      <w:r>
-        <w:t>1.</w:t>
-      </w:r>
-      <w:r>
-        <w:t>Concevoir service et composant réutilisable(</w:t>
-      </w:r>
-      <w:r>
-        <w:t>double</w:t>
-      </w:r>
-      <w:r>
-        <w:t>)</w:t>
-      </w:r>
-    </w:p>
-    <w:p>
-      <w:r>
-        <w:t>(Partir sur un principe de segmentation par test dès le début)</w:t>
-      </w:r>
-    </w:p>
-    <w:p>
       <w:pPr>
         <w:pStyle w:val="Titre2"/>
       </w:pPr>
-      <w:bookmarkStart w:id="21" w:name="_Toc141043030"/>
-      <w:r>
-        <w:t>Interface du composant</w:t>
+      <w:bookmarkStart w:id="21" w:name="_Toc141043029"/>
+      <w:r>
+        <w:t>Contexte et objectif</w:t>
       </w:r>
       <w:bookmarkEnd w:id="21"/>
     </w:p>
     <w:p>
+      <w:r>
+        <w:t>1.</w:t>
+      </w:r>
+      <w:r>
+        <w:t>Concevoir service et composant réutilisable(</w:t>
+      </w:r>
+      <w:r>
+        <w:t>double</w:t>
+      </w:r>
+      <w:r>
+        <w:t>)</w:t>
+      </w:r>
+    </w:p>
+    <w:p>
+      <w:r>
+        <w:t>(Partir sur un principe de segmentation par test dès le début)</w:t>
+      </w:r>
+    </w:p>
+    <w:p>
       <w:pPr>
         <w:pStyle w:val="Titre2"/>
       </w:pPr>
-      <w:bookmarkStart w:id="22" w:name="_Toc141043031"/>
-      <w:r>
-        <w:t>Mise en œuvre et réalisation</w:t>
+      <w:bookmarkStart w:id="22" w:name="_Toc141043030"/>
+      <w:r>
+        <w:t>Interface du composant</w:t>
       </w:r>
       <w:bookmarkEnd w:id="22"/>
     </w:p>
     <w:p>
       <w:pPr>
-        <w:pStyle w:val="Titre3"/>
-      </w:pPr>
-      <w:bookmarkStart w:id="23" w:name="_Toc141043032"/>
-      <w:r>
-        <w:t>Récupération de la donnée</w:t>
+        <w:pStyle w:val="Titre2"/>
+      </w:pPr>
+      <w:bookmarkStart w:id="23" w:name="_Toc141043031"/>
+      <w:r>
+        <w:t>Mise en œuvre et réalisation</w:t>
       </w:r>
       <w:bookmarkEnd w:id="23"/>
     </w:p>
@@ -6973,173 +6958,183 @@
       <w:pPr>
         <w:pStyle w:val="Titre3"/>
       </w:pPr>
-      <w:bookmarkStart w:id="24" w:name="_Toc141043033"/>
-      <w:r>
-        <w:t>Architecture du service</w:t>
+      <w:bookmarkStart w:id="24" w:name="_Toc141043032"/>
+      <w:r>
+        <w:t>Récupération de la donnée</w:t>
       </w:r>
       <w:bookmarkEnd w:id="24"/>
     </w:p>
     <w:p>
-      <w:r>
-        <w:t xml:space="preserve">4.mise en place d’api et de </w:t>
-      </w:r>
-      <w:proofErr w:type="spellStart"/>
-      <w:r>
-        <w:t>websocket</w:t>
-      </w:r>
-      <w:proofErr w:type="spellEnd"/>
-      <w:r>
-        <w:t>(double)</w:t>
-      </w:r>
-    </w:p>
-    <w:p>
       <w:pPr>
         <w:pStyle w:val="Titre3"/>
       </w:pPr>
-      <w:bookmarkStart w:id="25" w:name="_Toc141043034"/>
-      <w:r>
-        <w:t>Architecture du composant</w:t>
+      <w:bookmarkStart w:id="25" w:name="_Toc141043033"/>
+      <w:r>
+        <w:t>Architecture du service</w:t>
       </w:r>
       <w:bookmarkEnd w:id="25"/>
     </w:p>
     <w:p>
       <w:r>
-        <w:t>1.</w:t>
-      </w:r>
-      <w:r>
-        <w:t>Faire du code propre(</w:t>
-      </w:r>
-      <w:r>
-        <w:t>double</w:t>
-      </w:r>
-      <w:r>
-        <w:t>)</w:t>
+        <w:t xml:space="preserve">4.mise en place d’api et de </w:t>
+      </w:r>
+      <w:proofErr w:type="spellStart"/>
+      <w:r>
+        <w:t>websocket</w:t>
+      </w:r>
+      <w:proofErr w:type="spellEnd"/>
+      <w:r>
+        <w:t>(double)</w:t>
       </w:r>
     </w:p>
     <w:p>
-      <w:r>
-        <w:t xml:space="preserve">2.Evaluer en </w:t>
-      </w:r>
-      <w:r>
-        <w:t>équipe</w:t>
-      </w:r>
-      <w:r>
-        <w:t xml:space="preserve"> de la </w:t>
-      </w:r>
-      <w:r>
-        <w:t>réutilisation</w:t>
-      </w:r>
-      <w:r>
-        <w:t xml:space="preserve"> ou non d’un composant</w:t>
-      </w:r>
-    </w:p>
-    <w:p>
-      <w:r>
-        <w:t>3.faire de l’algorithmie en expliquant son code</w:t>
-      </w:r>
-    </w:p>
-    <w:p>
-      <w:pPr>
-        <w:pStyle w:val="Titre2"/>
-      </w:pPr>
-      <w:bookmarkStart w:id="26" w:name="_Toc141043035"/>
-      <w:r>
-        <w:t>Problématique rencontrée</w:t>
-      </w:r>
-      <w:r>
-        <w:t xml:space="preserve"> et solution trouvée</w:t>
+      <w:pPr>
+        <w:pStyle w:val="Titre3"/>
+      </w:pPr>
+      <w:bookmarkStart w:id="26" w:name="_Toc141043034"/>
+      <w:r>
+        <w:t>Architecture du composant</w:t>
       </w:r>
       <w:bookmarkEnd w:id="26"/>
     </w:p>
     <w:p>
-      <w:pPr>
-        <w:pStyle w:val="Titre3"/>
-      </w:pPr>
-      <w:bookmarkStart w:id="27" w:name="_Toc141043036"/>
-      <w:r>
-        <w:t>Identification de la problématique</w:t>
+      <w:r>
+        <w:t>1.</w:t>
+      </w:r>
+      <w:r>
+        <w:t>Faire du code propre(</w:t>
+      </w:r>
+      <w:r>
+        <w:t>double</w:t>
+      </w:r>
+      <w:r>
+        <w:t>)</w:t>
+      </w:r>
+    </w:p>
+    <w:p>
+      <w:r>
+        <w:t xml:space="preserve">2.Evaluer en </w:t>
+      </w:r>
+      <w:r>
+        <w:t>équipe</w:t>
+      </w:r>
+      <w:r>
+        <w:t xml:space="preserve"> de la </w:t>
+      </w:r>
+      <w:r>
+        <w:t>réutilisation</w:t>
+      </w:r>
+      <w:r>
+        <w:t xml:space="preserve"> ou non d’un composant</w:t>
+      </w:r>
+    </w:p>
+    <w:p>
+      <w:r>
+        <w:t>3.faire de l’algorithmie en expliquant son code</w:t>
+      </w:r>
+    </w:p>
+    <w:p>
+      <w:pPr>
+        <w:pStyle w:val="Titre2"/>
+      </w:pPr>
+      <w:bookmarkStart w:id="27" w:name="_Toc141043035"/>
+      <w:r>
+        <w:t>Problématique rencontrée</w:t>
+      </w:r>
+      <w:r>
+        <w:t xml:space="preserve"> et solution trouvée</w:t>
       </w:r>
       <w:bookmarkEnd w:id="27"/>
     </w:p>
     <w:p>
-      <w:r>
-        <w:t>1.Chercher les erreurs de code ou d’affichage en condition extrême</w:t>
-      </w:r>
-    </w:p>
-    <w:p>
       <w:pPr>
         <w:pStyle w:val="Titre3"/>
       </w:pPr>
-      <w:bookmarkStart w:id="28" w:name="_Toc141043037"/>
-      <w:r>
-        <w:lastRenderedPageBreak/>
-        <w:t>Réunion client</w:t>
+      <w:bookmarkStart w:id="28" w:name="_Toc141043036"/>
+      <w:r>
+        <w:t>Identification de la problématique</w:t>
       </w:r>
       <w:bookmarkEnd w:id="28"/>
     </w:p>
     <w:p>
       <w:r>
-        <w:t>2.Adapter son discours de dev a son interlocuteur</w:t>
+        <w:t>1.Chercher les erreurs de code ou d’affichage en condition extrême</w:t>
       </w:r>
     </w:p>
     <w:p>
-      <w:r>
-        <w:t>3.faire des réunions clients pour changer les objectifs</w:t>
-      </w:r>
-    </w:p>
-    <w:p>
-      <w:r>
-        <w:t>(</w:t>
-      </w:r>
-      <w:proofErr w:type="gramStart"/>
-      <w:r>
-        <w:t>je</w:t>
-      </w:r>
-      <w:proofErr w:type="gramEnd"/>
-      <w:r>
-        <w:t xml:space="preserve"> parle de la redéfinition des objectifs)</w:t>
-      </w:r>
-    </w:p>
-    <w:p>
       <w:pPr>
         <w:pStyle w:val="Titre3"/>
       </w:pPr>
-      <w:bookmarkStart w:id="29" w:name="_Toc141043038"/>
-      <w:r>
-        <w:t>Nouvelle solution implémentée</w:t>
+      <w:bookmarkStart w:id="29" w:name="_Toc141043037"/>
+      <w:r>
+        <w:lastRenderedPageBreak/>
+        <w:t>Réunion client</w:t>
       </w:r>
       <w:bookmarkEnd w:id="29"/>
     </w:p>
     <w:p>
       <w:r>
-        <w:t>3.dire qu’on a des erreurs de code et qu’on les répare</w:t>
+        <w:t>2.Adapter son discours de dev a son interlocuteur</w:t>
       </w:r>
     </w:p>
     <w:p>
       <w:r>
-        <w:t>2.Faire tests unitaires et tests manuelles(double)</w:t>
+        <w:t>3.faire des réunions clients pour changer les objectifs</w:t>
       </w:r>
     </w:p>
     <w:p>
       <w:r>
-        <w:t>3.Modifier du code</w:t>
+        <w:t>(</w:t>
+      </w:r>
+      <w:proofErr w:type="gramStart"/>
+      <w:r>
+        <w:t>je</w:t>
+      </w:r>
+      <w:proofErr w:type="gramEnd"/>
+      <w:r>
+        <w:t xml:space="preserve"> parle de la redéfinition des objectifs)</w:t>
       </w:r>
     </w:p>
     <w:p>
       <w:pPr>
-        <w:pStyle w:val="Titre1"/>
-      </w:pPr>
-      <w:bookmarkStart w:id="30" w:name="_Toc141043039"/>
-      <w:r>
-        <w:t>Transformation du projet en livrable</w:t>
+        <w:pStyle w:val="Titre3"/>
+      </w:pPr>
+      <w:bookmarkStart w:id="30" w:name="_Toc141043038"/>
+      <w:r>
+        <w:t>Nouvelle solution implémentée</w:t>
       </w:r>
       <w:bookmarkEnd w:id="30"/>
     </w:p>
     <w:p>
+      <w:r>
+        <w:t>3.dire qu’on a des erreurs de code et qu’on les répare</w:t>
+      </w:r>
+    </w:p>
+    <w:p>
+      <w:r>
+        <w:t>2.Faire tests unitaires et tests manuelles(double)</w:t>
+      </w:r>
+    </w:p>
+    <w:p>
+      <w:r>
+        <w:t>3.Modifier du code</w:t>
+      </w:r>
+    </w:p>
+    <w:p>
+      <w:pPr>
+        <w:pStyle w:val="Titre1"/>
+      </w:pPr>
+      <w:bookmarkStart w:id="31" w:name="_Toc141043039"/>
+      <w:r>
+        <w:t>Transformation du projet en livrable</w:t>
+      </w:r>
+      <w:bookmarkEnd w:id="31"/>
+    </w:p>
+    <w:p>
       <w:pPr>
         <w:pStyle w:val="Titre2"/>
       </w:pPr>
-      <w:bookmarkStart w:id="31" w:name="_Toc141043040"/>
+      <w:bookmarkStart w:id="32" w:name="_Toc141043040"/>
       <w:r>
         <w:t xml:space="preserve">Création d’un </w:t>
       </w:r>
@@ -7147,7 +7142,7 @@
       <w:r>
         <w:t>Dockerfile</w:t>
       </w:r>
-      <w:bookmarkEnd w:id="31"/>
+      <w:bookmarkEnd w:id="32"/>
       <w:proofErr w:type="spellEnd"/>
     </w:p>
     <w:p>
@@ -7164,67 +7159,49 @@
       <w:pPr>
         <w:pStyle w:val="Titre2"/>
       </w:pPr>
-      <w:bookmarkStart w:id="32" w:name="_Toc141043041"/>
+      <w:bookmarkStart w:id="33" w:name="_Toc141043041"/>
       <w:r>
         <w:t>Création d’une documentation technique</w:t>
-      </w:r>
-      <w:bookmarkEnd w:id="32"/>
-    </w:p>
-    <w:p>
-      <w:r>
-        <w:t>4.faire une doc qui n’exister pas encore sur un logiciel/composant</w:t>
-      </w:r>
-    </w:p>
-    <w:p>
-      <w:pPr>
-        <w:pStyle w:val="Titre2"/>
-      </w:pPr>
-      <w:bookmarkStart w:id="33" w:name="_Toc141043042"/>
-      <w:r>
-        <w:t>Validation du livrable final par le client</w:t>
       </w:r>
       <w:bookmarkEnd w:id="33"/>
     </w:p>
     <w:p>
       <w:r>
-        <w:t>2.Se faire valider ses livrable par le client</w:t>
+        <w:t>4.faire une doc qui n’exister pas encore sur un logiciel/composant</w:t>
       </w:r>
     </w:p>
     <w:p>
       <w:pPr>
-        <w:pStyle w:val="Titre1"/>
-      </w:pPr>
-      <w:bookmarkStart w:id="34" w:name="_Toc141043043"/>
-      <w:r>
-        <w:t>Projet personnel : Outil de sauvegarde et de suivis des analyses d’eau</w:t>
+        <w:pStyle w:val="Titre2"/>
+      </w:pPr>
+      <w:bookmarkStart w:id="34" w:name="_Toc141043042"/>
+      <w:r>
+        <w:t>Validation du livrable final par le client</w:t>
       </w:r>
       <w:bookmarkEnd w:id="34"/>
     </w:p>
     <w:p>
-      <w:pPr>
-        <w:pStyle w:val="Titre2"/>
-      </w:pPr>
-      <w:bookmarkStart w:id="35" w:name="_Toc141043044"/>
-      <w:r>
-        <w:t>Présentation du projet</w:t>
+      <w:r>
+        <w:t>2.Se faire valider ses livrable par le client</w:t>
+      </w:r>
+    </w:p>
+    <w:p>
+      <w:pPr>
+        <w:pStyle w:val="Titre1"/>
+      </w:pPr>
+      <w:bookmarkStart w:id="35" w:name="_Toc141043043"/>
+      <w:r>
+        <w:t>Projet personnel : Outil de sauvegarde et de suivis des analyses d’eau</w:t>
       </w:r>
       <w:bookmarkEnd w:id="35"/>
     </w:p>
     <w:p>
-      <w:r>
-        <w:t>1.</w:t>
-      </w:r>
-      <w:r>
-        <w:t>Aveugle peut aller sur le site(double)</w:t>
-      </w:r>
-    </w:p>
-    <w:p>
       <w:pPr>
         <w:pStyle w:val="Titre2"/>
       </w:pPr>
-      <w:bookmarkStart w:id="36" w:name="_Toc141043045"/>
-      <w:r>
-        <w:t>Cahier des charges</w:t>
+      <w:bookmarkStart w:id="36" w:name="_Toc141043044"/>
+      <w:r>
+        <w:t>Présentation du projet</w:t>
       </w:r>
       <w:bookmarkEnd w:id="36"/>
     </w:p>
@@ -7233,126 +7210,16 @@
         <w:t>1.</w:t>
       </w:r>
       <w:r>
-        <w:t xml:space="preserve">Faire de la cybersécurité, rendre son app </w:t>
-      </w:r>
-      <w:r>
-        <w:t xml:space="preserve">sécurisé </w:t>
-      </w:r>
-      <w:proofErr w:type="gramStart"/>
-      <w:r>
-        <w:t>(</w:t>
-      </w:r>
-      <w:r>
-        <w:t>.</w:t>
-      </w:r>
-      <w:proofErr w:type="spellStart"/>
-      <w:r>
-        <w:t>env</w:t>
-      </w:r>
-      <w:proofErr w:type="spellEnd"/>
-      <w:proofErr w:type="gramEnd"/>
-      <w:r>
-        <w:t xml:space="preserve">, </w:t>
-      </w:r>
-      <w:proofErr w:type="spellStart"/>
-      <w:r>
-        <w:t>mdp</w:t>
-      </w:r>
-      <w:proofErr w:type="spellEnd"/>
-      <w:r>
-        <w:t xml:space="preserve"> </w:t>
-      </w:r>
-      <w:proofErr w:type="spellStart"/>
-      <w:r>
-        <w:t>hashé</w:t>
-      </w:r>
-      <w:proofErr w:type="spellEnd"/>
-      <w:r>
-        <w:t>)</w:t>
+        <w:t>Aveugle peut aller sur le site(double)</w:t>
       </w:r>
     </w:p>
     <w:p>
-      <w:r>
-        <w:t>1.</w:t>
-      </w:r>
-      <w:r>
-        <w:t>Faire du code propre(</w:t>
-      </w:r>
-      <w:r>
-        <w:t>double</w:t>
-      </w:r>
-      <w:r>
-        <w:t>)</w:t>
-      </w:r>
-    </w:p>
-    <w:p>
-      <w:r>
-        <w:t>1.</w:t>
-      </w:r>
-      <w:r>
-        <w:t>Cach</w:t>
-      </w:r>
-      <w:r>
-        <w:t>er</w:t>
-      </w:r>
-      <w:r>
-        <w:t xml:space="preserve"> l’accès </w:t>
-      </w:r>
-      <w:r>
-        <w:t>à</w:t>
-      </w:r>
-      <w:r>
-        <w:t xml:space="preserve"> la </w:t>
-      </w:r>
-      <w:proofErr w:type="spellStart"/>
-      <w:r>
-        <w:t>bdd</w:t>
-      </w:r>
-      <w:proofErr w:type="spellEnd"/>
-      <w:r>
-        <w:t xml:space="preserve"> avec un </w:t>
-      </w:r>
-      <w:proofErr w:type="gramStart"/>
-      <w:r>
-        <w:t>fichier .</w:t>
-      </w:r>
-      <w:proofErr w:type="spellStart"/>
-      <w:r>
-        <w:t>env</w:t>
-      </w:r>
-      <w:proofErr w:type="spellEnd"/>
-      <w:proofErr w:type="gramEnd"/>
-      <w:r>
-        <w:t xml:space="preserve">,  </w:t>
-      </w:r>
-      <w:r>
-        <w:t>Verif</w:t>
-      </w:r>
-      <w:r>
-        <w:t xml:space="preserve"> input dans </w:t>
-      </w:r>
-      <w:r>
-        <w:t>Controller</w:t>
-      </w:r>
-      <w:r>
-        <w:t xml:space="preserve"> et push </w:t>
-      </w:r>
-      <w:proofErr w:type="spellStart"/>
-      <w:r>
-        <w:t>bdd</w:t>
-      </w:r>
-      <w:proofErr w:type="spellEnd"/>
-      <w:r>
-        <w:t>(double)</w:t>
-      </w:r>
-    </w:p>
-    <w:p>
       <w:pPr>
         <w:pStyle w:val="Titre2"/>
       </w:pPr>
-      <w:bookmarkStart w:id="37" w:name="_Toc141043046"/>
-      <w:r>
-        <w:t>Conception UML</w:t>
+      <w:bookmarkStart w:id="37" w:name="_Toc141043045"/>
+      <w:r>
+        <w:t>Cahier des charges</w:t>
       </w:r>
       <w:bookmarkEnd w:id="37"/>
     </w:p>
@@ -7361,6 +7228,134 @@
         <w:t>1.</w:t>
       </w:r>
       <w:r>
+        <w:t xml:space="preserve">Faire de la cybersécurité, rendre son app </w:t>
+      </w:r>
+      <w:r>
+        <w:t xml:space="preserve">sécurisé </w:t>
+      </w:r>
+      <w:proofErr w:type="gramStart"/>
+      <w:r>
+        <w:t>(</w:t>
+      </w:r>
+      <w:r>
+        <w:t>.</w:t>
+      </w:r>
+      <w:proofErr w:type="spellStart"/>
+      <w:r>
+        <w:t>env</w:t>
+      </w:r>
+      <w:proofErr w:type="spellEnd"/>
+      <w:proofErr w:type="gramEnd"/>
+      <w:r>
+        <w:t xml:space="preserve">, </w:t>
+      </w:r>
+      <w:proofErr w:type="spellStart"/>
+      <w:r>
+        <w:t>mdp</w:t>
+      </w:r>
+      <w:proofErr w:type="spellEnd"/>
+      <w:r>
+        <w:t xml:space="preserve"> </w:t>
+      </w:r>
+      <w:proofErr w:type="spellStart"/>
+      <w:r>
+        <w:t>hashé</w:t>
+      </w:r>
+      <w:proofErr w:type="spellEnd"/>
+      <w:r>
+        <w:t>)</w:t>
+      </w:r>
+    </w:p>
+    <w:p>
+      <w:r>
+        <w:t>1.</w:t>
+      </w:r>
+      <w:r>
+        <w:t>Faire du code propre(</w:t>
+      </w:r>
+      <w:r>
+        <w:t>double</w:t>
+      </w:r>
+      <w:r>
+        <w:t>)</w:t>
+      </w:r>
+    </w:p>
+    <w:p>
+      <w:r>
+        <w:t>1.</w:t>
+      </w:r>
+      <w:r>
+        <w:t>Cach</w:t>
+      </w:r>
+      <w:r>
+        <w:t>er</w:t>
+      </w:r>
+      <w:r>
+        <w:t xml:space="preserve"> l’accès </w:t>
+      </w:r>
+      <w:r>
+        <w:t>à</w:t>
+      </w:r>
+      <w:r>
+        <w:t xml:space="preserve"> la </w:t>
+      </w:r>
+      <w:proofErr w:type="spellStart"/>
+      <w:r>
+        <w:t>bdd</w:t>
+      </w:r>
+      <w:proofErr w:type="spellEnd"/>
+      <w:r>
+        <w:t xml:space="preserve"> avec un </w:t>
+      </w:r>
+      <w:proofErr w:type="gramStart"/>
+      <w:r>
+        <w:t>fichier .</w:t>
+      </w:r>
+      <w:proofErr w:type="spellStart"/>
+      <w:r>
+        <w:t>env</w:t>
+      </w:r>
+      <w:proofErr w:type="spellEnd"/>
+      <w:proofErr w:type="gramEnd"/>
+      <w:r>
+        <w:t xml:space="preserve">,  </w:t>
+      </w:r>
+      <w:r>
+        <w:t>Verif</w:t>
+      </w:r>
+      <w:r>
+        <w:t xml:space="preserve"> input dans </w:t>
+      </w:r>
+      <w:r>
+        <w:t>Controller</w:t>
+      </w:r>
+      <w:r>
+        <w:t xml:space="preserve"> et push </w:t>
+      </w:r>
+      <w:proofErr w:type="spellStart"/>
+      <w:r>
+        <w:t>bdd</w:t>
+      </w:r>
+      <w:proofErr w:type="spellEnd"/>
+      <w:r>
+        <w:t>(double)</w:t>
+      </w:r>
+    </w:p>
+    <w:p>
+      <w:pPr>
+        <w:pStyle w:val="Titre2"/>
+      </w:pPr>
+      <w:bookmarkStart w:id="38" w:name="_Toc141043046"/>
+      <w:r>
+        <w:t>Conception UML</w:t>
+      </w:r>
+      <w:bookmarkEnd w:id="38"/>
+    </w:p>
+    <w:p>
+      <w:r>
+        <w:t>1.</w:t>
+      </w:r>
+      <w:r>
         <w:t xml:space="preserve">Diagramme </w:t>
       </w:r>
       <w:proofErr w:type="spellStart"/>
@@ -7445,11 +7440,11 @@
       <w:pPr>
         <w:pStyle w:val="Titre2"/>
       </w:pPr>
-      <w:bookmarkStart w:id="38" w:name="_Toc141043047"/>
+      <w:bookmarkStart w:id="39" w:name="_Toc141043047"/>
       <w:r>
         <w:t>Conception MCD et MLD</w:t>
       </w:r>
-      <w:bookmarkEnd w:id="38"/>
+      <w:bookmarkEnd w:id="39"/>
     </w:p>
     <w:p>
       <w:r>
@@ -7515,11 +7510,11 @@
       <w:pPr>
         <w:pStyle w:val="Titre2"/>
       </w:pPr>
-      <w:bookmarkStart w:id="39" w:name="_Toc141043048"/>
+      <w:bookmarkStart w:id="40" w:name="_Toc141043048"/>
       <w:r>
         <w:t>Maquettage</w:t>
       </w:r>
-      <w:bookmarkEnd w:id="39"/>
+      <w:bookmarkEnd w:id="40"/>
     </w:p>
     <w:p>
       <w:r>
@@ -7538,109 +7533,99 @@
       <w:pPr>
         <w:pStyle w:val="Titre2"/>
       </w:pPr>
-      <w:bookmarkStart w:id="40" w:name="_Toc141043049"/>
+      <w:bookmarkStart w:id="41" w:name="_Toc141043049"/>
       <w:r>
         <w:t>Architecture logicielle</w:t>
-      </w:r>
-      <w:bookmarkEnd w:id="40"/>
-    </w:p>
-    <w:p>
-      <w:r>
-        <w:t>1.</w:t>
-      </w:r>
-      <w:r>
-        <w:t>Concevoir s</w:t>
-      </w:r>
-      <w:r>
-        <w:t>ervice et composant réutilisable(</w:t>
-      </w:r>
-      <w:r>
-        <w:t>double</w:t>
-      </w:r>
-      <w:r>
-        <w:t>)</w:t>
-      </w:r>
-    </w:p>
-    <w:p>
-      <w:r>
-        <w:lastRenderedPageBreak/>
-        <w:t xml:space="preserve">2. avoir architecture </w:t>
-      </w:r>
-      <w:proofErr w:type="spellStart"/>
-      <w:r>
-        <w:t>mvc</w:t>
-      </w:r>
-      <w:proofErr w:type="spellEnd"/>
-      <w:r>
-        <w:t xml:space="preserve"> ou service composant pour être au max réutilisable(double)</w:t>
-      </w:r>
-    </w:p>
-    <w:p>
-      <w:r>
-        <w:t>3</w:t>
-      </w:r>
-      <w:r>
-        <w:t>.passer d’un document diagramme à du code</w:t>
-      </w:r>
-    </w:p>
-    <w:p>
-      <w:pPr>
-        <w:pStyle w:val="Titre2"/>
-      </w:pPr>
-      <w:bookmarkStart w:id="41" w:name="_Toc141043050"/>
-      <w:r>
-        <w:t>Tests Unitaires</w:t>
       </w:r>
       <w:bookmarkEnd w:id="41"/>
     </w:p>
     <w:p>
       <w:r>
-        <w:t>2.Faire tests unitaires et tests manuelles</w:t>
-      </w:r>
-      <w:r>
-        <w:t>(double)</w:t>
+        <w:t>1.</w:t>
+      </w:r>
+      <w:r>
+        <w:t>Concevoir s</w:t>
+      </w:r>
+      <w:r>
+        <w:t>ervice et composant réutilisable(</w:t>
+      </w:r>
+      <w:r>
+        <w:t>double</w:t>
+      </w:r>
+      <w:r>
+        <w:t>)</w:t>
       </w:r>
     </w:p>
     <w:p>
       <w:r>
-        <w:t>3. faire des tests unitaires</w:t>
+        <w:lastRenderedPageBreak/>
+        <w:t xml:space="preserve">2. avoir architecture </w:t>
+      </w:r>
+      <w:proofErr w:type="spellStart"/>
+      <w:r>
+        <w:t>mvc</w:t>
+      </w:r>
+      <w:proofErr w:type="spellEnd"/>
+      <w:r>
+        <w:t xml:space="preserve"> ou service composant pour être au max réutilisable(double)</w:t>
       </w:r>
     </w:p>
     <w:p>
+      <w:r>
+        <w:t>3</w:t>
+      </w:r>
+      <w:r>
+        <w:t>.passer d’un document diagramme à du code</w:t>
+      </w:r>
+    </w:p>
+    <w:p>
       <w:pPr>
         <w:pStyle w:val="Titre2"/>
       </w:pPr>
-      <w:bookmarkStart w:id="42" w:name="_Toc141043051"/>
-      <w:r>
-        <w:t>Déploiement sur serveur</w:t>
+      <w:bookmarkStart w:id="42" w:name="_Toc141043050"/>
+      <w:r>
+        <w:t>Tests Unitaires</w:t>
       </w:r>
       <w:bookmarkEnd w:id="42"/>
     </w:p>
     <w:p>
       <w:r>
-        <w:t>1.</w:t>
-      </w:r>
-      <w:r>
-        <w:t>Prendre en compte que l’app soit avoir plusieurs utilisateurs en simultanés</w:t>
+        <w:t>2.Faire tests unitaires et tests manuelles</w:t>
+      </w:r>
+      <w:r>
+        <w:t>(double)</w:t>
       </w:r>
     </w:p>
     <w:p>
-      <w:pPr>
-        <w:pStyle w:val="Titre1"/>
-      </w:pPr>
-      <w:bookmarkStart w:id="43" w:name="_Toc141043052"/>
-      <w:r>
-        <w:t>Conclusion</w:t>
+      <w:r>
+        <w:t>3. faire des tests unitaires</w:t>
+      </w:r>
+    </w:p>
+    <w:p>
+      <w:pPr>
+        <w:pStyle w:val="Titre2"/>
+      </w:pPr>
+      <w:bookmarkStart w:id="43" w:name="_Toc141043051"/>
+      <w:r>
+        <w:t>Déploiement sur serveur</w:t>
       </w:r>
       <w:bookmarkEnd w:id="43"/>
     </w:p>
     <w:p>
+      <w:r>
+        <w:t>1.</w:t>
+      </w:r>
+      <w:r>
+        <w:t>Prendre en compte que l’app soit avoir plusieurs utilisateurs en simultanés</w:t>
+      </w:r>
+    </w:p>
+    <w:p>
       <w:pPr>
         <w:pStyle w:val="Titre1"/>
       </w:pPr>
-      <w:bookmarkStart w:id="44" w:name="_Toc141043053"/>
-      <w:r>
-        <w:t>Bibliographie</w:t>
+      <w:bookmarkStart w:id="44" w:name="_Toc141043052"/>
+      <w:r>
+        <w:t>Conclusion</w:t>
       </w:r>
       <w:bookmarkEnd w:id="44"/>
     </w:p>
@@ -7648,9 +7633,9 @@
       <w:pPr>
         <w:pStyle w:val="Titre1"/>
       </w:pPr>
-      <w:bookmarkStart w:id="45" w:name="_Toc141043054"/>
-      <w:r>
-        <w:t>Glossaire</w:t>
+      <w:bookmarkStart w:id="45" w:name="_Toc141043053"/>
+      <w:r>
+        <w:t>Bibliographie</w:t>
       </w:r>
       <w:bookmarkEnd w:id="45"/>
     </w:p>
@@ -7658,9 +7643,9 @@
       <w:pPr>
         <w:pStyle w:val="Titre1"/>
       </w:pPr>
-      <w:bookmarkStart w:id="46" w:name="_Toc141043055"/>
-      <w:r>
-        <w:t>Table des illustrations</w:t>
+      <w:bookmarkStart w:id="46" w:name="_Toc141043054"/>
+      <w:r>
+        <w:t>Glossaire</w:t>
       </w:r>
       <w:bookmarkEnd w:id="46"/>
     </w:p>
@@ -7668,11 +7653,21 @@
       <w:pPr>
         <w:pStyle w:val="Titre1"/>
       </w:pPr>
-      <w:bookmarkStart w:id="47" w:name="_Toc141043056"/>
+      <w:bookmarkStart w:id="47" w:name="_Toc141043055"/>
+      <w:r>
+        <w:t>Table des illustrations</w:t>
+      </w:r>
+      <w:bookmarkEnd w:id="47"/>
+    </w:p>
+    <w:p>
+      <w:pPr>
+        <w:pStyle w:val="Titre1"/>
+      </w:pPr>
+      <w:bookmarkStart w:id="48" w:name="_Toc141043056"/>
       <w:r>
         <w:t>Annexes</w:t>
       </w:r>
-      <w:bookmarkEnd w:id="47"/>
+      <w:bookmarkEnd w:id="48"/>
     </w:p>
     <w:p/>
     <w:p/>

</xml_diff>

<commit_message>
mémoire déploiement et conclusion professionnel
</commit_message>
<xml_diff>
--- a/mémoire/aide_points_a_valider_SECTIONS_REMPLIS.docx
+++ b/mémoire/aide_points_a_valider_SECTIONS_REMPLIS.docx
@@ -7669,6 +7669,254 @@
       </w:r>
       <w:bookmarkEnd w:id="48"/>
     </w:p>
+    <w:p/>
+    <w:p>
+      <w:r>
+        <w:t xml:space="preserve">Point </w:t>
+      </w:r>
+      <w:proofErr w:type="spellStart"/>
+      <w:r>
+        <w:t>a</w:t>
+      </w:r>
+      <w:proofErr w:type="spellEnd"/>
+      <w:r>
+        <w:t xml:space="preserve"> valider :</w:t>
+      </w:r>
+    </w:p>
+    <w:p>
+      <w:pPr>
+        <w:rPr>
+          <w:rFonts w:cstheme="minorHAnsi"/>
+          <w:color w:val="2F5496" w:themeColor="accent1" w:themeShade="BF"/>
+          <w:sz w:val="20"/>
+          <w:szCs w:val="20"/>
+          <w:shd w:val="clear" w:color="auto" w:fill="FFFFFF"/>
+        </w:rPr>
+      </w:pPr>
+    </w:p>
+    <w:p>
+      <w:pPr>
+        <w:rPr>
+          <w:rFonts w:cstheme="minorHAnsi"/>
+          <w:color w:val="2F5496" w:themeColor="accent1" w:themeShade="BF"/>
+          <w:sz w:val="20"/>
+          <w:szCs w:val="20"/>
+          <w:shd w:val="clear" w:color="auto" w:fill="FFFFFF"/>
+        </w:rPr>
+      </w:pPr>
+      <w:r>
+        <w:rPr>
+          <w:rFonts w:cstheme="minorHAnsi"/>
+          <w:color w:val="2F5496" w:themeColor="accent1" w:themeShade="BF"/>
+          <w:sz w:val="20"/>
+          <w:szCs w:val="20"/>
+          <w:shd w:val="clear" w:color="auto" w:fill="FFFFFF"/>
+        </w:rPr>
+        <w:t>Clôturer une mission de développement en faisant valider le livrable par les parties concernées et en respectant les préconisations CFTL.</w:t>
+      </w:r>
+    </w:p>
+    <w:p>
+      <w:pPr>
+        <w:rPr>
+          <w:rFonts w:ascii="Arial" w:hAnsi="Arial" w:cs="Arial"/>
+          <w:color w:val="000000" w:themeColor="text1"/>
+          <w:sz w:val="20"/>
+          <w:szCs w:val="20"/>
+        </w:rPr>
+      </w:pPr>
+      <w:r>
+        <w:rPr>
+          <w:rFonts w:ascii="Arial" w:hAnsi="Arial" w:cs="Arial"/>
+          <w:color w:val="000000" w:themeColor="text1"/>
+          <w:sz w:val="20"/>
+          <w:szCs w:val="20"/>
+        </w:rPr>
+        <w:t>Se faire valider ses livrables par le client</w:t>
+      </w:r>
+    </w:p>
+    <w:p>
+      <w:pPr>
+        <w:rPr>
+          <w:rFonts w:cstheme="minorHAnsi"/>
+          <w:color w:val="2F5496" w:themeColor="accent1" w:themeShade="BF"/>
+          <w:sz w:val="20"/>
+          <w:szCs w:val="20"/>
+          <w:shd w:val="clear" w:color="auto" w:fill="FFFFFF"/>
+        </w:rPr>
+      </w:pPr>
+      <w:r>
+        <w:rPr>
+          <w:rFonts w:cstheme="minorHAnsi"/>
+          <w:color w:val="2F5496" w:themeColor="accent1" w:themeShade="BF"/>
+          <w:sz w:val="20"/>
+          <w:szCs w:val="20"/>
+          <w:shd w:val="clear" w:color="auto" w:fill="FFFFFF"/>
+        </w:rPr>
+        <w:t>Procéder à une analyse organique d’un logiciel existant par l’étude du code des programmes et des données qui sont accédées dans le but de disposer d’une documentation technique du logiciel jusque-là inexistante ou indisponible.</w:t>
+      </w:r>
+    </w:p>
+    <w:p>
+      <w:pPr>
+        <w:rPr>
+          <w:rFonts w:ascii="Arial" w:hAnsi="Arial" w:cs="Arial"/>
+          <w:color w:val="000000" w:themeColor="text1"/>
+          <w:sz w:val="20"/>
+          <w:szCs w:val="20"/>
+        </w:rPr>
+      </w:pPr>
+      <w:r>
+        <w:rPr>
+          <w:rFonts w:ascii="Arial" w:hAnsi="Arial" w:cs="Arial"/>
+          <w:color w:val="000000" w:themeColor="text1"/>
+          <w:sz w:val="20"/>
+          <w:szCs w:val="20"/>
+        </w:rPr>
+        <w:t>Faire une doc qui n’exister pas encore sur un logiciel/composant</w:t>
+      </w:r>
+    </w:p>
+    <w:p>
+      <w:pPr>
+        <w:rPr>
+          <w:rFonts w:cstheme="minorHAnsi"/>
+          <w:color w:val="2F5496" w:themeColor="accent1" w:themeShade="BF"/>
+          <w:sz w:val="20"/>
+          <w:szCs w:val="20"/>
+          <w:shd w:val="clear" w:color="auto" w:fill="FFFFFF"/>
+        </w:rPr>
+      </w:pPr>
+      <w:r>
+        <w:rPr>
+          <w:rFonts w:cstheme="minorHAnsi"/>
+          <w:color w:val="2F5496" w:themeColor="accent1" w:themeShade="BF"/>
+          <w:sz w:val="20"/>
+          <w:szCs w:val="20"/>
+          <w:shd w:val="clear" w:color="auto" w:fill="FFFFFF"/>
+        </w:rPr>
+        <w:t xml:space="preserve">Écrire des scripts système en langage de commande ou en </w:t>
+      </w:r>
+      <w:proofErr w:type="spellStart"/>
+      <w:r>
+        <w:rPr>
+          <w:rFonts w:cstheme="minorHAnsi"/>
+          <w:color w:val="2F5496" w:themeColor="accent1" w:themeShade="BF"/>
+          <w:sz w:val="20"/>
+          <w:szCs w:val="20"/>
+          <w:shd w:val="clear" w:color="auto" w:fill="FFFFFF"/>
+        </w:rPr>
+        <w:t>shell</w:t>
+      </w:r>
+      <w:proofErr w:type="spellEnd"/>
+      <w:r>
+        <w:rPr>
+          <w:rFonts w:cstheme="minorHAnsi"/>
+          <w:color w:val="2F5496" w:themeColor="accent1" w:themeShade="BF"/>
+          <w:sz w:val="20"/>
+          <w:szCs w:val="20"/>
+          <w:shd w:val="clear" w:color="auto" w:fill="FFFFFF"/>
+        </w:rPr>
+        <w:t xml:space="preserve"> système pour automatiser l’installation, la configuration de systèmes d’exploitation et de middleware permettant la création, la configuration de machines virtuelles, de serveurs d’applications, Web et bases de données dans le but d’adapter et simuler en réel l’environnement d’exécution du logiciel à tester.</w:t>
+      </w:r>
+    </w:p>
+    <w:p>
+      <w:pPr>
+        <w:rPr>
+          <w:rFonts w:ascii="Arial" w:hAnsi="Arial" w:cs="Arial"/>
+          <w:color w:val="000000" w:themeColor="text1"/>
+          <w:sz w:val="20"/>
+          <w:szCs w:val="20"/>
+        </w:rPr>
+      </w:pPr>
+      <w:r>
+        <w:rPr>
+          <w:rFonts w:ascii="Arial" w:hAnsi="Arial" w:cs="Arial"/>
+          <w:color w:val="000000" w:themeColor="text1"/>
+          <w:sz w:val="20"/>
+          <w:szCs w:val="20"/>
+        </w:rPr>
+        <w:t xml:space="preserve">Ecrire un </w:t>
+      </w:r>
+      <w:proofErr w:type="spellStart"/>
+      <w:r>
+        <w:rPr>
+          <w:rFonts w:ascii="Arial" w:hAnsi="Arial" w:cs="Arial"/>
+          <w:color w:val="000000" w:themeColor="text1"/>
+          <w:sz w:val="20"/>
+          <w:szCs w:val="20"/>
+        </w:rPr>
+        <w:t>dockerfile</w:t>
+      </w:r>
+      <w:proofErr w:type="spellEnd"/>
+    </w:p>
+    <w:p>
+      <w:pPr>
+        <w:rPr>
+          <w:rFonts w:ascii="Arial" w:hAnsi="Arial" w:cs="Arial"/>
+          <w:color w:val="000000" w:themeColor="text1"/>
+          <w:sz w:val="20"/>
+          <w:szCs w:val="20"/>
+        </w:rPr>
+      </w:pPr>
+    </w:p>
+    <w:p>
+      <w:pPr>
+        <w:rPr>
+          <w:u w:val="single"/>
+        </w:rPr>
+      </w:pPr>
+      <w:r>
+        <w:rPr>
+          <w:u w:val="single"/>
+        </w:rPr>
+        <w:t xml:space="preserve">A voir si je </w:t>
+      </w:r>
+      <w:proofErr w:type="spellStart"/>
+      <w:proofErr w:type="gramStart"/>
+      <w:r>
+        <w:rPr>
+          <w:u w:val="single"/>
+        </w:rPr>
+        <w:t>peut</w:t>
+      </w:r>
+      <w:proofErr w:type="spellEnd"/>
+      <w:proofErr w:type="gramEnd"/>
+      <w:r>
+        <w:rPr>
+          <w:u w:val="single"/>
+        </w:rPr>
+        <w:t xml:space="preserve"> rajouter (mais déjà fait) :</w:t>
+      </w:r>
+    </w:p>
+    <w:p>
+      <w:pPr>
+        <w:rPr>
+          <w:rFonts w:cstheme="minorHAnsi"/>
+          <w:color w:val="000000" w:themeColor="text1"/>
+          <w:sz w:val="20"/>
+          <w:szCs w:val="20"/>
+        </w:rPr>
+      </w:pPr>
+      <w:r>
+        <w:rPr>
+          <w:rFonts w:cstheme="minorHAnsi"/>
+          <w:color w:val="000000" w:themeColor="text1"/>
+          <w:sz w:val="20"/>
+          <w:szCs w:val="20"/>
+        </w:rPr>
+        <w:t xml:space="preserve">1.Créer des services qui permet d’accéder à la </w:t>
+      </w:r>
+      <w:proofErr w:type="spellStart"/>
+      <w:r>
+        <w:rPr>
+          <w:rFonts w:cstheme="minorHAnsi"/>
+          <w:color w:val="000000" w:themeColor="text1"/>
+          <w:sz w:val="20"/>
+          <w:szCs w:val="20"/>
+        </w:rPr>
+        <w:t>bdd</w:t>
+      </w:r>
+      <w:proofErr w:type="spellEnd"/>
+    </w:p>
+    <w:p/>
     <w:p/>
     <w:p/>
     <w:sectPr>

</xml_diff>